<commit_message>
Labs made before 17.09.2024
</commit_message>
<xml_diff>
--- a/3D/Лекции.docx
+++ b/3D/Лекции.docx
@@ -1435,13 +1435,7 @@
         <w:jc w:val="both"/>
       </w:pPr>
       <w:r>
-        <w:t xml:space="preserve">Параметрическое моделирование (по набору заданных </w:t>
-      </w:r>
-      <w:r>
-        <w:t xml:space="preserve">варьируемых </w:t>
-      </w:r>
-      <w:r>
-        <w:t>параметров операции)</w:t>
+        <w:t>Параметрическое моделирование (по набору заданных варьируемых параметров операции)</w:t>
       </w:r>
     </w:p>
     <w:p>
@@ -1750,7 +1744,7 @@
           <w:szCs w:val="32"/>
           <w:lang w:val="en-US"/>
         </w:rPr>
-        <w:t>D-</w:t>
+        <w:t>D</w:t>
       </w:r>
       <w:r>
         <w:rPr>
@@ -1759,6 +1753,15 @@
           <w:sz w:val="32"/>
           <w:szCs w:val="32"/>
         </w:rPr>
+        <w:t>-</w:t>
+      </w:r>
+      <w:r>
+        <w:rPr>
+          <w:b/>
+          <w:bCs/>
+          <w:sz w:val="32"/>
+          <w:szCs w:val="32"/>
+        </w:rPr>
         <w:t>моделей</w:t>
       </w:r>
     </w:p>
@@ -1781,6 +1784,7 @@
           <w:tab w:val="left" w:pos="1152"/>
         </w:tabs>
         <w:spacing w:after="0" w:line="240" w:lineRule="auto"/>
+        <w:jc w:val="both"/>
       </w:pPr>
       <w:r>
         <w:rPr>
@@ -1824,6 +1828,7 @@
           <w:tab w:val="left" w:pos="1152"/>
         </w:tabs>
         <w:spacing w:after="0" w:line="240" w:lineRule="auto"/>
+        <w:jc w:val="both"/>
       </w:pPr>
       <w:r>
         <w:t>Количество многоугольников (</w:t>
@@ -1847,6 +1852,7 @@
           <w:tab w:val="left" w:pos="1152"/>
         </w:tabs>
         <w:spacing w:after="0" w:line="240" w:lineRule="auto"/>
+        <w:jc w:val="both"/>
         <w:rPr>
           <w:lang w:val="en-US"/>
         </w:rPr>
@@ -1912,6 +1918,7 @@
           <w:tab w:val="left" w:pos="1152"/>
         </w:tabs>
         <w:spacing w:after="0" w:line="240" w:lineRule="auto"/>
+        <w:jc w:val="both"/>
       </w:pPr>
       <w:r>
         <w:t>Уровень детализации</w:t>
@@ -1932,6 +1939,7 @@
         </w:tabs>
         <w:spacing w:after="0" w:line="240" w:lineRule="auto"/>
         <w:ind w:left="1429"/>
+        <w:jc w:val="both"/>
       </w:pPr>
     </w:p>
     <w:p>
@@ -1946,6 +1954,7 @@
           <w:tab w:val="left" w:pos="1152"/>
         </w:tabs>
         <w:spacing w:after="0" w:line="240" w:lineRule="auto"/>
+        <w:jc w:val="both"/>
         <w:rPr>
           <w:b/>
           <w:bCs/>
@@ -1990,6 +1999,7 @@
         </w:tabs>
         <w:spacing w:after="0" w:line="240" w:lineRule="auto"/>
         <w:ind w:left="708"/>
+        <w:jc w:val="both"/>
       </w:pPr>
     </w:p>
     <w:p>
@@ -2000,6 +2010,7 @@
         </w:tabs>
         <w:spacing w:after="0" w:line="240" w:lineRule="auto"/>
         <w:ind w:left="708"/>
+        <w:jc w:val="both"/>
       </w:pPr>
       <w:r>
         <w:t>Системы координат:</w:t>
@@ -2017,6 +2028,7 @@
           <w:tab w:val="left" w:pos="1152"/>
         </w:tabs>
         <w:spacing w:after="0" w:line="240" w:lineRule="auto"/>
+        <w:jc w:val="both"/>
       </w:pPr>
       <w:r>
         <w:t>Глобальная система координат (определяет единое направление всех осей, координат во всех окнах и в любом ракурсе обзора)</w:t>
@@ -2066,6 +2078,7 @@
           <w:tab w:val="left" w:pos="1152"/>
         </w:tabs>
         <w:spacing w:after="0" w:line="240" w:lineRule="auto"/>
+        <w:jc w:val="both"/>
       </w:pPr>
       <w:r>
         <w:t xml:space="preserve">Локальная – через опорную точку (относится к самому объекту или группе объектов, позволяет преобразовать направление осей вместе с самим объектом, имеет опорную точку, которая обозначается как правило </w:t>
@@ -2092,6 +2105,7 @@
           <w:tab w:val="left" w:pos="1152"/>
         </w:tabs>
         <w:spacing w:after="0" w:line="240" w:lineRule="auto"/>
+        <w:jc w:val="both"/>
       </w:pPr>
       <w:r>
         <w:t>Родительская система (используется при работе над иерархическими цепочками объектов)</w:t>
@@ -2104,6 +2118,7 @@
           <w:tab w:val="left" w:pos="1152"/>
         </w:tabs>
         <w:spacing w:after="0" w:line="240" w:lineRule="auto"/>
+        <w:jc w:val="both"/>
       </w:pPr>
       <w:r>
         <w:tab/>
@@ -2122,6 +2137,7 @@
           <w:tab w:val="left" w:pos="1152"/>
         </w:tabs>
         <w:spacing w:after="0" w:line="240" w:lineRule="auto"/>
+        <w:jc w:val="both"/>
       </w:pPr>
       <w:r>
         <w:t>Параллельное всё отображается без точки схода, т.е. объект не имеет глубины.</w:t>
@@ -2139,6 +2155,7 @@
           <w:tab w:val="left" w:pos="1152"/>
         </w:tabs>
         <w:spacing w:after="0" w:line="240" w:lineRule="auto"/>
+        <w:jc w:val="both"/>
       </w:pPr>
       <w:r>
         <w:t>Перспективное (центральное) – (есть точка схода)</w:t>
@@ -2151,6 +2168,7 @@
           <w:tab w:val="left" w:pos="1152"/>
         </w:tabs>
         <w:spacing w:after="0" w:line="240" w:lineRule="auto"/>
+        <w:jc w:val="both"/>
       </w:pPr>
       <w:r>
         <w:tab/>
@@ -2164,6 +2182,7 @@
           <w:tab w:val="left" w:pos="1152"/>
         </w:tabs>
         <w:spacing w:after="0" w:line="240" w:lineRule="auto"/>
+        <w:jc w:val="both"/>
       </w:pPr>
       <w:r>
         <w:tab/>
@@ -2180,6 +2199,7 @@
           <w:tab w:val="left" w:pos="1152"/>
         </w:tabs>
         <w:spacing w:after="0" w:line="240" w:lineRule="auto"/>
+        <w:jc w:val="both"/>
       </w:pPr>
       <w:r>
         <w:tab/>
@@ -2195,6 +2215,1110 @@
           <w:tab w:val="left" w:pos="1152"/>
         </w:tabs>
         <w:spacing w:after="0" w:line="240" w:lineRule="auto"/>
+        <w:jc w:val="both"/>
+      </w:pPr>
+      <w:r>
+        <w:tab/>
+        <w:t>Изометрическая проекция</w:t>
+      </w:r>
+      <w:r>
+        <w:t xml:space="preserve"> </w:t>
+      </w:r>
+      <w:r>
+        <w:t xml:space="preserve">(все 3 </w:t>
+      </w:r>
+      <w:proofErr w:type="spellStart"/>
+      <w:r>
+        <w:t>коэфф</w:t>
+      </w:r>
+      <w:r>
+        <w:t>.</w:t>
+      </w:r>
+      <w:proofErr w:type="spellEnd"/>
+      <w:r>
+        <w:rPr>
+          <w:lang w:val="en-US"/>
+        </w:rPr>
+        <w:t> </w:t>
+      </w:r>
+      <w:r>
+        <w:t>искажения равны и углы по 120 градусов)</w:t>
+      </w:r>
+      <w:r>
+        <w:t xml:space="preserve">.   </w:t>
+      </w:r>
+      <w:r>
+        <w:t xml:space="preserve">В этой проекции плоскость проецирования наклонена ко всем координатным осям под одинаковым углом, составляющим 120 градусов. </w:t>
+      </w:r>
+      <w:proofErr w:type="spellStart"/>
+      <w:r>
+        <w:t>Коэфф</w:t>
+      </w:r>
+      <w:proofErr w:type="spellEnd"/>
+      <w:r>
+        <w:t>. сжатия одинаков и равен 0.82.</w:t>
+      </w:r>
+      <w:r>
+        <w:t xml:space="preserve"> </w:t>
+      </w:r>
+    </w:p>
+    <w:p>
+      <w:pPr>
+        <w:tabs>
+          <w:tab w:val="left" w:pos="709"/>
+          <w:tab w:val="left" w:pos="1152"/>
+        </w:tabs>
+        <w:spacing w:after="0" w:line="240" w:lineRule="auto"/>
+        <w:jc w:val="both"/>
+      </w:pPr>
+      <w:r>
+        <w:tab/>
+      </w:r>
+      <w:proofErr w:type="spellStart"/>
+      <w:r>
+        <w:t>Диметрическая</w:t>
+      </w:r>
+      <w:proofErr w:type="spellEnd"/>
+      <w:r>
+        <w:t xml:space="preserve"> проекция – проекция, в которой 2 одинаковых коэффициента сжатия и 1 из 3 углов между нормалью плоскости проекции и главными координатными осями 2 угла одинаковы.</w:t>
+      </w:r>
+    </w:p>
+    <w:p>
+      <w:pPr>
+        <w:tabs>
+          <w:tab w:val="left" w:pos="709"/>
+          <w:tab w:val="left" w:pos="1152"/>
+        </w:tabs>
+        <w:spacing w:after="0" w:line="240" w:lineRule="auto"/>
+        <w:jc w:val="both"/>
+      </w:pPr>
+      <w:r>
+        <w:tab/>
+        <w:t xml:space="preserve">Триметрическая проекция строится произвольными поворотами вокруг любых координатных осей в произвольном порядке с последующим проецированием на плоскость </w:t>
+      </w:r>
+      <w:r>
+        <w:rPr>
+          <w:lang w:val="en-US"/>
+        </w:rPr>
+        <w:t>z</w:t>
+      </w:r>
+      <w:r>
+        <w:t xml:space="preserve">, равной нулю. </w:t>
+      </w:r>
+    </w:p>
+    <w:p>
+      <w:pPr>
+        <w:tabs>
+          <w:tab w:val="left" w:pos="709"/>
+          <w:tab w:val="left" w:pos="1152"/>
+        </w:tabs>
+        <w:spacing w:after="0" w:line="240" w:lineRule="auto"/>
+        <w:jc w:val="both"/>
+      </w:pPr>
+      <w:r>
+        <w:tab/>
+        <w:t>Главная ось – ось, которая параллельна одной из координатных осей.</w:t>
+      </w:r>
+    </w:p>
+    <w:p>
+      <w:pPr>
+        <w:tabs>
+          <w:tab w:val="left" w:pos="709"/>
+          <w:tab w:val="left" w:pos="1152"/>
+        </w:tabs>
+        <w:spacing w:after="0" w:line="240" w:lineRule="auto"/>
+        <w:jc w:val="both"/>
+      </w:pPr>
+      <w:r>
+        <w:lastRenderedPageBreak/>
+        <w:tab/>
+        <w:t>Изображения, полученные при параллельном проецировании, не реалистичны, но с их помощью передаются точные формы и размеры объекта (хотя есть некоторые отклонения от реального масштаба).</w:t>
+      </w:r>
+    </w:p>
+    <w:p>
+      <w:pPr>
+        <w:tabs>
+          <w:tab w:val="left" w:pos="709"/>
+          <w:tab w:val="left" w:pos="1152"/>
+        </w:tabs>
+        <w:spacing w:after="0" w:line="240" w:lineRule="auto"/>
+        <w:jc w:val="both"/>
+      </w:pPr>
+      <w:r>
+        <w:tab/>
+        <w:t>Косоугольная проекция формируется параллельными проекторами с центром, лежащем в бесконечности, и расположенными под косым углом к плоскости проекции. Косоугольная проекция показывает общую трёхмерную форму объекта, однако истинные размеры и фо</w:t>
+      </w:r>
+      <w:r>
+        <w:t>рма изображаются только для граней объекта, расположенных параллельно плоскости проекции. Всё, что не параллельно, искажается.</w:t>
+      </w:r>
+    </w:p>
+    <w:p>
+      <w:pPr>
+        <w:tabs>
+          <w:tab w:val="left" w:pos="709"/>
+          <w:tab w:val="left" w:pos="1152"/>
+        </w:tabs>
+        <w:spacing w:after="0" w:line="240" w:lineRule="auto"/>
+        <w:jc w:val="both"/>
+      </w:pPr>
+      <w:r>
+        <w:tab/>
+        <w:t xml:space="preserve">Наиболее часто используются 2 вида: фронтальная </w:t>
+      </w:r>
+      <w:proofErr w:type="spellStart"/>
+      <w:r>
+        <w:t>диметрия</w:t>
+      </w:r>
+      <w:proofErr w:type="spellEnd"/>
+      <w:r>
+        <w:t xml:space="preserve"> и горизонтальная изометрия (</w:t>
+      </w:r>
+      <w:proofErr w:type="spellStart"/>
+      <w:r>
+        <w:t>Кавалье</w:t>
+      </w:r>
+      <w:proofErr w:type="spellEnd"/>
+      <w:r>
+        <w:t>).</w:t>
+      </w:r>
+    </w:p>
+    <w:p>
+      <w:pPr>
+        <w:tabs>
+          <w:tab w:val="left" w:pos="709"/>
+          <w:tab w:val="left" w:pos="1152"/>
+        </w:tabs>
+        <w:spacing w:after="0" w:line="240" w:lineRule="auto"/>
+        <w:jc w:val="both"/>
+      </w:pPr>
+      <w:r>
+        <w:tab/>
+        <w:t xml:space="preserve">Горизонтальная изометрия </w:t>
+      </w:r>
+      <w:proofErr w:type="spellStart"/>
+      <w:r>
+        <w:t>Кавалье</w:t>
+      </w:r>
+      <w:proofErr w:type="spellEnd"/>
+      <w:r>
+        <w:t xml:space="preserve"> получается тогда, кода угол между проекторами и плоскостью проекции равен 45 градусов. В этой проекции коэффициенты искажения для всех трёх главных направлений одинаковый, однако результат выглядит неестественно утолщённым.  </w:t>
+      </w:r>
+    </w:p>
+    <w:p>
+      <w:pPr>
+        <w:tabs>
+          <w:tab w:val="left" w:pos="709"/>
+          <w:tab w:val="left" w:pos="1152"/>
+        </w:tabs>
+        <w:spacing w:after="0" w:line="240" w:lineRule="auto"/>
+        <w:jc w:val="both"/>
+      </w:pPr>
+      <w:r>
+        <w:tab/>
+        <w:t>Для коррекции этого недостатка вводится коэффициент искажения 0.5 для рёбер, перпендикулярных плоскости проекции. Угол составляет 63,43 градуса (это проекция Кабине).</w:t>
+      </w:r>
+    </w:p>
+    <w:p>
+      <w:pPr>
+        <w:tabs>
+          <w:tab w:val="left" w:pos="709"/>
+          <w:tab w:val="left" w:pos="1152"/>
+        </w:tabs>
+        <w:spacing w:after="0" w:line="240" w:lineRule="auto"/>
+        <w:jc w:val="both"/>
+      </w:pPr>
+      <w:r>
+        <w:tab/>
+        <w:t>Перспективная проекция формируется на основе перспективного преобразования одного пространства в другое. В отличии от параллельных преобразований, в перспективных появляется точка схода, которая является центром проекции. Размеры объекта уменьшаются с увеличением расстояния до центра проекции.</w:t>
+      </w:r>
+      <w:r>
+        <w:t xml:space="preserve"> Происходит неоднородное искажение линий по глубине. В результате формируется перспектива. Это помогает восприятию глубины, но не сохраняет форму объекта. Такие проекции с перспективой называют </w:t>
+      </w:r>
+      <w:proofErr w:type="spellStart"/>
+      <w:r>
+        <w:t>ренесансными</w:t>
+      </w:r>
+      <w:proofErr w:type="spellEnd"/>
+      <w:r>
+        <w:t>.</w:t>
+      </w:r>
+    </w:p>
+    <w:p>
+      <w:pPr>
+        <w:tabs>
+          <w:tab w:val="left" w:pos="709"/>
+          <w:tab w:val="left" w:pos="1152"/>
+        </w:tabs>
+        <w:spacing w:after="0" w:line="240" w:lineRule="auto"/>
+        <w:jc w:val="both"/>
+      </w:pPr>
+      <w:r>
+        <w:tab/>
+        <w:t>Выделяют несколько видов: одноточечная, двуточечная и трёхточечная (кол-во перспектив, точек схода). В основном используется одноточечная проекция. В этой проекции по двум координатным осям соблюдается параллельность параллельных линий, размеры искажаются. В двухточечной параллельность соблюдается только для одной координатной оси. В трёхточечной параллельность отсутствует, но горизонт должен быть постоянным</w:t>
+      </w:r>
+      <w:r>
+        <w:t xml:space="preserve"> (хотя для всех видов горизонт должен быть соблюден).</w:t>
+      </w:r>
+    </w:p>
+    <w:p>
+      <w:pPr>
+        <w:tabs>
+          <w:tab w:val="left" w:pos="709"/>
+          <w:tab w:val="left" w:pos="1152"/>
+        </w:tabs>
+        <w:spacing w:after="0" w:line="240" w:lineRule="auto"/>
+        <w:jc w:val="both"/>
+      </w:pPr>
+    </w:p>
+    <w:p>
+      <w:pPr>
+        <w:tabs>
+          <w:tab w:val="left" w:pos="709"/>
+          <w:tab w:val="left" w:pos="1152"/>
+        </w:tabs>
+        <w:spacing w:after="0" w:line="240" w:lineRule="auto"/>
+        <w:jc w:val="both"/>
+        <w:rPr>
+          <w:b/>
+          <w:bCs/>
+          <w:sz w:val="36"/>
+          <w:szCs w:val="36"/>
+        </w:rPr>
+      </w:pPr>
+      <w:r>
+        <w:rPr>
+          <w:b/>
+          <w:bCs/>
+          <w:sz w:val="36"/>
+          <w:szCs w:val="36"/>
+        </w:rPr>
+        <w:t>Лекция 2. Параметрическое и сложное моделирование</w:t>
+      </w:r>
+    </w:p>
+    <w:p>
+      <w:pPr>
+        <w:pStyle w:val="a7"/>
+        <w:numPr>
+          <w:ilvl w:val="0"/>
+          <w:numId w:val="15"/>
+        </w:numPr>
+        <w:tabs>
+          <w:tab w:val="left" w:pos="709"/>
+          <w:tab w:val="left" w:pos="1152"/>
+        </w:tabs>
+        <w:spacing w:after="0" w:line="240" w:lineRule="auto"/>
+        <w:jc w:val="both"/>
+      </w:pPr>
+      <w:r>
+        <w:t>Особенности</w:t>
+      </w:r>
+      <w:r>
+        <w:t xml:space="preserve"> параметрического моделирования</w:t>
+      </w:r>
+    </w:p>
+    <w:p>
+      <w:pPr>
+        <w:pStyle w:val="a7"/>
+        <w:numPr>
+          <w:ilvl w:val="0"/>
+          <w:numId w:val="15"/>
+        </w:numPr>
+        <w:tabs>
+          <w:tab w:val="left" w:pos="709"/>
+          <w:tab w:val="left" w:pos="1152"/>
+        </w:tabs>
+        <w:spacing w:after="0" w:line="240" w:lineRule="auto"/>
+        <w:jc w:val="both"/>
+      </w:pPr>
+      <w:proofErr w:type="spellStart"/>
+      <w:r>
+        <w:t>Деформеры</w:t>
+      </w:r>
+      <w:proofErr w:type="spellEnd"/>
+      <w:r>
+        <w:t xml:space="preserve"> и их применение</w:t>
+      </w:r>
+    </w:p>
+    <w:p>
+      <w:pPr>
+        <w:pStyle w:val="a7"/>
+        <w:numPr>
+          <w:ilvl w:val="0"/>
+          <w:numId w:val="15"/>
+        </w:numPr>
+        <w:pBdr>
+          <w:bottom w:val="single" w:sz="6" w:space="1" w:color="auto"/>
+        </w:pBdr>
+        <w:tabs>
+          <w:tab w:val="left" w:pos="709"/>
+          <w:tab w:val="left" w:pos="1152"/>
+        </w:tabs>
+        <w:spacing w:after="0" w:line="240" w:lineRule="auto"/>
+        <w:jc w:val="both"/>
+      </w:pPr>
+      <w:proofErr w:type="spellStart"/>
+      <w:r>
+        <w:t>Нодовая</w:t>
+      </w:r>
+      <w:proofErr w:type="spellEnd"/>
+      <w:r>
+        <w:t xml:space="preserve"> система</w:t>
+      </w:r>
+      <w:r>
+        <w:rPr>
+          <w:lang w:val="en-US"/>
+        </w:rPr>
+        <w:t xml:space="preserve"> Maya</w:t>
+      </w:r>
+    </w:p>
+    <w:p>
+      <w:pPr>
+        <w:tabs>
+          <w:tab w:val="left" w:pos="709"/>
+          <w:tab w:val="left" w:pos="1152"/>
+        </w:tabs>
+        <w:spacing w:after="0" w:line="240" w:lineRule="auto"/>
+        <w:jc w:val="both"/>
+        <w:rPr>
+          <w:b/>
+          <w:bCs/>
+          <w:sz w:val="36"/>
+          <w:szCs w:val="36"/>
+        </w:rPr>
+      </w:pPr>
+      <w:r>
+        <w:tab/>
+      </w:r>
+      <w:r>
+        <w:rPr>
+          <w:b/>
+          <w:bCs/>
+          <w:sz w:val="36"/>
+          <w:szCs w:val="36"/>
+          <w:lang w:val="en-US"/>
+        </w:rPr>
+        <w:t>1.</w:t>
+      </w:r>
+      <w:r>
+        <w:rPr>
+          <w:b/>
+          <w:bCs/>
+          <w:sz w:val="36"/>
+          <w:szCs w:val="36"/>
+        </w:rPr>
+        <w:t xml:space="preserve"> </w:t>
+      </w:r>
+      <w:r>
+        <w:rPr>
+          <w:b/>
+          <w:bCs/>
+          <w:sz w:val="36"/>
+          <w:szCs w:val="36"/>
+        </w:rPr>
+        <w:t>Особенности параметрического моделирования</w:t>
+      </w:r>
+    </w:p>
+    <w:p>
+      <w:pPr>
+        <w:tabs>
+          <w:tab w:val="left" w:pos="709"/>
+          <w:tab w:val="left" w:pos="1152"/>
+        </w:tabs>
+        <w:spacing w:after="0" w:line="240" w:lineRule="auto"/>
+        <w:jc w:val="both"/>
+      </w:pPr>
+      <w:r>
+        <w:tab/>
+        <w:t xml:space="preserve">Ранее для построения модели использовалось ручное редактирование элементов с заданием значений координат. Процесс был достаточно трудоёмким и приводил к появлению ошибок, отменить которые не всегда было возможно. Постепенно вводились способы объединения отдельных графических элементов для формирования более сложных графических компонентов. Чтобы упростить систему формирования без явного использования координат ввели систему параметризации элементов модели. </w:t>
+      </w:r>
+    </w:p>
+    <w:p>
+      <w:pPr>
+        <w:tabs>
+          <w:tab w:val="left" w:pos="709"/>
+          <w:tab w:val="left" w:pos="1152"/>
+        </w:tabs>
+        <w:spacing w:after="0" w:line="240" w:lineRule="auto"/>
+        <w:jc w:val="both"/>
+      </w:pPr>
+      <w:r>
+        <w:t>В настоящее время система параметризации строится на двух подходах:</w:t>
+      </w:r>
+    </w:p>
+    <w:p>
+      <w:pPr>
+        <w:pStyle w:val="a7"/>
+        <w:numPr>
+          <w:ilvl w:val="0"/>
+          <w:numId w:val="16"/>
+        </w:numPr>
+        <w:tabs>
+          <w:tab w:val="left" w:pos="709"/>
+          <w:tab w:val="left" w:pos="1152"/>
+        </w:tabs>
+        <w:spacing w:after="0" w:line="240" w:lineRule="auto"/>
+        <w:jc w:val="both"/>
+      </w:pPr>
+      <w:r>
+        <w:t>По параметрам модели и истории их изменения</w:t>
+      </w:r>
+    </w:p>
+    <w:p>
+      <w:pPr>
+        <w:pStyle w:val="a7"/>
+        <w:numPr>
+          <w:ilvl w:val="0"/>
+          <w:numId w:val="16"/>
+        </w:numPr>
+        <w:tabs>
+          <w:tab w:val="left" w:pos="709"/>
+          <w:tab w:val="left" w:pos="1152"/>
+        </w:tabs>
+        <w:spacing w:after="0" w:line="240" w:lineRule="auto"/>
+        <w:jc w:val="both"/>
+      </w:pPr>
+      <w:r>
+        <w:t>Вариационный с поддержанием заданных условий для перестраиваемой геометрии</w:t>
+      </w:r>
+      <w:r>
+        <w:t xml:space="preserve"> (задачи оптимизации, </w:t>
+      </w:r>
+      <w:proofErr w:type="spellStart"/>
+      <w:r>
+        <w:t>твёрдотельное</w:t>
+      </w:r>
+      <w:proofErr w:type="spellEnd"/>
+      <w:r>
+        <w:t xml:space="preserve"> моделирование)</w:t>
+      </w:r>
+    </w:p>
+    <w:p>
+      <w:pPr>
+        <w:tabs>
+          <w:tab w:val="left" w:pos="709"/>
+          <w:tab w:val="left" w:pos="1152"/>
+        </w:tabs>
+        <w:spacing w:after="0" w:line="240" w:lineRule="auto"/>
+        <w:jc w:val="both"/>
+      </w:pPr>
+      <w:r>
+        <w:tab/>
+      </w:r>
+      <w:r>
+        <w:rPr>
+          <w:i/>
+          <w:iCs/>
+        </w:rPr>
+        <w:t>Параметрическое моделирование</w:t>
+      </w:r>
+      <w:r>
+        <w:t xml:space="preserve"> – это моделирование на основе отдельных фрагментов геометрии.</w:t>
+      </w:r>
+    </w:p>
+    <w:p>
+      <w:pPr>
+        <w:tabs>
+          <w:tab w:val="left" w:pos="709"/>
+          <w:tab w:val="left" w:pos="1152"/>
+        </w:tabs>
+        <w:spacing w:after="0" w:line="240" w:lineRule="auto"/>
+        <w:jc w:val="both"/>
+      </w:pPr>
+      <w:r>
+        <w:tab/>
+        <w:t xml:space="preserve">У таких подходов есть определённые </w:t>
+      </w:r>
+      <w:r>
+        <w:rPr>
+          <w:i/>
+          <w:iCs/>
+        </w:rPr>
+        <w:t>недостатки:</w:t>
+      </w:r>
+    </w:p>
+    <w:p>
+      <w:pPr>
+        <w:pStyle w:val="a7"/>
+        <w:numPr>
+          <w:ilvl w:val="0"/>
+          <w:numId w:val="18"/>
+        </w:numPr>
+        <w:tabs>
+          <w:tab w:val="left" w:pos="709"/>
+          <w:tab w:val="left" w:pos="1152"/>
+        </w:tabs>
+        <w:spacing w:after="0" w:line="240" w:lineRule="auto"/>
+        <w:jc w:val="both"/>
+      </w:pPr>
+      <w:r>
+        <w:t>У моделей со сложной геометрией история достаточно объёмна по данным</w:t>
+      </w:r>
+    </w:p>
+    <w:p>
+      <w:pPr>
+        <w:pStyle w:val="a7"/>
+        <w:numPr>
+          <w:ilvl w:val="0"/>
+          <w:numId w:val="18"/>
+        </w:numPr>
+        <w:tabs>
+          <w:tab w:val="left" w:pos="709"/>
+          <w:tab w:val="left" w:pos="1152"/>
+        </w:tabs>
+        <w:spacing w:after="0" w:line="240" w:lineRule="auto"/>
+        <w:jc w:val="both"/>
+      </w:pPr>
+      <w:r>
+        <w:t>Если в структуре история изменений модели просто нет параметра, который нужно будет изменить – придётся строить новую модель</w:t>
+      </w:r>
+    </w:p>
+    <w:p>
+      <w:pPr>
+        <w:pStyle w:val="a7"/>
+        <w:numPr>
+          <w:ilvl w:val="0"/>
+          <w:numId w:val="18"/>
+        </w:numPr>
+        <w:tabs>
+          <w:tab w:val="left" w:pos="709"/>
+          <w:tab w:val="left" w:pos="1152"/>
+        </w:tabs>
+        <w:spacing w:after="0" w:line="240" w:lineRule="auto"/>
+        <w:jc w:val="both"/>
+      </w:pPr>
+      <w:r>
+        <w:t>Алгоритмы внесения изменений подразумевают работу только с входными данными модели</w:t>
+      </w:r>
+    </w:p>
+    <w:p>
+      <w:pPr>
+        <w:pStyle w:val="a7"/>
+        <w:numPr>
+          <w:ilvl w:val="0"/>
+          <w:numId w:val="18"/>
+        </w:numPr>
+        <w:tabs>
+          <w:tab w:val="left" w:pos="709"/>
+          <w:tab w:val="left" w:pos="1152"/>
+        </w:tabs>
+        <w:spacing w:after="0" w:line="240" w:lineRule="auto"/>
+        <w:jc w:val="both"/>
+      </w:pPr>
+      <w:r>
+        <w:lastRenderedPageBreak/>
+        <w:t>При переносе данных из одного формата в другой особенности истории изменений модели и связи между её элементами, важные для параметрического моделирования, могут быть утрачены</w:t>
+      </w:r>
+    </w:p>
+    <w:p>
+      <w:pPr>
+        <w:pStyle w:val="a7"/>
+        <w:tabs>
+          <w:tab w:val="left" w:pos="709"/>
+          <w:tab w:val="left" w:pos="1152"/>
+        </w:tabs>
+        <w:spacing w:after="0" w:line="240" w:lineRule="auto"/>
+        <w:jc w:val="both"/>
+        <w:rPr>
+          <w:i/>
+          <w:iCs/>
+        </w:rPr>
+      </w:pPr>
+      <w:r>
+        <w:rPr>
+          <w:i/>
+          <w:iCs/>
+        </w:rPr>
+        <w:t>Преимущества:</w:t>
+      </w:r>
+    </w:p>
+    <w:p>
+      <w:pPr>
+        <w:pStyle w:val="a7"/>
+        <w:numPr>
+          <w:ilvl w:val="0"/>
+          <w:numId w:val="21"/>
+        </w:numPr>
+        <w:tabs>
+          <w:tab w:val="left" w:pos="709"/>
+          <w:tab w:val="left" w:pos="1152"/>
+        </w:tabs>
+        <w:spacing w:after="0" w:line="240" w:lineRule="auto"/>
+        <w:jc w:val="both"/>
+      </w:pPr>
+      <w:r>
+        <w:t>Возможность свободного трансформирования объекта после его создания</w:t>
+      </w:r>
+    </w:p>
+    <w:p>
+      <w:pPr>
+        <w:pStyle w:val="a7"/>
+        <w:numPr>
+          <w:ilvl w:val="0"/>
+          <w:numId w:val="21"/>
+        </w:numPr>
+        <w:tabs>
+          <w:tab w:val="left" w:pos="709"/>
+          <w:tab w:val="left" w:pos="1152"/>
+        </w:tabs>
+        <w:spacing w:after="0" w:line="240" w:lineRule="auto"/>
+        <w:jc w:val="both"/>
+      </w:pPr>
+      <w:r>
+        <w:t>Возможность отменять модификацию объектов, вносить изменения в неё</w:t>
+      </w:r>
+    </w:p>
+    <w:p>
+      <w:pPr>
+        <w:pStyle w:val="a7"/>
+        <w:numPr>
+          <w:ilvl w:val="0"/>
+          <w:numId w:val="21"/>
+        </w:numPr>
+        <w:tabs>
+          <w:tab w:val="left" w:pos="709"/>
+          <w:tab w:val="left" w:pos="1152"/>
+        </w:tabs>
+        <w:spacing w:after="0" w:line="240" w:lineRule="auto"/>
+        <w:jc w:val="both"/>
+      </w:pPr>
+      <w:r>
+        <w:t>Возможность управлять историей</w:t>
+      </w:r>
+    </w:p>
+    <w:p>
+      <w:pPr>
+        <w:pStyle w:val="a7"/>
+        <w:numPr>
+          <w:ilvl w:val="0"/>
+          <w:numId w:val="22"/>
+        </w:numPr>
+        <w:tabs>
+          <w:tab w:val="left" w:pos="709"/>
+          <w:tab w:val="left" w:pos="1152"/>
+        </w:tabs>
+        <w:spacing w:after="0" w:line="240" w:lineRule="auto"/>
+        <w:jc w:val="both"/>
+        <w:rPr>
+          <w:b/>
+          <w:bCs/>
+          <w:sz w:val="36"/>
+          <w:szCs w:val="36"/>
+        </w:rPr>
+      </w:pPr>
+      <w:proofErr w:type="spellStart"/>
+      <w:r>
+        <w:rPr>
+          <w:b/>
+          <w:bCs/>
+          <w:sz w:val="36"/>
+          <w:szCs w:val="36"/>
+        </w:rPr>
+        <w:t>Деформеры</w:t>
+      </w:r>
+      <w:proofErr w:type="spellEnd"/>
+      <w:r>
+        <w:rPr>
+          <w:b/>
+          <w:bCs/>
+          <w:sz w:val="36"/>
+          <w:szCs w:val="36"/>
+        </w:rPr>
+        <w:t xml:space="preserve"> и их применение</w:t>
+      </w:r>
+    </w:p>
+    <w:p>
+      <w:pPr>
+        <w:tabs>
+          <w:tab w:val="left" w:pos="709"/>
+          <w:tab w:val="left" w:pos="1152"/>
+        </w:tabs>
+        <w:spacing w:after="0" w:line="240" w:lineRule="auto"/>
+        <w:jc w:val="both"/>
+      </w:pPr>
+      <w:r>
+        <w:tab/>
+      </w:r>
+      <w:proofErr w:type="spellStart"/>
+      <w:r>
+        <w:t>Деформером</w:t>
+      </w:r>
+      <w:proofErr w:type="spellEnd"/>
+      <w:r>
+        <w:t xml:space="preserve"> называется действия, назначаемое в результате чего свойства объекта изменяются. Все действия сохраняются в атрибут-</w:t>
+      </w:r>
+      <w:proofErr w:type="spellStart"/>
+      <w:r>
+        <w:t>эдиторе</w:t>
+      </w:r>
+      <w:proofErr w:type="spellEnd"/>
+      <w:r>
+        <w:t>. Их можно изменить или удалить. Они могут работать в мировом пространстве (вне зависимости от объекта) или локально в объектном пространстве (исходя из параметров объекта)</w:t>
+      </w:r>
+    </w:p>
+    <w:p>
+      <w:pPr>
+        <w:tabs>
+          <w:tab w:val="left" w:pos="709"/>
+          <w:tab w:val="left" w:pos="1152"/>
+        </w:tabs>
+        <w:spacing w:after="0" w:line="240" w:lineRule="auto"/>
+        <w:jc w:val="both"/>
+      </w:pPr>
+      <w:r>
+        <w:tab/>
+        <w:t xml:space="preserve">По количеству задействованных объектов, </w:t>
+      </w:r>
+      <w:proofErr w:type="spellStart"/>
+      <w:r>
+        <w:t>деформеры</w:t>
+      </w:r>
+      <w:proofErr w:type="spellEnd"/>
+      <w:r>
+        <w:t xml:space="preserve"> работают с одним или несколькими объектами.</w:t>
+      </w:r>
+    </w:p>
+    <w:p>
+      <w:pPr>
+        <w:tabs>
+          <w:tab w:val="left" w:pos="709"/>
+          <w:tab w:val="left" w:pos="1152"/>
+        </w:tabs>
+        <w:spacing w:after="0" w:line="240" w:lineRule="auto"/>
+        <w:jc w:val="both"/>
+      </w:pPr>
+      <w:r>
+        <w:tab/>
+        <w:t xml:space="preserve">Наиболее часто используемые </w:t>
+      </w:r>
+      <w:proofErr w:type="spellStart"/>
+      <w:r>
+        <w:t>деформеры</w:t>
+      </w:r>
+      <w:proofErr w:type="spellEnd"/>
+      <w:r>
+        <w:t xml:space="preserve"> над одним объектом: </w:t>
+      </w:r>
+      <w:r>
+        <w:rPr>
+          <w:lang w:val="en-US"/>
+        </w:rPr>
+        <w:t>Bend</w:t>
+      </w:r>
+      <w:r>
+        <w:t xml:space="preserve">, </w:t>
+      </w:r>
+      <w:r>
+        <w:rPr>
+          <w:lang w:val="en-US"/>
+        </w:rPr>
+        <w:t>lattice</w:t>
+      </w:r>
+      <w:r>
+        <w:t xml:space="preserve">, </w:t>
+      </w:r>
+      <w:r>
+        <w:rPr>
+          <w:lang w:val="en-US"/>
+        </w:rPr>
+        <w:t>Taper</w:t>
+      </w:r>
+      <w:r>
+        <w:t xml:space="preserve"> </w:t>
+      </w:r>
+      <w:r>
+        <w:t>и пр.</w:t>
+      </w:r>
+    </w:p>
+    <w:p>
+      <w:pPr>
+        <w:tabs>
+          <w:tab w:val="left" w:pos="709"/>
+          <w:tab w:val="left" w:pos="1152"/>
+        </w:tabs>
+        <w:spacing w:after="0" w:line="240" w:lineRule="auto"/>
+        <w:jc w:val="both"/>
+      </w:pPr>
+      <w:r>
+        <w:tab/>
+        <w:t xml:space="preserve">Наиболее часто используемые </w:t>
+      </w:r>
+      <w:proofErr w:type="spellStart"/>
+      <w:r>
+        <w:t>деформеры</w:t>
+      </w:r>
+      <w:proofErr w:type="spellEnd"/>
+      <w:r>
+        <w:t xml:space="preserve"> над несколькими объектами:</w:t>
+      </w:r>
+      <w:r>
+        <w:t xml:space="preserve"> </w:t>
+      </w:r>
+      <w:r>
+        <w:rPr>
+          <w:lang w:val="en-US"/>
+        </w:rPr>
+        <w:t>Blend</w:t>
+      </w:r>
+      <w:r>
+        <w:t xml:space="preserve"> </w:t>
+      </w:r>
+      <w:r>
+        <w:rPr>
+          <w:lang w:val="en-US"/>
+        </w:rPr>
+        <w:t>Share</w:t>
+      </w:r>
+      <w:r>
+        <w:t xml:space="preserve">, </w:t>
+      </w:r>
+      <w:r>
+        <w:rPr>
+          <w:lang w:val="en-US"/>
+        </w:rPr>
+        <w:t>Scatter</w:t>
+      </w:r>
+      <w:r>
+        <w:t xml:space="preserve">, </w:t>
+      </w:r>
+      <w:r>
+        <w:rPr>
+          <w:lang w:val="en-US"/>
+        </w:rPr>
+        <w:t>Conform</w:t>
+      </w:r>
+      <w:r>
+        <w:t xml:space="preserve">, </w:t>
+      </w:r>
+      <w:proofErr w:type="spellStart"/>
+      <w:r>
+        <w:rPr>
+          <w:lang w:val="en-US"/>
+        </w:rPr>
+        <w:t>Bollean</w:t>
+      </w:r>
+      <w:proofErr w:type="spellEnd"/>
+      <w:r>
+        <w:t>.</w:t>
+      </w:r>
+    </w:p>
+    <w:p>
+      <w:pPr>
+        <w:tabs>
+          <w:tab w:val="left" w:pos="709"/>
+          <w:tab w:val="left" w:pos="1152"/>
+        </w:tabs>
+        <w:spacing w:after="0" w:line="240" w:lineRule="auto"/>
+        <w:jc w:val="both"/>
+      </w:pPr>
+      <w:r>
+        <w:tab/>
+        <w:t>Булевы операции применяются к двум и более объектам. Объекты должны пересекаться между собой</w:t>
+      </w:r>
+      <w:r>
+        <w:t>. Такие операции портят структуры и поэтому их применяют к не анимируемым объектам. Желательное соотношение высоты и ширины грани не более чем 4:1.</w:t>
+      </w:r>
+    </w:p>
+    <w:p>
+      <w:pPr>
+        <w:tabs>
+          <w:tab w:val="left" w:pos="709"/>
+          <w:tab w:val="left" w:pos="1152"/>
+        </w:tabs>
+        <w:spacing w:after="0" w:line="240" w:lineRule="auto"/>
+        <w:jc w:val="both"/>
+      </w:pPr>
+      <w:r>
+        <w:tab/>
+        <w:t>Булевы операции чувствительны к сетке. Желательно, чтобы область для применения булевых операции была окружена рёбрами</w:t>
+      </w:r>
+    </w:p>
+    <w:p>
+      <w:pPr>
+        <w:tabs>
+          <w:tab w:val="left" w:pos="709"/>
+          <w:tab w:val="left" w:pos="1152"/>
+        </w:tabs>
+        <w:spacing w:after="0" w:line="240" w:lineRule="auto"/>
+        <w:jc w:val="both"/>
+      </w:pPr>
+      <w:r>
+        <w:tab/>
+        <w:t>К булевым операция относятся:</w:t>
+      </w:r>
+    </w:p>
+    <w:p>
+      <w:pPr>
+        <w:pStyle w:val="a7"/>
+        <w:numPr>
+          <w:ilvl w:val="0"/>
+          <w:numId w:val="23"/>
+        </w:numPr>
+        <w:tabs>
+          <w:tab w:val="left" w:pos="709"/>
+          <w:tab w:val="left" w:pos="1152"/>
+        </w:tabs>
+        <w:spacing w:after="0" w:line="240" w:lineRule="auto"/>
+        <w:jc w:val="both"/>
+      </w:pPr>
+      <w:r>
+        <w:rPr>
+          <w:lang w:val="en-US"/>
+        </w:rPr>
+        <w:t>Union</w:t>
+      </w:r>
+    </w:p>
+    <w:p>
+      <w:pPr>
+        <w:pStyle w:val="a7"/>
+        <w:numPr>
+          <w:ilvl w:val="0"/>
+          <w:numId w:val="23"/>
+        </w:numPr>
+        <w:tabs>
+          <w:tab w:val="left" w:pos="709"/>
+          <w:tab w:val="left" w:pos="1152"/>
+        </w:tabs>
+        <w:spacing w:after="0" w:line="240" w:lineRule="auto"/>
+        <w:jc w:val="both"/>
+      </w:pPr>
+      <w:r>
+        <w:rPr>
+          <w:lang w:val="en-US"/>
+        </w:rPr>
+        <w:t>Intersect</w:t>
+      </w:r>
+    </w:p>
+    <w:p>
+      <w:pPr>
+        <w:pStyle w:val="a7"/>
+        <w:numPr>
+          <w:ilvl w:val="0"/>
+          <w:numId w:val="23"/>
+        </w:numPr>
+        <w:tabs>
+          <w:tab w:val="left" w:pos="709"/>
+          <w:tab w:val="left" w:pos="1152"/>
+        </w:tabs>
+        <w:spacing w:after="0" w:line="240" w:lineRule="auto"/>
+        <w:jc w:val="both"/>
+      </w:pPr>
+      <w:r>
+        <w:rPr>
+          <w:lang w:val="en-US"/>
+        </w:rPr>
+        <w:t>Subtract</w:t>
+      </w:r>
+    </w:p>
+    <w:p>
+      <w:pPr>
+        <w:pStyle w:val="a7"/>
+        <w:numPr>
+          <w:ilvl w:val="0"/>
+          <w:numId w:val="23"/>
+        </w:numPr>
+        <w:tabs>
+          <w:tab w:val="left" w:pos="709"/>
+          <w:tab w:val="left" w:pos="1152"/>
+        </w:tabs>
+        <w:spacing w:after="0" w:line="240" w:lineRule="auto"/>
+        <w:jc w:val="both"/>
+      </w:pPr>
+      <w:r>
+        <w:rPr>
+          <w:lang w:val="en-US"/>
+        </w:rPr>
+        <w:t xml:space="preserve">Merge </w:t>
+      </w:r>
+      <w:r>
+        <w:t>(Слить)</w:t>
+      </w:r>
+    </w:p>
+    <w:p>
+      <w:pPr>
+        <w:pStyle w:val="a7"/>
+        <w:numPr>
+          <w:ilvl w:val="0"/>
+          <w:numId w:val="23"/>
+        </w:numPr>
+        <w:tabs>
+          <w:tab w:val="left" w:pos="709"/>
+          <w:tab w:val="left" w:pos="1152"/>
+        </w:tabs>
+        <w:spacing w:after="0" w:line="240" w:lineRule="auto"/>
+        <w:jc w:val="both"/>
+      </w:pPr>
+      <w:r>
+        <w:rPr>
+          <w:lang w:val="en-US"/>
+        </w:rPr>
+        <w:t>Attach</w:t>
+      </w:r>
+    </w:p>
+    <w:p>
+      <w:pPr>
+        <w:pStyle w:val="a7"/>
+        <w:numPr>
+          <w:ilvl w:val="0"/>
+          <w:numId w:val="23"/>
+        </w:numPr>
+        <w:tabs>
+          <w:tab w:val="left" w:pos="709"/>
+          <w:tab w:val="left" w:pos="1152"/>
+        </w:tabs>
+        <w:spacing w:after="0" w:line="240" w:lineRule="auto"/>
+        <w:jc w:val="both"/>
+      </w:pPr>
+      <w:r>
+        <w:rPr>
+          <w:lang w:val="en-US"/>
+        </w:rPr>
+        <w:t>Insert</w:t>
+      </w:r>
+    </w:p>
+    <w:p>
+      <w:pPr>
+        <w:pStyle w:val="a7"/>
+        <w:numPr>
+          <w:ilvl w:val="0"/>
+          <w:numId w:val="23"/>
+        </w:numPr>
+        <w:tabs>
+          <w:tab w:val="left" w:pos="709"/>
+          <w:tab w:val="left" w:pos="1152"/>
+        </w:tabs>
+        <w:spacing w:after="0" w:line="240" w:lineRule="auto"/>
+        <w:jc w:val="both"/>
+      </w:pPr>
+      <w:r>
+        <w:rPr>
+          <w:lang w:val="en-US"/>
+        </w:rPr>
+        <w:t>Imprint</w:t>
+      </w:r>
+    </w:p>
+    <w:p>
+      <w:pPr>
+        <w:pStyle w:val="a7"/>
+        <w:numPr>
+          <w:ilvl w:val="0"/>
+          <w:numId w:val="23"/>
+        </w:numPr>
+        <w:tabs>
+          <w:tab w:val="left" w:pos="709"/>
+          <w:tab w:val="left" w:pos="1152"/>
+        </w:tabs>
+        <w:spacing w:after="0" w:line="240" w:lineRule="auto"/>
+        <w:jc w:val="both"/>
+      </w:pPr>
+    </w:p>
+    <w:p>
+      <w:pPr>
+        <w:tabs>
+          <w:tab w:val="left" w:pos="709"/>
+          <w:tab w:val="left" w:pos="1152"/>
+        </w:tabs>
+        <w:spacing w:after="0" w:line="240" w:lineRule="auto"/>
+        <w:jc w:val="both"/>
         <w:sectPr>
           <w:pgSz w:w="11906" w:h="16838"/>
           <w:pgMar w:top="720" w:right="720" w:bottom="720" w:left="720" w:header="708" w:footer="708" w:gutter="0"/>
@@ -2203,53 +3327,15 @@
         </w:sectPr>
       </w:pPr>
       <w:r>
-        <w:tab/>
-        <w:t>Изометрическая проекция</w:t>
-      </w:r>
-      <w:proofErr w:type="gramStart"/>
-      <w:r>
-        <w:t xml:space="preserve">   (</w:t>
-      </w:r>
-      <w:proofErr w:type="gramEnd"/>
-      <w:r>
-        <w:t xml:space="preserve">все 3 </w:t>
-      </w:r>
-      <w:proofErr w:type="spellStart"/>
-      <w:r>
-        <w:t>коэфф</w:t>
-      </w:r>
-      <w:proofErr w:type="spellEnd"/>
-      <w:r>
-        <w:t xml:space="preserve">  искажения равны и углы по 120 градусов) </w:t>
-      </w:r>
-    </w:p>
-    <w:p>
-      <w:pPr>
-        <w:tabs>
-          <w:tab w:val="left" w:pos="709"/>
-          <w:tab w:val="left" w:pos="1152"/>
-        </w:tabs>
-        <w:spacing w:after="0" w:line="240" w:lineRule="auto"/>
-        <w:jc w:val="both"/>
-      </w:pPr>
-    </w:p>
-    <w:p>
-      <w:pPr>
-        <w:tabs>
-          <w:tab w:val="left" w:pos="1152"/>
-        </w:tabs>
-        <w:spacing w:after="0" w:line="240" w:lineRule="auto"/>
-        <w:ind w:firstLine="709"/>
-        <w:jc w:val="both"/>
-      </w:pPr>
-    </w:p>
-    <w:p>
-      <w:pPr>
-        <w:tabs>
-          <w:tab w:val="left" w:pos="1152"/>
-        </w:tabs>
-        <w:spacing w:after="0" w:line="240" w:lineRule="auto"/>
-        <w:ind w:firstLine="709"/>
+        <w:br/>
+      </w:r>
+    </w:p>
+    <w:p>
+      <w:pPr>
+        <w:tabs>
+          <w:tab w:val="left" w:pos="1152"/>
+        </w:tabs>
+        <w:spacing w:after="0" w:line="240" w:lineRule="auto"/>
         <w:jc w:val="both"/>
       </w:pPr>
     </w:p>
@@ -2266,6 +3352,273 @@
 <file path=word/numbering.xml><?xml version="1.0" encoding="utf-8"?>
 <w:numbering xmlns:wpc="http://schemas.microsoft.com/office/word/2010/wordprocessingCanvas" xmlns:cx="http://schemas.microsoft.com/office/drawing/2014/chartex" xmlns:cx1="http://schemas.microsoft.com/office/drawing/2015/9/8/chartex" xmlns:cx2="http://schemas.microsoft.com/office/drawing/2015/10/21/chartex" xmlns:cx3="http://schemas.microsoft.com/office/drawing/2016/5/9/chartex" xmlns:cx4="http://schemas.microsoft.com/office/drawing/2016/5/10/chartex" xmlns:cx5="http://schemas.microsoft.com/office/drawing/2016/5/11/chartex" xmlns:cx6="http://schemas.microsoft.com/office/drawing/2016/5/12/chartex" xmlns:cx7="http://schemas.microsoft.com/office/drawing/2016/5/13/chartex" xmlns:cx8="http://schemas.microsoft.com/office/drawing/2016/5/14/chartex" xmlns:mc="http://schemas.openxmlformats.org/markup-compatibility/2006" xmlns:aink="http://schemas.microsoft.com/office/drawing/2016/ink" xmlns:am3d="http://schemas.microsoft.com/office/drawing/2017/model3d" xmlns:o="urn:schemas-microsoft-com:office:office" xmlns:oel="http://schemas.microsoft.com/office/2019/extlst" xmlns:r="http://schemas.openxmlformats.org/officeDocument/2006/relationships" xmlns:m="http://schemas.openxmlformats.org/officeDocument/2006/math" xmlns:v="urn:schemas-microsoft-com:vml" xmlns:wp14="http://schemas.microsoft.com/office/word/2010/wordprocessingDrawing" xmlns:wp="http://schemas.openxmlformats.org/drawingml/2006/wordprocessingDrawing" xmlns:w10="urn:schemas-microsoft-com:office:word" xmlns:w="http://schemas.openxmlformats.org/wordprocessingml/2006/main" xmlns:w14="http://schemas.microsoft.com/office/word/2010/wordml" xmlns:w15="http://schemas.microsoft.com/office/word/2012/wordml" xmlns:w16cex="http://schemas.microsoft.com/office/word/2018/wordml/cex" xmlns:w16cid="http://schemas.microsoft.com/office/word/2016/wordml/cid" xmlns:w16="http://schemas.microsoft.com/office/word/2018/wordml" xmlns:w16du="http://schemas.microsoft.com/office/word/2023/wordml/word16du" xmlns:w16sdtdh="http://schemas.microsoft.com/office/word/2020/wordml/sdtdatahash" xmlns:w16se="http://schemas.microsoft.com/office/word/2015/wordml/symex" xmlns:wpg="http://schemas.microsoft.com/office/word/2010/wordprocessingGroup" xmlns:wpi="http://schemas.microsoft.com/office/word/2010/wordprocessingInk" xmlns:wne="http://schemas.microsoft.com/office/word/2006/wordml" xmlns:wps="http://schemas.microsoft.com/office/word/2010/wordprocessingShape" mc:Ignorable="w14 w15 w16se w16cid w16 w16cex w16sdtdh w16du wp14">
   <w:abstractNum w:abstractNumId="0" w15:restartNumberingAfterBreak="0">
+    <w:nsid w:val="042F322A"/>
+    <w:multiLevelType w:val="hybridMultilevel"/>
+    <w:tmpl w:val="646A8C98"/>
+    <w:lvl w:ilvl="0" w:tplc="F4F26D60">
+      <w:start w:val="2"/>
+      <w:numFmt w:val="decimal"/>
+      <w:lvlText w:val="%1."/>
+      <w:lvlJc w:val="left"/>
+      <w:pPr>
+        <w:ind w:left="1080" w:hanging="360"/>
+      </w:pPr>
+      <w:rPr>
+        <w:rFonts w:hint="default"/>
+      </w:rPr>
+    </w:lvl>
+    <w:lvl w:ilvl="1" w:tplc="04190019" w:tentative="1">
+      <w:start w:val="1"/>
+      <w:numFmt w:val="lowerLetter"/>
+      <w:lvlText w:val="%2."/>
+      <w:lvlJc w:val="left"/>
+      <w:pPr>
+        <w:ind w:left="1800" w:hanging="360"/>
+      </w:pPr>
+    </w:lvl>
+    <w:lvl w:ilvl="2" w:tplc="0419001B" w:tentative="1">
+      <w:start w:val="1"/>
+      <w:numFmt w:val="lowerRoman"/>
+      <w:lvlText w:val="%3."/>
+      <w:lvlJc w:val="right"/>
+      <w:pPr>
+        <w:ind w:left="2520" w:hanging="180"/>
+      </w:pPr>
+    </w:lvl>
+    <w:lvl w:ilvl="3" w:tplc="0419000F" w:tentative="1">
+      <w:start w:val="1"/>
+      <w:numFmt w:val="decimal"/>
+      <w:lvlText w:val="%4."/>
+      <w:lvlJc w:val="left"/>
+      <w:pPr>
+        <w:ind w:left="3240" w:hanging="360"/>
+      </w:pPr>
+    </w:lvl>
+    <w:lvl w:ilvl="4" w:tplc="04190019" w:tentative="1">
+      <w:start w:val="1"/>
+      <w:numFmt w:val="lowerLetter"/>
+      <w:lvlText w:val="%5."/>
+      <w:lvlJc w:val="left"/>
+      <w:pPr>
+        <w:ind w:left="3960" w:hanging="360"/>
+      </w:pPr>
+    </w:lvl>
+    <w:lvl w:ilvl="5" w:tplc="0419001B" w:tentative="1">
+      <w:start w:val="1"/>
+      <w:numFmt w:val="lowerRoman"/>
+      <w:lvlText w:val="%6."/>
+      <w:lvlJc w:val="right"/>
+      <w:pPr>
+        <w:ind w:left="4680" w:hanging="180"/>
+      </w:pPr>
+    </w:lvl>
+    <w:lvl w:ilvl="6" w:tplc="0419000F" w:tentative="1">
+      <w:start w:val="1"/>
+      <w:numFmt w:val="decimal"/>
+      <w:lvlText w:val="%7."/>
+      <w:lvlJc w:val="left"/>
+      <w:pPr>
+        <w:ind w:left="5400" w:hanging="360"/>
+      </w:pPr>
+    </w:lvl>
+    <w:lvl w:ilvl="7" w:tplc="04190019" w:tentative="1">
+      <w:start w:val="1"/>
+      <w:numFmt w:val="lowerLetter"/>
+      <w:lvlText w:val="%8."/>
+      <w:lvlJc w:val="left"/>
+      <w:pPr>
+        <w:ind w:left="6120" w:hanging="360"/>
+      </w:pPr>
+    </w:lvl>
+    <w:lvl w:ilvl="8" w:tplc="0419001B" w:tentative="1">
+      <w:start w:val="1"/>
+      <w:numFmt w:val="lowerRoman"/>
+      <w:lvlText w:val="%9."/>
+      <w:lvlJc w:val="right"/>
+      <w:pPr>
+        <w:ind w:left="6840" w:hanging="180"/>
+      </w:pPr>
+    </w:lvl>
+  </w:abstractNum>
+  <w:abstractNum w:abstractNumId="1" w15:restartNumberingAfterBreak="0">
+    <w:nsid w:val="07ED4105"/>
+    <w:multiLevelType w:val="hybridMultilevel"/>
+    <w:tmpl w:val="580886E6"/>
+    <w:lvl w:ilvl="0" w:tplc="0419000F">
+      <w:start w:val="1"/>
+      <w:numFmt w:val="decimal"/>
+      <w:lvlText w:val="%1."/>
+      <w:lvlJc w:val="left"/>
+      <w:pPr>
+        <w:ind w:left="720" w:hanging="360"/>
+      </w:pPr>
+      <w:rPr>
+        <w:rFonts w:hint="default"/>
+      </w:rPr>
+    </w:lvl>
+    <w:lvl w:ilvl="1" w:tplc="04190019" w:tentative="1">
+      <w:start w:val="1"/>
+      <w:numFmt w:val="lowerLetter"/>
+      <w:lvlText w:val="%2."/>
+      <w:lvlJc w:val="left"/>
+      <w:pPr>
+        <w:ind w:left="1440" w:hanging="360"/>
+      </w:pPr>
+    </w:lvl>
+    <w:lvl w:ilvl="2" w:tplc="0419001B" w:tentative="1">
+      <w:start w:val="1"/>
+      <w:numFmt w:val="lowerRoman"/>
+      <w:lvlText w:val="%3."/>
+      <w:lvlJc w:val="right"/>
+      <w:pPr>
+        <w:ind w:left="2160" w:hanging="180"/>
+      </w:pPr>
+    </w:lvl>
+    <w:lvl w:ilvl="3" w:tplc="0419000F" w:tentative="1">
+      <w:start w:val="1"/>
+      <w:numFmt w:val="decimal"/>
+      <w:lvlText w:val="%4."/>
+      <w:lvlJc w:val="left"/>
+      <w:pPr>
+        <w:ind w:left="2880" w:hanging="360"/>
+      </w:pPr>
+    </w:lvl>
+    <w:lvl w:ilvl="4" w:tplc="04190019" w:tentative="1">
+      <w:start w:val="1"/>
+      <w:numFmt w:val="lowerLetter"/>
+      <w:lvlText w:val="%5."/>
+      <w:lvlJc w:val="left"/>
+      <w:pPr>
+        <w:ind w:left="3600" w:hanging="360"/>
+      </w:pPr>
+    </w:lvl>
+    <w:lvl w:ilvl="5" w:tplc="0419001B" w:tentative="1">
+      <w:start w:val="1"/>
+      <w:numFmt w:val="lowerRoman"/>
+      <w:lvlText w:val="%6."/>
+      <w:lvlJc w:val="right"/>
+      <w:pPr>
+        <w:ind w:left="4320" w:hanging="180"/>
+      </w:pPr>
+    </w:lvl>
+    <w:lvl w:ilvl="6" w:tplc="0419000F" w:tentative="1">
+      <w:start w:val="1"/>
+      <w:numFmt w:val="decimal"/>
+      <w:lvlText w:val="%7."/>
+      <w:lvlJc w:val="left"/>
+      <w:pPr>
+        <w:ind w:left="5040" w:hanging="360"/>
+      </w:pPr>
+    </w:lvl>
+    <w:lvl w:ilvl="7" w:tplc="04190019" w:tentative="1">
+      <w:start w:val="1"/>
+      <w:numFmt w:val="lowerLetter"/>
+      <w:lvlText w:val="%8."/>
+      <w:lvlJc w:val="left"/>
+      <w:pPr>
+        <w:ind w:left="5760" w:hanging="360"/>
+      </w:pPr>
+    </w:lvl>
+    <w:lvl w:ilvl="8" w:tplc="0419001B" w:tentative="1">
+      <w:start w:val="1"/>
+      <w:numFmt w:val="lowerRoman"/>
+      <w:lvlText w:val="%9."/>
+      <w:lvlJc w:val="right"/>
+      <w:pPr>
+        <w:ind w:left="6480" w:hanging="180"/>
+      </w:pPr>
+    </w:lvl>
+  </w:abstractNum>
+  <w:abstractNum w:abstractNumId="2" w15:restartNumberingAfterBreak="0">
+    <w:nsid w:val="08E7404D"/>
+    <w:multiLevelType w:val="hybridMultilevel"/>
+    <w:tmpl w:val="352A1DF0"/>
+    <w:lvl w:ilvl="0" w:tplc="0419000F">
+      <w:start w:val="1"/>
+      <w:numFmt w:val="decimal"/>
+      <w:lvlText w:val="%1."/>
+      <w:lvlJc w:val="left"/>
+      <w:pPr>
+        <w:ind w:left="720" w:hanging="360"/>
+      </w:pPr>
+      <w:rPr>
+        <w:rFonts w:hint="default"/>
+      </w:rPr>
+    </w:lvl>
+    <w:lvl w:ilvl="1" w:tplc="04190019" w:tentative="1">
+      <w:start w:val="1"/>
+      <w:numFmt w:val="lowerLetter"/>
+      <w:lvlText w:val="%2."/>
+      <w:lvlJc w:val="left"/>
+      <w:pPr>
+        <w:ind w:left="1440" w:hanging="360"/>
+      </w:pPr>
+    </w:lvl>
+    <w:lvl w:ilvl="2" w:tplc="0419001B" w:tentative="1">
+      <w:start w:val="1"/>
+      <w:numFmt w:val="lowerRoman"/>
+      <w:lvlText w:val="%3."/>
+      <w:lvlJc w:val="right"/>
+      <w:pPr>
+        <w:ind w:left="2160" w:hanging="180"/>
+      </w:pPr>
+    </w:lvl>
+    <w:lvl w:ilvl="3" w:tplc="0419000F" w:tentative="1">
+      <w:start w:val="1"/>
+      <w:numFmt w:val="decimal"/>
+      <w:lvlText w:val="%4."/>
+      <w:lvlJc w:val="left"/>
+      <w:pPr>
+        <w:ind w:left="2880" w:hanging="360"/>
+      </w:pPr>
+    </w:lvl>
+    <w:lvl w:ilvl="4" w:tplc="04190019" w:tentative="1">
+      <w:start w:val="1"/>
+      <w:numFmt w:val="lowerLetter"/>
+      <w:lvlText w:val="%5."/>
+      <w:lvlJc w:val="left"/>
+      <w:pPr>
+        <w:ind w:left="3600" w:hanging="360"/>
+      </w:pPr>
+    </w:lvl>
+    <w:lvl w:ilvl="5" w:tplc="0419001B" w:tentative="1">
+      <w:start w:val="1"/>
+      <w:numFmt w:val="lowerRoman"/>
+      <w:lvlText w:val="%6."/>
+      <w:lvlJc w:val="right"/>
+      <w:pPr>
+        <w:ind w:left="4320" w:hanging="180"/>
+      </w:pPr>
+    </w:lvl>
+    <w:lvl w:ilvl="6" w:tplc="0419000F" w:tentative="1">
+      <w:start w:val="1"/>
+      <w:numFmt w:val="decimal"/>
+      <w:lvlText w:val="%7."/>
+      <w:lvlJc w:val="left"/>
+      <w:pPr>
+        <w:ind w:left="5040" w:hanging="360"/>
+      </w:pPr>
+    </w:lvl>
+    <w:lvl w:ilvl="7" w:tplc="04190019" w:tentative="1">
+      <w:start w:val="1"/>
+      <w:numFmt w:val="lowerLetter"/>
+      <w:lvlText w:val="%8."/>
+      <w:lvlJc w:val="left"/>
+      <w:pPr>
+        <w:ind w:left="5760" w:hanging="360"/>
+      </w:pPr>
+    </w:lvl>
+    <w:lvl w:ilvl="8" w:tplc="0419001B" w:tentative="1">
+      <w:start w:val="1"/>
+      <w:numFmt w:val="lowerRoman"/>
+      <w:lvlText w:val="%9."/>
+      <w:lvlJc w:val="right"/>
+      <w:pPr>
+        <w:ind w:left="6480" w:hanging="180"/>
+      </w:pPr>
+    </w:lvl>
+  </w:abstractNum>
+  <w:abstractNum w:abstractNumId="3" w15:restartNumberingAfterBreak="0">
     <w:nsid w:val="0E311DA2"/>
     <w:multiLevelType w:val="hybridMultilevel"/>
     <w:tmpl w:val="1D2A376E"/>
@@ -2378,7 +3731,7 @@
       </w:rPr>
     </w:lvl>
   </w:abstractNum>
-  <w:abstractNum w:abstractNumId="1" w15:restartNumberingAfterBreak="0">
+  <w:abstractNum w:abstractNumId="4" w15:restartNumberingAfterBreak="0">
     <w:nsid w:val="110B0D39"/>
     <w:multiLevelType w:val="hybridMultilevel"/>
     <w:tmpl w:val="D8C0ED2C"/>
@@ -2491,7 +3844,7 @@
       </w:rPr>
     </w:lvl>
   </w:abstractNum>
-  <w:abstractNum w:abstractNumId="2" w15:restartNumberingAfterBreak="0">
+  <w:abstractNum w:abstractNumId="5" w15:restartNumberingAfterBreak="0">
     <w:nsid w:val="198416E8"/>
     <w:multiLevelType w:val="hybridMultilevel"/>
     <w:tmpl w:val="2DD48C9A"/>
@@ -2580,7 +3933,7 @@
       </w:pPr>
     </w:lvl>
   </w:abstractNum>
-  <w:abstractNum w:abstractNumId="3" w15:restartNumberingAfterBreak="0">
+  <w:abstractNum w:abstractNumId="6" w15:restartNumberingAfterBreak="0">
     <w:nsid w:val="1FC614D3"/>
     <w:multiLevelType w:val="hybridMultilevel"/>
     <w:tmpl w:val="179C20FC"/>
@@ -2693,7 +4046,7 @@
       </w:rPr>
     </w:lvl>
   </w:abstractNum>
-  <w:abstractNum w:abstractNumId="4" w15:restartNumberingAfterBreak="0">
+  <w:abstractNum w:abstractNumId="7" w15:restartNumberingAfterBreak="0">
     <w:nsid w:val="22710A38"/>
     <w:multiLevelType w:val="hybridMultilevel"/>
     <w:tmpl w:val="2258D0E2"/>
@@ -2782,7 +4135,7 @@
       </w:pPr>
     </w:lvl>
   </w:abstractNum>
-  <w:abstractNum w:abstractNumId="5" w15:restartNumberingAfterBreak="0">
+  <w:abstractNum w:abstractNumId="8" w15:restartNumberingAfterBreak="0">
     <w:nsid w:val="25F02856"/>
     <w:multiLevelType w:val="hybridMultilevel"/>
     <w:tmpl w:val="D3306410"/>
@@ -2871,7 +4224,96 @@
       </w:pPr>
     </w:lvl>
   </w:abstractNum>
-  <w:abstractNum w:abstractNumId="6" w15:restartNumberingAfterBreak="0">
+  <w:abstractNum w:abstractNumId="9" w15:restartNumberingAfterBreak="0">
+    <w:nsid w:val="36035E03"/>
+    <w:multiLevelType w:val="hybridMultilevel"/>
+    <w:tmpl w:val="8EB2D08E"/>
+    <w:lvl w:ilvl="0" w:tplc="0419000F">
+      <w:start w:val="1"/>
+      <w:numFmt w:val="decimal"/>
+      <w:lvlText w:val="%1."/>
+      <w:lvlJc w:val="left"/>
+      <w:pPr>
+        <w:ind w:left="720" w:hanging="360"/>
+      </w:pPr>
+      <w:rPr>
+        <w:rFonts w:hint="default"/>
+      </w:rPr>
+    </w:lvl>
+    <w:lvl w:ilvl="1" w:tplc="04190019" w:tentative="1">
+      <w:start w:val="1"/>
+      <w:numFmt w:val="lowerLetter"/>
+      <w:lvlText w:val="%2."/>
+      <w:lvlJc w:val="left"/>
+      <w:pPr>
+        <w:ind w:left="1440" w:hanging="360"/>
+      </w:pPr>
+    </w:lvl>
+    <w:lvl w:ilvl="2" w:tplc="0419001B" w:tentative="1">
+      <w:start w:val="1"/>
+      <w:numFmt w:val="lowerRoman"/>
+      <w:lvlText w:val="%3."/>
+      <w:lvlJc w:val="right"/>
+      <w:pPr>
+        <w:ind w:left="2160" w:hanging="180"/>
+      </w:pPr>
+    </w:lvl>
+    <w:lvl w:ilvl="3" w:tplc="0419000F" w:tentative="1">
+      <w:start w:val="1"/>
+      <w:numFmt w:val="decimal"/>
+      <w:lvlText w:val="%4."/>
+      <w:lvlJc w:val="left"/>
+      <w:pPr>
+        <w:ind w:left="2880" w:hanging="360"/>
+      </w:pPr>
+    </w:lvl>
+    <w:lvl w:ilvl="4" w:tplc="04190019" w:tentative="1">
+      <w:start w:val="1"/>
+      <w:numFmt w:val="lowerLetter"/>
+      <w:lvlText w:val="%5."/>
+      <w:lvlJc w:val="left"/>
+      <w:pPr>
+        <w:ind w:left="3600" w:hanging="360"/>
+      </w:pPr>
+    </w:lvl>
+    <w:lvl w:ilvl="5" w:tplc="0419001B" w:tentative="1">
+      <w:start w:val="1"/>
+      <w:numFmt w:val="lowerRoman"/>
+      <w:lvlText w:val="%6."/>
+      <w:lvlJc w:val="right"/>
+      <w:pPr>
+        <w:ind w:left="4320" w:hanging="180"/>
+      </w:pPr>
+    </w:lvl>
+    <w:lvl w:ilvl="6" w:tplc="0419000F" w:tentative="1">
+      <w:start w:val="1"/>
+      <w:numFmt w:val="decimal"/>
+      <w:lvlText w:val="%7."/>
+      <w:lvlJc w:val="left"/>
+      <w:pPr>
+        <w:ind w:left="5040" w:hanging="360"/>
+      </w:pPr>
+    </w:lvl>
+    <w:lvl w:ilvl="7" w:tplc="04190019" w:tentative="1">
+      <w:start w:val="1"/>
+      <w:numFmt w:val="lowerLetter"/>
+      <w:lvlText w:val="%8."/>
+      <w:lvlJc w:val="left"/>
+      <w:pPr>
+        <w:ind w:left="5760" w:hanging="360"/>
+      </w:pPr>
+    </w:lvl>
+    <w:lvl w:ilvl="8" w:tplc="0419001B" w:tentative="1">
+      <w:start w:val="1"/>
+      <w:numFmt w:val="lowerRoman"/>
+      <w:lvlText w:val="%9."/>
+      <w:lvlJc w:val="right"/>
+      <w:pPr>
+        <w:ind w:left="6480" w:hanging="180"/>
+      </w:pPr>
+    </w:lvl>
+  </w:abstractNum>
+  <w:abstractNum w:abstractNumId="10" w15:restartNumberingAfterBreak="0">
     <w:nsid w:val="37864F1B"/>
     <w:multiLevelType w:val="hybridMultilevel"/>
     <w:tmpl w:val="E41C96DC"/>
@@ -2984,7 +4426,185 @@
       </w:rPr>
     </w:lvl>
   </w:abstractNum>
-  <w:abstractNum w:abstractNumId="7" w15:restartNumberingAfterBreak="0">
+  <w:abstractNum w:abstractNumId="11" w15:restartNumberingAfterBreak="0">
+    <w:nsid w:val="39A76B30"/>
+    <w:multiLevelType w:val="hybridMultilevel"/>
+    <w:tmpl w:val="C8B085F2"/>
+    <w:lvl w:ilvl="0" w:tplc="0419000F">
+      <w:start w:val="1"/>
+      <w:numFmt w:val="decimal"/>
+      <w:lvlText w:val="%1."/>
+      <w:lvlJc w:val="left"/>
+      <w:pPr>
+        <w:ind w:left="720" w:hanging="360"/>
+      </w:pPr>
+      <w:rPr>
+        <w:rFonts w:hint="default"/>
+      </w:rPr>
+    </w:lvl>
+    <w:lvl w:ilvl="1" w:tplc="04190019" w:tentative="1">
+      <w:start w:val="1"/>
+      <w:numFmt w:val="lowerLetter"/>
+      <w:lvlText w:val="%2."/>
+      <w:lvlJc w:val="left"/>
+      <w:pPr>
+        <w:ind w:left="1440" w:hanging="360"/>
+      </w:pPr>
+    </w:lvl>
+    <w:lvl w:ilvl="2" w:tplc="0419001B" w:tentative="1">
+      <w:start w:val="1"/>
+      <w:numFmt w:val="lowerRoman"/>
+      <w:lvlText w:val="%3."/>
+      <w:lvlJc w:val="right"/>
+      <w:pPr>
+        <w:ind w:left="2160" w:hanging="180"/>
+      </w:pPr>
+    </w:lvl>
+    <w:lvl w:ilvl="3" w:tplc="0419000F" w:tentative="1">
+      <w:start w:val="1"/>
+      <w:numFmt w:val="decimal"/>
+      <w:lvlText w:val="%4."/>
+      <w:lvlJc w:val="left"/>
+      <w:pPr>
+        <w:ind w:left="2880" w:hanging="360"/>
+      </w:pPr>
+    </w:lvl>
+    <w:lvl w:ilvl="4" w:tplc="04190019" w:tentative="1">
+      <w:start w:val="1"/>
+      <w:numFmt w:val="lowerLetter"/>
+      <w:lvlText w:val="%5."/>
+      <w:lvlJc w:val="left"/>
+      <w:pPr>
+        <w:ind w:left="3600" w:hanging="360"/>
+      </w:pPr>
+    </w:lvl>
+    <w:lvl w:ilvl="5" w:tplc="0419001B" w:tentative="1">
+      <w:start w:val="1"/>
+      <w:numFmt w:val="lowerRoman"/>
+      <w:lvlText w:val="%6."/>
+      <w:lvlJc w:val="right"/>
+      <w:pPr>
+        <w:ind w:left="4320" w:hanging="180"/>
+      </w:pPr>
+    </w:lvl>
+    <w:lvl w:ilvl="6" w:tplc="0419000F" w:tentative="1">
+      <w:start w:val="1"/>
+      <w:numFmt w:val="decimal"/>
+      <w:lvlText w:val="%7."/>
+      <w:lvlJc w:val="left"/>
+      <w:pPr>
+        <w:ind w:left="5040" w:hanging="360"/>
+      </w:pPr>
+    </w:lvl>
+    <w:lvl w:ilvl="7" w:tplc="04190019" w:tentative="1">
+      <w:start w:val="1"/>
+      <w:numFmt w:val="lowerLetter"/>
+      <w:lvlText w:val="%8."/>
+      <w:lvlJc w:val="left"/>
+      <w:pPr>
+        <w:ind w:left="5760" w:hanging="360"/>
+      </w:pPr>
+    </w:lvl>
+    <w:lvl w:ilvl="8" w:tplc="0419001B" w:tentative="1">
+      <w:start w:val="1"/>
+      <w:numFmt w:val="lowerRoman"/>
+      <w:lvlText w:val="%9."/>
+      <w:lvlJc w:val="right"/>
+      <w:pPr>
+        <w:ind w:left="6480" w:hanging="180"/>
+      </w:pPr>
+    </w:lvl>
+  </w:abstractNum>
+  <w:abstractNum w:abstractNumId="12" w15:restartNumberingAfterBreak="0">
+    <w:nsid w:val="3E9F2A81"/>
+    <w:multiLevelType w:val="hybridMultilevel"/>
+    <w:tmpl w:val="90AA2DC0"/>
+    <w:lvl w:ilvl="0" w:tplc="2266148C">
+      <w:start w:val="1"/>
+      <w:numFmt w:val="decimal"/>
+      <w:lvlText w:val="%1."/>
+      <w:lvlJc w:val="left"/>
+      <w:pPr>
+        <w:ind w:left="1080" w:hanging="360"/>
+      </w:pPr>
+      <w:rPr>
+        <w:rFonts w:hint="default"/>
+      </w:rPr>
+    </w:lvl>
+    <w:lvl w:ilvl="1" w:tplc="04190019" w:tentative="1">
+      <w:start w:val="1"/>
+      <w:numFmt w:val="lowerLetter"/>
+      <w:lvlText w:val="%2."/>
+      <w:lvlJc w:val="left"/>
+      <w:pPr>
+        <w:ind w:left="1800" w:hanging="360"/>
+      </w:pPr>
+    </w:lvl>
+    <w:lvl w:ilvl="2" w:tplc="0419001B" w:tentative="1">
+      <w:start w:val="1"/>
+      <w:numFmt w:val="lowerRoman"/>
+      <w:lvlText w:val="%3."/>
+      <w:lvlJc w:val="right"/>
+      <w:pPr>
+        <w:ind w:left="2520" w:hanging="180"/>
+      </w:pPr>
+    </w:lvl>
+    <w:lvl w:ilvl="3" w:tplc="0419000F" w:tentative="1">
+      <w:start w:val="1"/>
+      <w:numFmt w:val="decimal"/>
+      <w:lvlText w:val="%4."/>
+      <w:lvlJc w:val="left"/>
+      <w:pPr>
+        <w:ind w:left="3240" w:hanging="360"/>
+      </w:pPr>
+    </w:lvl>
+    <w:lvl w:ilvl="4" w:tplc="04190019" w:tentative="1">
+      <w:start w:val="1"/>
+      <w:numFmt w:val="lowerLetter"/>
+      <w:lvlText w:val="%5."/>
+      <w:lvlJc w:val="left"/>
+      <w:pPr>
+        <w:ind w:left="3960" w:hanging="360"/>
+      </w:pPr>
+    </w:lvl>
+    <w:lvl w:ilvl="5" w:tplc="0419001B" w:tentative="1">
+      <w:start w:val="1"/>
+      <w:numFmt w:val="lowerRoman"/>
+      <w:lvlText w:val="%6."/>
+      <w:lvlJc w:val="right"/>
+      <w:pPr>
+        <w:ind w:left="4680" w:hanging="180"/>
+      </w:pPr>
+    </w:lvl>
+    <w:lvl w:ilvl="6" w:tplc="0419000F" w:tentative="1">
+      <w:start w:val="1"/>
+      <w:numFmt w:val="decimal"/>
+      <w:lvlText w:val="%7."/>
+      <w:lvlJc w:val="left"/>
+      <w:pPr>
+        <w:ind w:left="5400" w:hanging="360"/>
+      </w:pPr>
+    </w:lvl>
+    <w:lvl w:ilvl="7" w:tplc="04190019" w:tentative="1">
+      <w:start w:val="1"/>
+      <w:numFmt w:val="lowerLetter"/>
+      <w:lvlText w:val="%8."/>
+      <w:lvlJc w:val="left"/>
+      <w:pPr>
+        <w:ind w:left="6120" w:hanging="360"/>
+      </w:pPr>
+    </w:lvl>
+    <w:lvl w:ilvl="8" w:tplc="0419001B" w:tentative="1">
+      <w:start w:val="1"/>
+      <w:numFmt w:val="lowerRoman"/>
+      <w:lvlText w:val="%9."/>
+      <w:lvlJc w:val="right"/>
+      <w:pPr>
+        <w:ind w:left="6840" w:hanging="180"/>
+      </w:pPr>
+    </w:lvl>
+  </w:abstractNum>
+  <w:abstractNum w:abstractNumId="13" w15:restartNumberingAfterBreak="0">
     <w:nsid w:val="42C66BD5"/>
     <w:multiLevelType w:val="hybridMultilevel"/>
     <w:tmpl w:val="57245F7E"/>
@@ -3097,7 +4717,7 @@
       </w:rPr>
     </w:lvl>
   </w:abstractNum>
-  <w:abstractNum w:abstractNumId="8" w15:restartNumberingAfterBreak="0">
+  <w:abstractNum w:abstractNumId="14" w15:restartNumberingAfterBreak="0">
     <w:nsid w:val="445B21AD"/>
     <w:multiLevelType w:val="hybridMultilevel"/>
     <w:tmpl w:val="9256850C"/>
@@ -3187,7 +4807,7 @@
       </w:pPr>
     </w:lvl>
   </w:abstractNum>
-  <w:abstractNum w:abstractNumId="9" w15:restartNumberingAfterBreak="0">
+  <w:abstractNum w:abstractNumId="15" w15:restartNumberingAfterBreak="0">
     <w:nsid w:val="4F9423FE"/>
     <w:multiLevelType w:val="hybridMultilevel"/>
     <w:tmpl w:val="0C823E00"/>
@@ -3300,7 +4920,7 @@
       </w:rPr>
     </w:lvl>
   </w:abstractNum>
-  <w:abstractNum w:abstractNumId="10" w15:restartNumberingAfterBreak="0">
+  <w:abstractNum w:abstractNumId="16" w15:restartNumberingAfterBreak="0">
     <w:nsid w:val="5B6164B0"/>
     <w:multiLevelType w:val="hybridMultilevel"/>
     <w:tmpl w:val="1BECB6AC"/>
@@ -3386,7 +5006,7 @@
       </w:pPr>
     </w:lvl>
   </w:abstractNum>
-  <w:abstractNum w:abstractNumId="11" w15:restartNumberingAfterBreak="0">
+  <w:abstractNum w:abstractNumId="17" w15:restartNumberingAfterBreak="0">
     <w:nsid w:val="65193ECC"/>
     <w:multiLevelType w:val="hybridMultilevel"/>
     <w:tmpl w:val="C270F154"/>
@@ -3499,7 +5119,7 @@
       </w:rPr>
     </w:lvl>
   </w:abstractNum>
-  <w:abstractNum w:abstractNumId="12" w15:restartNumberingAfterBreak="0">
+  <w:abstractNum w:abstractNumId="18" w15:restartNumberingAfterBreak="0">
     <w:nsid w:val="65B76703"/>
     <w:multiLevelType w:val="hybridMultilevel"/>
     <w:tmpl w:val="643A6DC8"/>
@@ -3588,7 +5208,274 @@
       </w:pPr>
     </w:lvl>
   </w:abstractNum>
-  <w:abstractNum w:abstractNumId="13" w15:restartNumberingAfterBreak="0">
+  <w:abstractNum w:abstractNumId="19" w15:restartNumberingAfterBreak="0">
+    <w:nsid w:val="6B894029"/>
+    <w:multiLevelType w:val="hybridMultilevel"/>
+    <w:tmpl w:val="8B00FB28"/>
+    <w:lvl w:ilvl="0" w:tplc="0419000F">
+      <w:start w:val="1"/>
+      <w:numFmt w:val="decimal"/>
+      <w:lvlText w:val="%1."/>
+      <w:lvlJc w:val="left"/>
+      <w:pPr>
+        <w:ind w:left="720" w:hanging="360"/>
+      </w:pPr>
+      <w:rPr>
+        <w:rFonts w:hint="default"/>
+      </w:rPr>
+    </w:lvl>
+    <w:lvl w:ilvl="1" w:tplc="04190019" w:tentative="1">
+      <w:start w:val="1"/>
+      <w:numFmt w:val="lowerLetter"/>
+      <w:lvlText w:val="%2."/>
+      <w:lvlJc w:val="left"/>
+      <w:pPr>
+        <w:ind w:left="1440" w:hanging="360"/>
+      </w:pPr>
+    </w:lvl>
+    <w:lvl w:ilvl="2" w:tplc="0419001B" w:tentative="1">
+      <w:start w:val="1"/>
+      <w:numFmt w:val="lowerRoman"/>
+      <w:lvlText w:val="%3."/>
+      <w:lvlJc w:val="right"/>
+      <w:pPr>
+        <w:ind w:left="2160" w:hanging="180"/>
+      </w:pPr>
+    </w:lvl>
+    <w:lvl w:ilvl="3" w:tplc="0419000F" w:tentative="1">
+      <w:start w:val="1"/>
+      <w:numFmt w:val="decimal"/>
+      <w:lvlText w:val="%4."/>
+      <w:lvlJc w:val="left"/>
+      <w:pPr>
+        <w:ind w:left="2880" w:hanging="360"/>
+      </w:pPr>
+    </w:lvl>
+    <w:lvl w:ilvl="4" w:tplc="04190019" w:tentative="1">
+      <w:start w:val="1"/>
+      <w:numFmt w:val="lowerLetter"/>
+      <w:lvlText w:val="%5."/>
+      <w:lvlJc w:val="left"/>
+      <w:pPr>
+        <w:ind w:left="3600" w:hanging="360"/>
+      </w:pPr>
+    </w:lvl>
+    <w:lvl w:ilvl="5" w:tplc="0419001B" w:tentative="1">
+      <w:start w:val="1"/>
+      <w:numFmt w:val="lowerRoman"/>
+      <w:lvlText w:val="%6."/>
+      <w:lvlJc w:val="right"/>
+      <w:pPr>
+        <w:ind w:left="4320" w:hanging="180"/>
+      </w:pPr>
+    </w:lvl>
+    <w:lvl w:ilvl="6" w:tplc="0419000F" w:tentative="1">
+      <w:start w:val="1"/>
+      <w:numFmt w:val="decimal"/>
+      <w:lvlText w:val="%7."/>
+      <w:lvlJc w:val="left"/>
+      <w:pPr>
+        <w:ind w:left="5040" w:hanging="360"/>
+      </w:pPr>
+    </w:lvl>
+    <w:lvl w:ilvl="7" w:tplc="04190019" w:tentative="1">
+      <w:start w:val="1"/>
+      <w:numFmt w:val="lowerLetter"/>
+      <w:lvlText w:val="%8."/>
+      <w:lvlJc w:val="left"/>
+      <w:pPr>
+        <w:ind w:left="5760" w:hanging="360"/>
+      </w:pPr>
+    </w:lvl>
+    <w:lvl w:ilvl="8" w:tplc="0419001B" w:tentative="1">
+      <w:start w:val="1"/>
+      <w:numFmt w:val="lowerRoman"/>
+      <w:lvlText w:val="%9."/>
+      <w:lvlJc w:val="right"/>
+      <w:pPr>
+        <w:ind w:left="6480" w:hanging="180"/>
+      </w:pPr>
+    </w:lvl>
+  </w:abstractNum>
+  <w:abstractNum w:abstractNumId="20" w15:restartNumberingAfterBreak="0">
+    <w:nsid w:val="721F58C9"/>
+    <w:multiLevelType w:val="hybridMultilevel"/>
+    <w:tmpl w:val="F21CD154"/>
+    <w:lvl w:ilvl="0" w:tplc="0419000F">
+      <w:start w:val="1"/>
+      <w:numFmt w:val="decimal"/>
+      <w:lvlText w:val="%1."/>
+      <w:lvlJc w:val="left"/>
+      <w:pPr>
+        <w:ind w:left="720" w:hanging="360"/>
+      </w:pPr>
+      <w:rPr>
+        <w:rFonts w:hint="default"/>
+      </w:rPr>
+    </w:lvl>
+    <w:lvl w:ilvl="1" w:tplc="04190019" w:tentative="1">
+      <w:start w:val="1"/>
+      <w:numFmt w:val="lowerLetter"/>
+      <w:lvlText w:val="%2."/>
+      <w:lvlJc w:val="left"/>
+      <w:pPr>
+        <w:ind w:left="1440" w:hanging="360"/>
+      </w:pPr>
+    </w:lvl>
+    <w:lvl w:ilvl="2" w:tplc="0419001B" w:tentative="1">
+      <w:start w:val="1"/>
+      <w:numFmt w:val="lowerRoman"/>
+      <w:lvlText w:val="%3."/>
+      <w:lvlJc w:val="right"/>
+      <w:pPr>
+        <w:ind w:left="2160" w:hanging="180"/>
+      </w:pPr>
+    </w:lvl>
+    <w:lvl w:ilvl="3" w:tplc="0419000F" w:tentative="1">
+      <w:start w:val="1"/>
+      <w:numFmt w:val="decimal"/>
+      <w:lvlText w:val="%4."/>
+      <w:lvlJc w:val="left"/>
+      <w:pPr>
+        <w:ind w:left="2880" w:hanging="360"/>
+      </w:pPr>
+    </w:lvl>
+    <w:lvl w:ilvl="4" w:tplc="04190019" w:tentative="1">
+      <w:start w:val="1"/>
+      <w:numFmt w:val="lowerLetter"/>
+      <w:lvlText w:val="%5."/>
+      <w:lvlJc w:val="left"/>
+      <w:pPr>
+        <w:ind w:left="3600" w:hanging="360"/>
+      </w:pPr>
+    </w:lvl>
+    <w:lvl w:ilvl="5" w:tplc="0419001B" w:tentative="1">
+      <w:start w:val="1"/>
+      <w:numFmt w:val="lowerRoman"/>
+      <w:lvlText w:val="%6."/>
+      <w:lvlJc w:val="right"/>
+      <w:pPr>
+        <w:ind w:left="4320" w:hanging="180"/>
+      </w:pPr>
+    </w:lvl>
+    <w:lvl w:ilvl="6" w:tplc="0419000F" w:tentative="1">
+      <w:start w:val="1"/>
+      <w:numFmt w:val="decimal"/>
+      <w:lvlText w:val="%7."/>
+      <w:lvlJc w:val="left"/>
+      <w:pPr>
+        <w:ind w:left="5040" w:hanging="360"/>
+      </w:pPr>
+    </w:lvl>
+    <w:lvl w:ilvl="7" w:tplc="04190019" w:tentative="1">
+      <w:start w:val="1"/>
+      <w:numFmt w:val="lowerLetter"/>
+      <w:lvlText w:val="%8."/>
+      <w:lvlJc w:val="left"/>
+      <w:pPr>
+        <w:ind w:left="5760" w:hanging="360"/>
+      </w:pPr>
+    </w:lvl>
+    <w:lvl w:ilvl="8" w:tplc="0419001B" w:tentative="1">
+      <w:start w:val="1"/>
+      <w:numFmt w:val="lowerRoman"/>
+      <w:lvlText w:val="%9."/>
+      <w:lvlJc w:val="right"/>
+      <w:pPr>
+        <w:ind w:left="6480" w:hanging="180"/>
+      </w:pPr>
+    </w:lvl>
+  </w:abstractNum>
+  <w:abstractNum w:abstractNumId="21" w15:restartNumberingAfterBreak="0">
+    <w:nsid w:val="7391430F"/>
+    <w:multiLevelType w:val="hybridMultilevel"/>
+    <w:tmpl w:val="798A23CA"/>
+    <w:lvl w:ilvl="0" w:tplc="C0168862">
+      <w:start w:val="1"/>
+      <w:numFmt w:val="decimal"/>
+      <w:lvlText w:val="%1."/>
+      <w:lvlJc w:val="left"/>
+      <w:pPr>
+        <w:ind w:left="1068" w:hanging="360"/>
+      </w:pPr>
+      <w:rPr>
+        <w:rFonts w:hint="default"/>
+      </w:rPr>
+    </w:lvl>
+    <w:lvl w:ilvl="1" w:tplc="04190019" w:tentative="1">
+      <w:start w:val="1"/>
+      <w:numFmt w:val="lowerLetter"/>
+      <w:lvlText w:val="%2."/>
+      <w:lvlJc w:val="left"/>
+      <w:pPr>
+        <w:ind w:left="1788" w:hanging="360"/>
+      </w:pPr>
+    </w:lvl>
+    <w:lvl w:ilvl="2" w:tplc="0419001B" w:tentative="1">
+      <w:start w:val="1"/>
+      <w:numFmt w:val="lowerRoman"/>
+      <w:lvlText w:val="%3."/>
+      <w:lvlJc w:val="right"/>
+      <w:pPr>
+        <w:ind w:left="2508" w:hanging="180"/>
+      </w:pPr>
+    </w:lvl>
+    <w:lvl w:ilvl="3" w:tplc="0419000F" w:tentative="1">
+      <w:start w:val="1"/>
+      <w:numFmt w:val="decimal"/>
+      <w:lvlText w:val="%4."/>
+      <w:lvlJc w:val="left"/>
+      <w:pPr>
+        <w:ind w:left="3228" w:hanging="360"/>
+      </w:pPr>
+    </w:lvl>
+    <w:lvl w:ilvl="4" w:tplc="04190019" w:tentative="1">
+      <w:start w:val="1"/>
+      <w:numFmt w:val="lowerLetter"/>
+      <w:lvlText w:val="%5."/>
+      <w:lvlJc w:val="left"/>
+      <w:pPr>
+        <w:ind w:left="3948" w:hanging="360"/>
+      </w:pPr>
+    </w:lvl>
+    <w:lvl w:ilvl="5" w:tplc="0419001B" w:tentative="1">
+      <w:start w:val="1"/>
+      <w:numFmt w:val="lowerRoman"/>
+      <w:lvlText w:val="%6."/>
+      <w:lvlJc w:val="right"/>
+      <w:pPr>
+        <w:ind w:left="4668" w:hanging="180"/>
+      </w:pPr>
+    </w:lvl>
+    <w:lvl w:ilvl="6" w:tplc="0419000F" w:tentative="1">
+      <w:start w:val="1"/>
+      <w:numFmt w:val="decimal"/>
+      <w:lvlText w:val="%7."/>
+      <w:lvlJc w:val="left"/>
+      <w:pPr>
+        <w:ind w:left="5388" w:hanging="360"/>
+      </w:pPr>
+    </w:lvl>
+    <w:lvl w:ilvl="7" w:tplc="04190019" w:tentative="1">
+      <w:start w:val="1"/>
+      <w:numFmt w:val="lowerLetter"/>
+      <w:lvlText w:val="%8."/>
+      <w:lvlJc w:val="left"/>
+      <w:pPr>
+        <w:ind w:left="6108" w:hanging="360"/>
+      </w:pPr>
+    </w:lvl>
+    <w:lvl w:ilvl="8" w:tplc="0419001B" w:tentative="1">
+      <w:start w:val="1"/>
+      <w:numFmt w:val="lowerRoman"/>
+      <w:lvlText w:val="%9."/>
+      <w:lvlJc w:val="right"/>
+      <w:pPr>
+        <w:ind w:left="6828" w:hanging="180"/>
+      </w:pPr>
+    </w:lvl>
+  </w:abstractNum>
+  <w:abstractNum w:abstractNumId="22" w15:restartNumberingAfterBreak="0">
     <w:nsid w:val="764D2CC3"/>
     <w:multiLevelType w:val="hybridMultilevel"/>
     <w:tmpl w:val="01209B3A"/>
@@ -3702,46 +5589,73 @@
     </w:lvl>
   </w:abstractNum>
   <w:num w:numId="1" w16cid:durableId="761533485">
+    <w:abstractNumId w:val="18"/>
+  </w:num>
+  <w:num w:numId="2" w16cid:durableId="1195726810">
+    <w:abstractNumId w:val="5"/>
+  </w:num>
+  <w:num w:numId="3" w16cid:durableId="316690402">
+    <w:abstractNumId w:val="14"/>
+  </w:num>
+  <w:num w:numId="4" w16cid:durableId="1166245574">
+    <w:abstractNumId w:val="15"/>
+  </w:num>
+  <w:num w:numId="5" w16cid:durableId="1885101131">
+    <w:abstractNumId w:val="22"/>
+  </w:num>
+  <w:num w:numId="6" w16cid:durableId="684745811">
+    <w:abstractNumId w:val="3"/>
+  </w:num>
+  <w:num w:numId="7" w16cid:durableId="512913680">
+    <w:abstractNumId w:val="13"/>
+  </w:num>
+  <w:num w:numId="8" w16cid:durableId="835343591">
+    <w:abstractNumId w:val="16"/>
+  </w:num>
+  <w:num w:numId="9" w16cid:durableId="638413727">
+    <w:abstractNumId w:val="7"/>
+  </w:num>
+  <w:num w:numId="10" w16cid:durableId="1750426180">
+    <w:abstractNumId w:val="4"/>
+  </w:num>
+  <w:num w:numId="11" w16cid:durableId="1125078409">
+    <w:abstractNumId w:val="8"/>
+  </w:num>
+  <w:num w:numId="12" w16cid:durableId="958991804">
+    <w:abstractNumId w:val="6"/>
+  </w:num>
+  <w:num w:numId="13" w16cid:durableId="1111163018">
+    <w:abstractNumId w:val="17"/>
+  </w:num>
+  <w:num w:numId="14" w16cid:durableId="2113626690">
+    <w:abstractNumId w:val="10"/>
+  </w:num>
+  <w:num w:numId="15" w16cid:durableId="2002417424">
+    <w:abstractNumId w:val="20"/>
+  </w:num>
+  <w:num w:numId="16" w16cid:durableId="1844661351">
+    <w:abstractNumId w:val="9"/>
+  </w:num>
+  <w:num w:numId="17" w16cid:durableId="1597515747">
+    <w:abstractNumId w:val="21"/>
+  </w:num>
+  <w:num w:numId="18" w16cid:durableId="2121142307">
+    <w:abstractNumId w:val="19"/>
+  </w:num>
+  <w:num w:numId="19" w16cid:durableId="111752039">
+    <w:abstractNumId w:val="1"/>
+  </w:num>
+  <w:num w:numId="20" w16cid:durableId="1861041526">
     <w:abstractNumId w:val="12"/>
   </w:num>
-  <w:num w:numId="2" w16cid:durableId="1195726810">
-    <w:abstractNumId w:val="2"/>
+  <w:num w:numId="21" w16cid:durableId="921183857">
+    <w:abstractNumId w:val="11"/>
   </w:num>
-  <w:num w:numId="3" w16cid:durableId="316690402">
-    <w:abstractNumId w:val="8"/>
-  </w:num>
-  <w:num w:numId="4" w16cid:durableId="1166245574">
-    <w:abstractNumId w:val="9"/>
-  </w:num>
-  <w:num w:numId="5" w16cid:durableId="1885101131">
-    <w:abstractNumId w:val="13"/>
-  </w:num>
-  <w:num w:numId="6" w16cid:durableId="684745811">
+  <w:num w:numId="22" w16cid:durableId="1435589043">
     <w:abstractNumId w:val="0"/>
   </w:num>
-  <w:num w:numId="7" w16cid:durableId="512913680">
-    <w:abstractNumId w:val="7"/>
-  </w:num>
-  <w:num w:numId="8" w16cid:durableId="835343591">
-    <w:abstractNumId w:val="10"/>
-  </w:num>
-  <w:num w:numId="9" w16cid:durableId="638413727">
-    <w:abstractNumId w:val="4"/>
-  </w:num>
-  <w:num w:numId="10" w16cid:durableId="1750426180">
-    <w:abstractNumId w:val="1"/>
-  </w:num>
-  <w:num w:numId="11" w16cid:durableId="1125078409">
-    <w:abstractNumId w:val="5"/>
-  </w:num>
-  <w:num w:numId="12" w16cid:durableId="958991804">
-    <w:abstractNumId w:val="3"/>
-  </w:num>
-  <w:num w:numId="13" w16cid:durableId="1111163018">
-    <w:abstractNumId w:val="11"/>
-  </w:num>
-  <w:num w:numId="14" w16cid:durableId="2113626690">
-    <w:abstractNumId w:val="6"/>
+  <w:num w:numId="23" w16cid:durableId="1959143103">
+    <w:abstractNumId w:val="2"/>
   </w:num>
 </w:numbering>
 </file>

</xml_diff>

<commit_message>
Labs made before 28.09.2024
</commit_message>
<xml_diff>
--- a/3D/Лекции.docx
+++ b/3D/Лекции.docx
@@ -248,50 +248,20 @@
         <w:rPr>
           <w:lang w:val="en-US"/>
         </w:rPr>
-        <w:t xml:space="preserve">DStudioMax, Maya, Blender, Cinema 4D, Inventor, SketchUp, </w:t>
-      </w:r>
-      <w:proofErr w:type="spellStart"/>
+        <w:t xml:space="preserve">DStudioMax, Maya, Blender, Cinema 4D, Inventor, SketchUp, Zbrush, Sculptris, AutoCAD, Solid Works </w:t>
+      </w:r>
+      <w:r>
+        <w:t>и</w:t>
+      </w:r>
       <w:r>
         <w:rPr>
           <w:lang w:val="en-US"/>
         </w:rPr>
-        <w:t>Zbrush</w:t>
-      </w:r>
-      <w:proofErr w:type="spellEnd"/>
-      <w:r>
-        <w:rPr>
-          <w:lang w:val="en-US"/>
-        </w:rPr>
-        <w:t xml:space="preserve">, </w:t>
-      </w:r>
-      <w:proofErr w:type="spellStart"/>
-      <w:r>
-        <w:rPr>
-          <w:lang w:val="en-US"/>
-        </w:rPr>
-        <w:t>Sculptris</w:t>
-      </w:r>
-      <w:proofErr w:type="spellEnd"/>
-      <w:r>
-        <w:rPr>
-          <w:lang w:val="en-US"/>
-        </w:rPr>
-        <w:t xml:space="preserve">, AutoCAD, Solid Works </w:t>
-      </w:r>
-      <w:r>
-        <w:t>и</w:t>
-      </w:r>
-      <w:r>
-        <w:rPr>
-          <w:lang w:val="en-US"/>
-        </w:rPr>
         <w:t xml:space="preserve"> </w:t>
       </w:r>
-      <w:proofErr w:type="spellStart"/>
       <w:r>
         <w:t>др</w:t>
       </w:r>
-      <w:proofErr w:type="spellEnd"/>
       <w:r>
         <w:rPr>
           <w:lang w:val="en-US"/>
@@ -742,15 +712,7 @@
         <w:jc w:val="both"/>
       </w:pPr>
       <w:r>
-        <w:t xml:space="preserve">Позволяет не ограничивать пользователя узким сценарием, расширяет его или </w:t>
-      </w:r>
-      <w:proofErr w:type="spellStart"/>
-      <w:r>
-        <w:t>убирае</w:t>
-      </w:r>
-      <w:proofErr w:type="spellEnd"/>
-      <w:r>
-        <w:t xml:space="preserve"> в принципе, предоставляя полную свободу для взаимодействия и возможности для интерактива.</w:t>
+        <w:t>Позволяет не ограничивать пользователя узким сценарием, расширяет его или убирае в принципе, предоставляя полную свободу для взаимодействия и возможности для интерактива.</w:t>
       </w:r>
     </w:p>
     <w:p>
@@ -837,15 +799,7 @@
         <w:t>d</w:t>
       </w:r>
       <w:r>
-        <w:t xml:space="preserve">-объекта в программе </w:t>
-      </w:r>
-      <w:proofErr w:type="spellStart"/>
-      <w:r>
-        <w:t>трёмерной</w:t>
-      </w:r>
-      <w:proofErr w:type="spellEnd"/>
-      <w:r>
-        <w:t xml:space="preserve"> графики и, таким образом, формирование сцены.</w:t>
+        <w:t>-объекта в программе трёмерной графики и, таким образом, формирование сцены.</w:t>
       </w:r>
     </w:p>
     <w:p>
@@ -1160,15 +1114,7 @@
         <w:t xml:space="preserve">Реализуется </w:t>
       </w:r>
       <w:r>
-        <w:t xml:space="preserve">на основе различных алгоритмов и программ расчётов (шейдеров), а также аппаратными ресурсами. В совокупности представляет собой </w:t>
-      </w:r>
-      <w:proofErr w:type="spellStart"/>
-      <w:r>
-        <w:t>видовый</w:t>
-      </w:r>
-      <w:proofErr w:type="spellEnd"/>
-      <w:r>
-        <w:t xml:space="preserve"> конвейер.</w:t>
+        <w:t>на основе различных алгоритмов и программ расчётов (шейдеров), а также аппаратными ресурсами. В совокупности представляет собой видовый конвейер.</w:t>
       </w:r>
       <w:r>
         <w:t xml:space="preserve"> </w:t>
@@ -1302,15 +1248,7 @@
         <w:t>d</w:t>
       </w:r>
       <w:r>
-        <w:t xml:space="preserve">-объекты либо их </w:t>
-      </w:r>
-      <w:proofErr w:type="spellStart"/>
-      <w:r>
-        <w:t>скульпт</w:t>
-      </w:r>
-      <w:proofErr w:type="spellEnd"/>
-      <w:r>
-        <w:t>.</w:t>
+        <w:t>-объекты либо их скульпт.</w:t>
       </w:r>
       <w:r>
         <w:t xml:space="preserve"> Стадиями данного принципа являются макетирование (имитация трёхмерной модели), 3</w:t>
@@ -1537,15 +1475,7 @@
         <w:jc w:val="both"/>
       </w:pPr>
       <w:r>
-        <w:t xml:space="preserve">Полигональное моделирование (базой является полигон, </w:t>
-      </w:r>
-      <w:proofErr w:type="spellStart"/>
-      <w:r>
-        <w:t>т.е</w:t>
-      </w:r>
-      <w:proofErr w:type="spellEnd"/>
-      <w:r>
-        <w:t xml:space="preserve"> многоугольник)</w:t>
+        <w:t>Полигональное моделирование (базой является полигон, т.е многоугольник)</w:t>
       </w:r>
     </w:p>
     <w:p>
@@ -1594,13 +1524,8 @@
         <w:t>Твердотельное моделирование (</w:t>
       </w:r>
       <w:r>
-        <w:t xml:space="preserve">аналог клетки, т.е. внутри модель не пустая, а содержит </w:t>
-      </w:r>
-      <w:proofErr w:type="spellStart"/>
-      <w:r>
-        <w:t>внутрянку</w:t>
-      </w:r>
-      <w:proofErr w:type="spellEnd"/>
+        <w:t>аналог клетки, т.е. внутри модель не пустая, а содержит внутрянку</w:t>
+      </w:r>
       <w:r>
         <w:t>)</w:t>
       </w:r>
@@ -2225,16 +2150,11 @@
         <w:t xml:space="preserve"> </w:t>
       </w:r>
       <w:r>
-        <w:t xml:space="preserve">(все 3 </w:t>
-      </w:r>
-      <w:proofErr w:type="spellStart"/>
-      <w:r>
-        <w:t>коэфф</w:t>
+        <w:t>(все 3 коэфф</w:t>
       </w:r>
       <w:r>
         <w:t>.</w:t>
       </w:r>
-      <w:proofErr w:type="spellEnd"/>
       <w:r>
         <w:rPr>
           <w:lang w:val="en-US"/>
@@ -2248,15 +2168,7 @@
         <w:t xml:space="preserve">.   </w:t>
       </w:r>
       <w:r>
-        <w:t xml:space="preserve">В этой проекции плоскость проецирования наклонена ко всем координатным осям под одинаковым углом, составляющим 120 градусов. </w:t>
-      </w:r>
-      <w:proofErr w:type="spellStart"/>
-      <w:r>
-        <w:t>Коэфф</w:t>
-      </w:r>
-      <w:proofErr w:type="spellEnd"/>
-      <w:r>
-        <w:t>. сжатия одинаков и равен 0.82.</w:t>
+        <w:t>В этой проекции плоскость проецирования наклонена ко всем координатным осям под одинаковым углом, составляющим 120 градусов. Коэфф. сжатия одинаков и равен 0.82.</w:t>
       </w:r>
       <w:r>
         <w:t xml:space="preserve"> </w:t>
@@ -2273,14 +2185,7 @@
       </w:pPr>
       <w:r>
         <w:tab/>
-      </w:r>
-      <w:proofErr w:type="spellStart"/>
-      <w:r>
-        <w:t>Диметрическая</w:t>
-      </w:r>
-      <w:proofErr w:type="spellEnd"/>
-      <w:r>
-        <w:t xml:space="preserve"> проекция – проекция, в которой 2 одинаковых коэффициента сжатия и 1 из 3 углов между нормалью плоскости проекции и главными координатными осями 2 угла одинаковы.</w:t>
+        <w:t>Диметрическая проекция – проекция, в которой 2 одинаковых коэффициента сжатия и 1 из 3 углов между нормалью плоскости проекции и главными координатными осями 2 угла одинаковы.</w:t>
       </w:r>
     </w:p>
     <w:p>
@@ -2363,23 +2268,7 @@
       </w:pPr>
       <w:r>
         <w:tab/>
-        <w:t xml:space="preserve">Наиболее часто используются 2 вида: фронтальная </w:t>
-      </w:r>
-      <w:proofErr w:type="spellStart"/>
-      <w:r>
-        <w:t>диметрия</w:t>
-      </w:r>
-      <w:proofErr w:type="spellEnd"/>
-      <w:r>
-        <w:t xml:space="preserve"> и горизонтальная изометрия (</w:t>
-      </w:r>
-      <w:proofErr w:type="spellStart"/>
-      <w:r>
-        <w:t>Кавалье</w:t>
-      </w:r>
-      <w:proofErr w:type="spellEnd"/>
-      <w:r>
-        <w:t>).</w:t>
+        <w:t>Наиболее часто используются 2 вида: фронтальная диметрия и горизонтальная изометрия (Кавалье).</w:t>
       </w:r>
     </w:p>
     <w:p>
@@ -2393,15 +2282,7 @@
       </w:pPr>
       <w:r>
         <w:tab/>
-        <w:t xml:space="preserve">Горизонтальная изометрия </w:t>
-      </w:r>
-      <w:proofErr w:type="spellStart"/>
-      <w:r>
-        <w:t>Кавалье</w:t>
-      </w:r>
-      <w:proofErr w:type="spellEnd"/>
-      <w:r>
-        <w:t xml:space="preserve"> получается тогда, кода угол между проекторами и плоскостью проекции равен 45 градусов. В этой проекции коэффициенты искажения для всех трёх главных направлений одинаковый, однако результат выглядит неестественно утолщённым.  </w:t>
+        <w:t xml:space="preserve">Горизонтальная изометрия Кавалье получается тогда, кода угол между проекторами и плоскостью проекции равен 45 градусов. В этой проекции коэффициенты искажения для всех трёх главных направлений одинаковый, однако результат выглядит неестественно утолщённым.  </w:t>
       </w:r>
     </w:p>
     <w:p>
@@ -2432,15 +2313,7 @@
         <w:t>Перспективная проекция формируется на основе перспективного преобразования одного пространства в другое. В отличии от параллельных преобразований, в перспективных появляется точка схода, которая является центром проекции. Размеры объекта уменьшаются с увеличением расстояния до центра проекции.</w:t>
       </w:r>
       <w:r>
-        <w:t xml:space="preserve"> Происходит неоднородное искажение линий по глубине. В результате формируется перспектива. Это помогает восприятию глубины, но не сохраняет форму объекта. Такие проекции с перспективой называют </w:t>
-      </w:r>
-      <w:proofErr w:type="spellStart"/>
-      <w:r>
-        <w:t>ренесансными</w:t>
-      </w:r>
-      <w:proofErr w:type="spellEnd"/>
-      <w:r>
-        <w:t>.</w:t>
+        <w:t xml:space="preserve"> Происходит неоднородное искажение линий по глубине. В результате формируется перспектива. Это помогает восприятию глубины, но не сохраняет форму объекта. Такие проекции с перспективой называют ренесансными.</w:t>
       </w:r>
     </w:p>
     <w:p>
@@ -2530,13 +2403,8 @@
         <w:spacing w:after="0" w:line="240" w:lineRule="auto"/>
         <w:jc w:val="both"/>
       </w:pPr>
-      <w:proofErr w:type="spellStart"/>
-      <w:r>
-        <w:t>Деформеры</w:t>
-      </w:r>
-      <w:proofErr w:type="spellEnd"/>
-      <w:r>
-        <w:t xml:space="preserve"> и их применение</w:t>
+      <w:r>
+        <w:t>Деформеры и их применение</w:t>
       </w:r>
     </w:p>
     <w:p>
@@ -2556,13 +2424,8 @@
         <w:spacing w:after="0" w:line="240" w:lineRule="auto"/>
         <w:jc w:val="both"/>
       </w:pPr>
-      <w:proofErr w:type="spellStart"/>
-      <w:r>
-        <w:t>Нодовая</w:t>
-      </w:r>
-      <w:proofErr w:type="spellEnd"/>
-      <w:r>
-        <w:t xml:space="preserve"> система</w:t>
+      <w:r>
+        <w:t>Нодовая система</w:t>
       </w:r>
       <w:r>
         <w:rPr>
@@ -2606,316 +2469,783 @@
           <w:sz w:val="36"/>
           <w:szCs w:val="36"/>
         </w:rPr>
-        <w:t xml:space="preserve"> </w:t>
-      </w:r>
-      <w:r>
+        <w:t xml:space="preserve"> Особенности параметрического моделирования</w:t>
+      </w:r>
+    </w:p>
+    <w:p>
+      <w:pPr>
+        <w:tabs>
+          <w:tab w:val="left" w:pos="709"/>
+          <w:tab w:val="left" w:pos="1152"/>
+        </w:tabs>
+        <w:spacing w:after="0" w:line="240" w:lineRule="auto"/>
+        <w:jc w:val="both"/>
+      </w:pPr>
+      <w:r>
+        <w:tab/>
+        <w:t xml:space="preserve">Ранее для построения модели использовалось ручное редактирование элементов с заданием значений координат. Процесс был достаточно трудоёмким и приводил к появлению ошибок, отменить которые не всегда было возможно. Постепенно вводились способы объединения отдельных графических элементов для формирования более сложных графических компонентов. Чтобы упростить систему формирования без явного использования координат ввели систему параметризации элементов модели. </w:t>
+      </w:r>
+    </w:p>
+    <w:p>
+      <w:pPr>
+        <w:tabs>
+          <w:tab w:val="left" w:pos="709"/>
+          <w:tab w:val="left" w:pos="1152"/>
+        </w:tabs>
+        <w:spacing w:after="0" w:line="240" w:lineRule="auto"/>
+        <w:jc w:val="both"/>
+      </w:pPr>
+      <w:r>
+        <w:t>В настоящее время система параметризации строится на двух подходах:</w:t>
+      </w:r>
+    </w:p>
+    <w:p>
+      <w:pPr>
+        <w:pStyle w:val="a7"/>
+        <w:numPr>
+          <w:ilvl w:val="0"/>
+          <w:numId w:val="16"/>
+        </w:numPr>
+        <w:tabs>
+          <w:tab w:val="left" w:pos="709"/>
+          <w:tab w:val="left" w:pos="1152"/>
+        </w:tabs>
+        <w:spacing w:after="0" w:line="240" w:lineRule="auto"/>
+        <w:jc w:val="both"/>
+      </w:pPr>
+      <w:r>
+        <w:t>По параметрам модели и истории их изменения</w:t>
+      </w:r>
+    </w:p>
+    <w:p>
+      <w:pPr>
+        <w:pStyle w:val="a7"/>
+        <w:numPr>
+          <w:ilvl w:val="0"/>
+          <w:numId w:val="16"/>
+        </w:numPr>
+        <w:tabs>
+          <w:tab w:val="left" w:pos="709"/>
+          <w:tab w:val="left" w:pos="1152"/>
+        </w:tabs>
+        <w:spacing w:after="0" w:line="240" w:lineRule="auto"/>
+        <w:jc w:val="both"/>
+      </w:pPr>
+      <w:r>
+        <w:t>Вариационный с поддержанием заданных условий для перестраиваемой геометрии</w:t>
+      </w:r>
+      <w:r>
+        <w:t xml:space="preserve"> (задачи оптимизации, твёрдотельное моделирование)</w:t>
+      </w:r>
+    </w:p>
+    <w:p>
+      <w:pPr>
+        <w:tabs>
+          <w:tab w:val="left" w:pos="709"/>
+          <w:tab w:val="left" w:pos="1152"/>
+        </w:tabs>
+        <w:spacing w:after="0" w:line="240" w:lineRule="auto"/>
+        <w:jc w:val="both"/>
+      </w:pPr>
+      <w:r>
+        <w:tab/>
+      </w:r>
+      <w:r>
+        <w:rPr>
+          <w:i/>
+          <w:iCs/>
+        </w:rPr>
+        <w:t>Параметрическое моделирование</w:t>
+      </w:r>
+      <w:r>
+        <w:t xml:space="preserve"> – это моделирование на основе отдельных фрагментов геометрии.</w:t>
+      </w:r>
+    </w:p>
+    <w:p>
+      <w:pPr>
+        <w:tabs>
+          <w:tab w:val="left" w:pos="709"/>
+          <w:tab w:val="left" w:pos="1152"/>
+        </w:tabs>
+        <w:spacing w:after="0" w:line="240" w:lineRule="auto"/>
+        <w:jc w:val="both"/>
+      </w:pPr>
+      <w:r>
+        <w:tab/>
+        <w:t xml:space="preserve">У таких подходов есть определённые </w:t>
+      </w:r>
+      <w:r>
+        <w:rPr>
+          <w:i/>
+          <w:iCs/>
+        </w:rPr>
+        <w:t>недостатки:</w:t>
+      </w:r>
+    </w:p>
+    <w:p>
+      <w:pPr>
+        <w:pStyle w:val="a7"/>
+        <w:numPr>
+          <w:ilvl w:val="0"/>
+          <w:numId w:val="18"/>
+        </w:numPr>
+        <w:tabs>
+          <w:tab w:val="left" w:pos="709"/>
+          <w:tab w:val="left" w:pos="1152"/>
+        </w:tabs>
+        <w:spacing w:after="0" w:line="240" w:lineRule="auto"/>
+        <w:jc w:val="both"/>
+      </w:pPr>
+      <w:r>
+        <w:t>У моделей со сложной геометрией история достаточно объёмна по данным</w:t>
+      </w:r>
+    </w:p>
+    <w:p>
+      <w:pPr>
+        <w:pStyle w:val="a7"/>
+        <w:numPr>
+          <w:ilvl w:val="0"/>
+          <w:numId w:val="18"/>
+        </w:numPr>
+        <w:tabs>
+          <w:tab w:val="left" w:pos="709"/>
+          <w:tab w:val="left" w:pos="1152"/>
+        </w:tabs>
+        <w:spacing w:after="0" w:line="240" w:lineRule="auto"/>
+        <w:jc w:val="both"/>
+      </w:pPr>
+      <w:r>
+        <w:t>Если в структуре история изменений модели просто нет параметра, который нужно будет изменить – придётся строить новую модель</w:t>
+      </w:r>
+    </w:p>
+    <w:p>
+      <w:pPr>
+        <w:pStyle w:val="a7"/>
+        <w:numPr>
+          <w:ilvl w:val="0"/>
+          <w:numId w:val="18"/>
+        </w:numPr>
+        <w:tabs>
+          <w:tab w:val="left" w:pos="709"/>
+          <w:tab w:val="left" w:pos="1152"/>
+        </w:tabs>
+        <w:spacing w:after="0" w:line="240" w:lineRule="auto"/>
+        <w:jc w:val="both"/>
+      </w:pPr>
+      <w:r>
+        <w:t>Алгоритмы внесения изменений подразумевают работу только с входными данными модели</w:t>
+      </w:r>
+    </w:p>
+    <w:p>
+      <w:pPr>
+        <w:pStyle w:val="a7"/>
+        <w:numPr>
+          <w:ilvl w:val="0"/>
+          <w:numId w:val="18"/>
+        </w:numPr>
+        <w:tabs>
+          <w:tab w:val="left" w:pos="709"/>
+          <w:tab w:val="left" w:pos="1152"/>
+        </w:tabs>
+        <w:spacing w:after="0" w:line="240" w:lineRule="auto"/>
+        <w:jc w:val="both"/>
+      </w:pPr>
+      <w:r>
+        <w:lastRenderedPageBreak/>
+        <w:t>При переносе данных из одного формата в другой особенности истории изменений модели и связи между её элементами, важные для параметрического моделирования, могут быть утрачены</w:t>
+      </w:r>
+    </w:p>
+    <w:p>
+      <w:pPr>
+        <w:pStyle w:val="a7"/>
+        <w:tabs>
+          <w:tab w:val="left" w:pos="709"/>
+          <w:tab w:val="left" w:pos="1152"/>
+        </w:tabs>
+        <w:spacing w:after="0" w:line="240" w:lineRule="auto"/>
+        <w:jc w:val="both"/>
+        <w:rPr>
+          <w:i/>
+          <w:iCs/>
+        </w:rPr>
+      </w:pPr>
+      <w:r>
+        <w:rPr>
+          <w:i/>
+          <w:iCs/>
+        </w:rPr>
+        <w:t>Преимущества:</w:t>
+      </w:r>
+    </w:p>
+    <w:p>
+      <w:pPr>
+        <w:pStyle w:val="a7"/>
+        <w:numPr>
+          <w:ilvl w:val="0"/>
+          <w:numId w:val="21"/>
+        </w:numPr>
+        <w:tabs>
+          <w:tab w:val="left" w:pos="709"/>
+          <w:tab w:val="left" w:pos="1152"/>
+        </w:tabs>
+        <w:spacing w:after="0" w:line="240" w:lineRule="auto"/>
+        <w:jc w:val="both"/>
+      </w:pPr>
+      <w:r>
+        <w:t>Возможность свободного трансформирования объекта после его создания</w:t>
+      </w:r>
+    </w:p>
+    <w:p>
+      <w:pPr>
+        <w:pStyle w:val="a7"/>
+        <w:numPr>
+          <w:ilvl w:val="0"/>
+          <w:numId w:val="21"/>
+        </w:numPr>
+        <w:tabs>
+          <w:tab w:val="left" w:pos="709"/>
+          <w:tab w:val="left" w:pos="1152"/>
+        </w:tabs>
+        <w:spacing w:after="0" w:line="240" w:lineRule="auto"/>
+        <w:jc w:val="both"/>
+      </w:pPr>
+      <w:r>
+        <w:t>Возможность отменять модификацию объектов, вносить изменения в неё</w:t>
+      </w:r>
+    </w:p>
+    <w:p>
+      <w:pPr>
+        <w:pStyle w:val="a7"/>
+        <w:numPr>
+          <w:ilvl w:val="0"/>
+          <w:numId w:val="21"/>
+        </w:numPr>
+        <w:tabs>
+          <w:tab w:val="left" w:pos="709"/>
+          <w:tab w:val="left" w:pos="1152"/>
+        </w:tabs>
+        <w:spacing w:after="0" w:line="240" w:lineRule="auto"/>
+        <w:jc w:val="both"/>
+      </w:pPr>
+      <w:r>
+        <w:t>Возможность управлять историей</w:t>
+      </w:r>
+    </w:p>
+    <w:p>
+      <w:pPr>
+        <w:pStyle w:val="a7"/>
+        <w:numPr>
+          <w:ilvl w:val="0"/>
+          <w:numId w:val="22"/>
+        </w:numPr>
+        <w:tabs>
+          <w:tab w:val="left" w:pos="709"/>
+          <w:tab w:val="left" w:pos="1152"/>
+        </w:tabs>
+        <w:spacing w:after="0" w:line="240" w:lineRule="auto"/>
+        <w:jc w:val="both"/>
         <w:rPr>
           <w:b/>
           <w:bCs/>
           <w:sz w:val="36"/>
           <w:szCs w:val="36"/>
         </w:rPr>
-        <w:t>Особенности параметрического моделирования</w:t>
-      </w:r>
-    </w:p>
-    <w:p>
-      <w:pPr>
-        <w:tabs>
-          <w:tab w:val="left" w:pos="709"/>
-          <w:tab w:val="left" w:pos="1152"/>
-        </w:tabs>
-        <w:spacing w:after="0" w:line="240" w:lineRule="auto"/>
-        <w:jc w:val="both"/>
-      </w:pPr>
-      <w:r>
-        <w:tab/>
-        <w:t xml:space="preserve">Ранее для построения модели использовалось ручное редактирование элементов с заданием значений координат. Процесс был достаточно трудоёмким и приводил к появлению ошибок, отменить которые не всегда было возможно. Постепенно вводились способы объединения отдельных графических элементов для формирования более сложных графических компонентов. Чтобы упростить систему формирования без явного использования координат ввели систему параметризации элементов модели. </w:t>
-      </w:r>
-    </w:p>
-    <w:p>
-      <w:pPr>
-        <w:tabs>
-          <w:tab w:val="left" w:pos="709"/>
-          <w:tab w:val="left" w:pos="1152"/>
-        </w:tabs>
-        <w:spacing w:after="0" w:line="240" w:lineRule="auto"/>
-        <w:jc w:val="both"/>
-      </w:pPr>
-      <w:r>
-        <w:t>В настоящее время система параметризации строится на двух подходах:</w:t>
-      </w:r>
-    </w:p>
-    <w:p>
-      <w:pPr>
-        <w:pStyle w:val="a7"/>
-        <w:numPr>
-          <w:ilvl w:val="0"/>
-          <w:numId w:val="16"/>
-        </w:numPr>
-        <w:tabs>
-          <w:tab w:val="left" w:pos="709"/>
-          <w:tab w:val="left" w:pos="1152"/>
-        </w:tabs>
-        <w:spacing w:after="0" w:line="240" w:lineRule="auto"/>
-        <w:jc w:val="both"/>
-      </w:pPr>
-      <w:r>
-        <w:t>По параметрам модели и истории их изменения</w:t>
-      </w:r>
-    </w:p>
-    <w:p>
-      <w:pPr>
-        <w:pStyle w:val="a7"/>
-        <w:numPr>
-          <w:ilvl w:val="0"/>
-          <w:numId w:val="16"/>
-        </w:numPr>
-        <w:tabs>
-          <w:tab w:val="left" w:pos="709"/>
-          <w:tab w:val="left" w:pos="1152"/>
-        </w:tabs>
-        <w:spacing w:after="0" w:line="240" w:lineRule="auto"/>
-        <w:jc w:val="both"/>
-      </w:pPr>
-      <w:r>
-        <w:t>Вариационный с поддержанием заданных условий для перестраиваемой геометрии</w:t>
-      </w:r>
-      <w:r>
-        <w:t xml:space="preserve"> (задачи оптимизации, </w:t>
-      </w:r>
-      <w:proofErr w:type="spellStart"/>
-      <w:r>
-        <w:t>твёрдотельное</w:t>
-      </w:r>
-      <w:proofErr w:type="spellEnd"/>
-      <w:r>
-        <w:t xml:space="preserve"> моделирование)</w:t>
-      </w:r>
-    </w:p>
-    <w:p>
-      <w:pPr>
-        <w:tabs>
-          <w:tab w:val="left" w:pos="709"/>
-          <w:tab w:val="left" w:pos="1152"/>
-        </w:tabs>
-        <w:spacing w:after="0" w:line="240" w:lineRule="auto"/>
-        <w:jc w:val="both"/>
-      </w:pPr>
-      <w:r>
-        <w:tab/>
-      </w:r>
-      <w:r>
-        <w:rPr>
-          <w:i/>
-          <w:iCs/>
-        </w:rPr>
-        <w:t>Параметрическое моделирование</w:t>
-      </w:r>
-      <w:r>
-        <w:t xml:space="preserve"> – это моделирование на основе отдельных фрагментов геометрии.</w:t>
-      </w:r>
-    </w:p>
-    <w:p>
-      <w:pPr>
-        <w:tabs>
-          <w:tab w:val="left" w:pos="709"/>
-          <w:tab w:val="left" w:pos="1152"/>
-        </w:tabs>
-        <w:spacing w:after="0" w:line="240" w:lineRule="auto"/>
-        <w:jc w:val="both"/>
-      </w:pPr>
-      <w:r>
-        <w:tab/>
-        <w:t xml:space="preserve">У таких подходов есть определённые </w:t>
-      </w:r>
-      <w:r>
-        <w:rPr>
-          <w:i/>
-          <w:iCs/>
-        </w:rPr>
-        <w:t>недостатки:</w:t>
-      </w:r>
-    </w:p>
-    <w:p>
-      <w:pPr>
-        <w:pStyle w:val="a7"/>
-        <w:numPr>
-          <w:ilvl w:val="0"/>
-          <w:numId w:val="18"/>
-        </w:numPr>
-        <w:tabs>
-          <w:tab w:val="left" w:pos="709"/>
-          <w:tab w:val="left" w:pos="1152"/>
-        </w:tabs>
-        <w:spacing w:after="0" w:line="240" w:lineRule="auto"/>
-        <w:jc w:val="both"/>
-      </w:pPr>
-      <w:r>
-        <w:t>У моделей со сложной геометрией история достаточно объёмна по данным</w:t>
-      </w:r>
-    </w:p>
-    <w:p>
-      <w:pPr>
-        <w:pStyle w:val="a7"/>
-        <w:numPr>
-          <w:ilvl w:val="0"/>
-          <w:numId w:val="18"/>
-        </w:numPr>
-        <w:tabs>
-          <w:tab w:val="left" w:pos="709"/>
-          <w:tab w:val="left" w:pos="1152"/>
-        </w:tabs>
-        <w:spacing w:after="0" w:line="240" w:lineRule="auto"/>
-        <w:jc w:val="both"/>
-      </w:pPr>
-      <w:r>
-        <w:t>Если в структуре история изменений модели просто нет параметра, который нужно будет изменить – придётся строить новую модель</w:t>
-      </w:r>
-    </w:p>
-    <w:p>
-      <w:pPr>
-        <w:pStyle w:val="a7"/>
-        <w:numPr>
-          <w:ilvl w:val="0"/>
-          <w:numId w:val="18"/>
-        </w:numPr>
-        <w:tabs>
-          <w:tab w:val="left" w:pos="709"/>
-          <w:tab w:val="left" w:pos="1152"/>
-        </w:tabs>
-        <w:spacing w:after="0" w:line="240" w:lineRule="auto"/>
-        <w:jc w:val="both"/>
-      </w:pPr>
-      <w:r>
-        <w:t>Алгоритмы внесения изменений подразумевают работу только с входными данными модели</w:t>
-      </w:r>
-    </w:p>
-    <w:p>
-      <w:pPr>
-        <w:pStyle w:val="a7"/>
-        <w:numPr>
-          <w:ilvl w:val="0"/>
-          <w:numId w:val="18"/>
-        </w:numPr>
-        <w:tabs>
-          <w:tab w:val="left" w:pos="709"/>
-          <w:tab w:val="left" w:pos="1152"/>
-        </w:tabs>
-        <w:spacing w:after="0" w:line="240" w:lineRule="auto"/>
-        <w:jc w:val="both"/>
-      </w:pPr>
-      <w:r>
-        <w:lastRenderedPageBreak/>
-        <w:t>При переносе данных из одного формата в другой особенности истории изменений модели и связи между её элементами, важные для параметрического моделирования, могут быть утрачены</w:t>
-      </w:r>
-    </w:p>
-    <w:p>
-      <w:pPr>
-        <w:pStyle w:val="a7"/>
-        <w:tabs>
-          <w:tab w:val="left" w:pos="709"/>
-          <w:tab w:val="left" w:pos="1152"/>
-        </w:tabs>
-        <w:spacing w:after="0" w:line="240" w:lineRule="auto"/>
-        <w:jc w:val="both"/>
-        <w:rPr>
-          <w:i/>
-          <w:iCs/>
-        </w:rPr>
-      </w:pPr>
-      <w:r>
-        <w:rPr>
-          <w:i/>
-          <w:iCs/>
-        </w:rPr>
-        <w:t>Преимущества:</w:t>
-      </w:r>
-    </w:p>
-    <w:p>
-      <w:pPr>
-        <w:pStyle w:val="a7"/>
-        <w:numPr>
-          <w:ilvl w:val="0"/>
-          <w:numId w:val="21"/>
-        </w:numPr>
-        <w:tabs>
-          <w:tab w:val="left" w:pos="709"/>
-          <w:tab w:val="left" w:pos="1152"/>
-        </w:tabs>
-        <w:spacing w:after="0" w:line="240" w:lineRule="auto"/>
-        <w:jc w:val="both"/>
-      </w:pPr>
-      <w:r>
-        <w:t>Возможность свободного трансформирования объекта после его создания</w:t>
-      </w:r>
-    </w:p>
-    <w:p>
-      <w:pPr>
-        <w:pStyle w:val="a7"/>
-        <w:numPr>
-          <w:ilvl w:val="0"/>
-          <w:numId w:val="21"/>
-        </w:numPr>
-        <w:tabs>
-          <w:tab w:val="left" w:pos="709"/>
-          <w:tab w:val="left" w:pos="1152"/>
-        </w:tabs>
-        <w:spacing w:after="0" w:line="240" w:lineRule="auto"/>
-        <w:jc w:val="both"/>
-      </w:pPr>
-      <w:r>
-        <w:t>Возможность отменять модификацию объектов, вносить изменения в неё</w:t>
-      </w:r>
-    </w:p>
-    <w:p>
-      <w:pPr>
-        <w:pStyle w:val="a7"/>
-        <w:numPr>
-          <w:ilvl w:val="0"/>
-          <w:numId w:val="21"/>
-        </w:numPr>
-        <w:tabs>
-          <w:tab w:val="left" w:pos="709"/>
-          <w:tab w:val="left" w:pos="1152"/>
-        </w:tabs>
-        <w:spacing w:after="0" w:line="240" w:lineRule="auto"/>
-        <w:jc w:val="both"/>
-      </w:pPr>
-      <w:r>
-        <w:t>Возможность управлять историей</w:t>
-      </w:r>
-    </w:p>
-    <w:p>
-      <w:pPr>
-        <w:pStyle w:val="a7"/>
-        <w:numPr>
-          <w:ilvl w:val="0"/>
-          <w:numId w:val="22"/>
-        </w:numPr>
-        <w:tabs>
-          <w:tab w:val="left" w:pos="709"/>
-          <w:tab w:val="left" w:pos="1152"/>
-        </w:tabs>
-        <w:spacing w:after="0" w:line="240" w:lineRule="auto"/>
-        <w:jc w:val="both"/>
+      </w:pPr>
+      <w:r>
         <w:rPr>
           <w:b/>
           <w:bCs/>
           <w:sz w:val="36"/>
           <w:szCs w:val="36"/>
         </w:rPr>
-      </w:pPr>
-      <w:proofErr w:type="spellStart"/>
-      <w:r>
+        <w:t>Деформеры и их применение</w:t>
+      </w:r>
+    </w:p>
+    <w:p>
+      <w:pPr>
+        <w:tabs>
+          <w:tab w:val="left" w:pos="709"/>
+          <w:tab w:val="left" w:pos="1152"/>
+        </w:tabs>
+        <w:spacing w:after="0" w:line="240" w:lineRule="auto"/>
+        <w:jc w:val="both"/>
+      </w:pPr>
+      <w:r>
+        <w:tab/>
+        <w:t>Деформером называется действия, назначаемое в результате чего свойства объекта изменяются. Все действия сохраняются в атрибут-эдиторе. Их можно изменить или удалить. Они могут работать в мировом пространстве (вне зависимости от объекта) или локально в объектном пространстве (исходя из параметров объекта)</w:t>
+      </w:r>
+    </w:p>
+    <w:p>
+      <w:pPr>
+        <w:tabs>
+          <w:tab w:val="left" w:pos="709"/>
+          <w:tab w:val="left" w:pos="1152"/>
+        </w:tabs>
+        <w:spacing w:after="0" w:line="240" w:lineRule="auto"/>
+        <w:jc w:val="both"/>
+      </w:pPr>
+      <w:r>
+        <w:tab/>
+        <w:t>По количеству задействованных объектов, деформеры работают с одним или несколькими объектами.</w:t>
+      </w:r>
+    </w:p>
+    <w:p>
+      <w:pPr>
+        <w:tabs>
+          <w:tab w:val="left" w:pos="709"/>
+          <w:tab w:val="left" w:pos="1152"/>
+        </w:tabs>
+        <w:spacing w:after="0" w:line="240" w:lineRule="auto"/>
+        <w:jc w:val="both"/>
+      </w:pPr>
+      <w:r>
+        <w:tab/>
+        <w:t xml:space="preserve">Наиболее часто используемые деформеры над одним объектом: </w:t>
+      </w:r>
+      <w:r>
+        <w:rPr>
+          <w:lang w:val="en-US"/>
+        </w:rPr>
+        <w:t>Bend</w:t>
+      </w:r>
+      <w:r>
+        <w:t xml:space="preserve">, </w:t>
+      </w:r>
+      <w:r>
+        <w:rPr>
+          <w:lang w:val="en-US"/>
+        </w:rPr>
+        <w:t>lattice</w:t>
+      </w:r>
+      <w:r>
+        <w:t xml:space="preserve">, </w:t>
+      </w:r>
+      <w:r>
+        <w:rPr>
+          <w:lang w:val="en-US"/>
+        </w:rPr>
+        <w:t>Taper</w:t>
+      </w:r>
+      <w:r>
+        <w:t xml:space="preserve"> </w:t>
+      </w:r>
+      <w:r>
+        <w:t>и пр.</w:t>
+      </w:r>
+    </w:p>
+    <w:p>
+      <w:pPr>
+        <w:tabs>
+          <w:tab w:val="left" w:pos="709"/>
+          <w:tab w:val="left" w:pos="1152"/>
+        </w:tabs>
+        <w:spacing w:after="0" w:line="240" w:lineRule="auto"/>
+        <w:jc w:val="both"/>
+      </w:pPr>
+      <w:r>
+        <w:tab/>
+        <w:t>Наиболее часто используемые деформеры над несколькими объектами:</w:t>
+      </w:r>
+      <w:r>
+        <w:t xml:space="preserve"> </w:t>
+      </w:r>
+      <w:r>
+        <w:rPr>
+          <w:lang w:val="en-US"/>
+        </w:rPr>
+        <w:t>Blend</w:t>
+      </w:r>
+      <w:r>
+        <w:t xml:space="preserve"> </w:t>
+      </w:r>
+      <w:r>
+        <w:rPr>
+          <w:lang w:val="en-US"/>
+        </w:rPr>
+        <w:t>Share</w:t>
+      </w:r>
+      <w:r>
+        <w:t xml:space="preserve">, </w:t>
+      </w:r>
+      <w:r>
+        <w:rPr>
+          <w:lang w:val="en-US"/>
+        </w:rPr>
+        <w:t>Scatter</w:t>
+      </w:r>
+      <w:r>
+        <w:t xml:space="preserve">, </w:t>
+      </w:r>
+      <w:r>
+        <w:rPr>
+          <w:lang w:val="en-US"/>
+        </w:rPr>
+        <w:t>Conform</w:t>
+      </w:r>
+      <w:r>
+        <w:t xml:space="preserve">, </w:t>
+      </w:r>
+      <w:r>
+        <w:rPr>
+          <w:lang w:val="en-US"/>
+        </w:rPr>
+        <w:t>Bollean</w:t>
+      </w:r>
+      <w:r>
+        <w:t>.</w:t>
+      </w:r>
+    </w:p>
+    <w:p>
+      <w:pPr>
+        <w:tabs>
+          <w:tab w:val="left" w:pos="709"/>
+          <w:tab w:val="left" w:pos="1152"/>
+        </w:tabs>
+        <w:spacing w:after="0" w:line="240" w:lineRule="auto"/>
+        <w:jc w:val="both"/>
+      </w:pPr>
+      <w:r>
+        <w:tab/>
+        <w:t>Булевы операции применяются к двум и более объектам. Объекты должны пересекаться между собой</w:t>
+      </w:r>
+      <w:r>
+        <w:t>. Такие операции портят структуры и поэтому их применяют к не анимируемым объектам. Желательное соотношение высоты и ширины грани не более чем 4:1.</w:t>
+      </w:r>
+    </w:p>
+    <w:p>
+      <w:pPr>
+        <w:tabs>
+          <w:tab w:val="left" w:pos="709"/>
+          <w:tab w:val="left" w:pos="1152"/>
+        </w:tabs>
+        <w:spacing w:after="0" w:line="240" w:lineRule="auto"/>
+        <w:jc w:val="both"/>
+      </w:pPr>
+      <w:r>
+        <w:tab/>
+        <w:t>Булевы операции чувствительны к сетке. Желательно, чтобы область для применения булевых операции была окружена рёбрами</w:t>
+      </w:r>
+    </w:p>
+    <w:p>
+      <w:pPr>
+        <w:tabs>
+          <w:tab w:val="left" w:pos="709"/>
+          <w:tab w:val="left" w:pos="1152"/>
+        </w:tabs>
+        <w:spacing w:after="0" w:line="240" w:lineRule="auto"/>
+        <w:jc w:val="both"/>
+      </w:pPr>
+      <w:r>
+        <w:tab/>
+        <w:t>К булевым операция относятся:</w:t>
+      </w:r>
+    </w:p>
+    <w:p>
+      <w:pPr>
+        <w:pStyle w:val="a7"/>
+        <w:numPr>
+          <w:ilvl w:val="0"/>
+          <w:numId w:val="23"/>
+        </w:numPr>
+        <w:tabs>
+          <w:tab w:val="left" w:pos="709"/>
+          <w:tab w:val="left" w:pos="1152"/>
+        </w:tabs>
+        <w:spacing w:after="0" w:line="240" w:lineRule="auto"/>
+        <w:jc w:val="both"/>
+      </w:pPr>
+      <w:r>
+        <w:rPr>
+          <w:lang w:val="en-US"/>
+        </w:rPr>
+        <w:t>Union</w:t>
+      </w:r>
+    </w:p>
+    <w:p>
+      <w:pPr>
+        <w:pStyle w:val="a7"/>
+        <w:numPr>
+          <w:ilvl w:val="0"/>
+          <w:numId w:val="23"/>
+        </w:numPr>
+        <w:tabs>
+          <w:tab w:val="left" w:pos="709"/>
+          <w:tab w:val="left" w:pos="1152"/>
+        </w:tabs>
+        <w:spacing w:after="0" w:line="240" w:lineRule="auto"/>
+        <w:jc w:val="both"/>
+      </w:pPr>
+      <w:r>
+        <w:rPr>
+          <w:lang w:val="en-US"/>
+        </w:rPr>
+        <w:t>Intersect</w:t>
+      </w:r>
+    </w:p>
+    <w:p>
+      <w:pPr>
+        <w:pStyle w:val="a7"/>
+        <w:numPr>
+          <w:ilvl w:val="0"/>
+          <w:numId w:val="23"/>
+        </w:numPr>
+        <w:tabs>
+          <w:tab w:val="left" w:pos="709"/>
+          <w:tab w:val="left" w:pos="1152"/>
+        </w:tabs>
+        <w:spacing w:after="0" w:line="240" w:lineRule="auto"/>
+        <w:jc w:val="both"/>
+      </w:pPr>
+      <w:r>
+        <w:rPr>
+          <w:lang w:val="en-US"/>
+        </w:rPr>
+        <w:t>Difference (</w:t>
+      </w:r>
+      <w:r>
+        <w:t>Исключить)</w:t>
+      </w:r>
+    </w:p>
+    <w:p>
+      <w:pPr>
+        <w:pStyle w:val="a7"/>
+        <w:numPr>
+          <w:ilvl w:val="0"/>
+          <w:numId w:val="23"/>
+        </w:numPr>
+        <w:tabs>
+          <w:tab w:val="left" w:pos="709"/>
+          <w:tab w:val="left" w:pos="1152"/>
+        </w:tabs>
+        <w:spacing w:after="0" w:line="240" w:lineRule="auto"/>
+        <w:jc w:val="both"/>
+      </w:pPr>
+      <w:r>
+        <w:rPr>
+          <w:lang w:val="en-US"/>
+        </w:rPr>
+        <w:t>Split Edges</w:t>
+      </w:r>
+    </w:p>
+    <w:p>
+      <w:pPr>
+        <w:pStyle w:val="a7"/>
+        <w:numPr>
+          <w:ilvl w:val="0"/>
+          <w:numId w:val="23"/>
+        </w:numPr>
+        <w:tabs>
+          <w:tab w:val="left" w:pos="709"/>
+          <w:tab w:val="left" w:pos="1152"/>
+        </w:tabs>
+        <w:spacing w:after="0" w:line="240" w:lineRule="auto"/>
+        <w:jc w:val="both"/>
+      </w:pPr>
+      <w:r>
+        <w:rPr>
+          <w:lang w:val="en-US"/>
+        </w:rPr>
+        <w:t>Slice</w:t>
+      </w:r>
+    </w:p>
+    <w:p>
+      <w:pPr>
+        <w:pStyle w:val="a7"/>
+        <w:numPr>
+          <w:ilvl w:val="0"/>
+          <w:numId w:val="23"/>
+        </w:numPr>
+        <w:tabs>
+          <w:tab w:val="left" w:pos="709"/>
+          <w:tab w:val="left" w:pos="1152"/>
+        </w:tabs>
+        <w:spacing w:after="0" w:line="240" w:lineRule="auto"/>
+        <w:jc w:val="both"/>
+      </w:pPr>
+      <w:r>
+        <w:rPr>
+          <w:lang w:val="en-US"/>
+        </w:rPr>
+        <w:t>Hole Punch / Cut Out</w:t>
+      </w:r>
+    </w:p>
+    <w:p>
+      <w:pPr>
+        <w:pStyle w:val="a7"/>
+        <w:tabs>
+          <w:tab w:val="left" w:pos="709"/>
+          <w:tab w:val="left" w:pos="1152"/>
+        </w:tabs>
+        <w:spacing w:after="0" w:line="240" w:lineRule="auto"/>
+        <w:jc w:val="both"/>
+      </w:pPr>
+      <w:r>
+        <w:t>Особенности деформеров:</w:t>
+      </w:r>
+    </w:p>
+    <w:p>
+      <w:pPr>
+        <w:pStyle w:val="a7"/>
+        <w:numPr>
+          <w:ilvl w:val="0"/>
+          <w:numId w:val="25"/>
+        </w:numPr>
+        <w:tabs>
+          <w:tab w:val="left" w:pos="709"/>
+          <w:tab w:val="left" w:pos="1152"/>
+        </w:tabs>
+        <w:spacing w:after="0" w:line="240" w:lineRule="auto"/>
+        <w:jc w:val="both"/>
+      </w:pPr>
+      <w:r>
+        <w:t>Могут быть применены ко всему объекту или набору его подобъектов</w:t>
+      </w:r>
+    </w:p>
+    <w:p>
+      <w:pPr>
+        <w:pStyle w:val="a7"/>
+        <w:numPr>
+          <w:ilvl w:val="0"/>
+          <w:numId w:val="25"/>
+        </w:numPr>
+        <w:tabs>
+          <w:tab w:val="left" w:pos="709"/>
+          <w:tab w:val="left" w:pos="1152"/>
+        </w:tabs>
+        <w:spacing w:after="0" w:line="240" w:lineRule="auto"/>
+        <w:jc w:val="both"/>
+      </w:pPr>
+      <w:r>
+        <w:t>Итоговый результат модификации объекта зависит от последовательности применения</w:t>
+      </w:r>
+    </w:p>
+    <w:p>
+      <w:pPr>
+        <w:pStyle w:val="a7"/>
+        <w:numPr>
+          <w:ilvl w:val="0"/>
+          <w:numId w:val="25"/>
+        </w:numPr>
+        <w:tabs>
+          <w:tab w:val="left" w:pos="709"/>
+          <w:tab w:val="left" w:pos="1152"/>
+        </w:tabs>
+        <w:spacing w:after="0" w:line="240" w:lineRule="auto"/>
+        <w:jc w:val="both"/>
+      </w:pPr>
+      <w:r>
+        <w:t xml:space="preserve">Отображаются в </w:t>
+      </w:r>
+      <w:r>
+        <w:rPr>
+          <w:lang w:val="en-US"/>
+        </w:rPr>
+        <w:t>Attribute</w:t>
+      </w:r>
+      <w:r>
+        <w:t xml:space="preserve"> </w:t>
+      </w:r>
+      <w:r>
+        <w:rPr>
+          <w:lang w:val="en-US"/>
+        </w:rPr>
+        <w:t>Editor</w:t>
+      </w:r>
+      <w:r>
+        <w:t xml:space="preserve"> </w:t>
+      </w:r>
+      <w:r>
+        <w:t>отдельными вкладками</w:t>
+      </w:r>
+    </w:p>
+    <w:p>
+      <w:pPr>
+        <w:pStyle w:val="a7"/>
+        <w:tabs>
+          <w:tab w:val="left" w:pos="709"/>
+          <w:tab w:val="left" w:pos="1152"/>
+        </w:tabs>
+        <w:spacing w:after="0" w:line="240" w:lineRule="auto"/>
+        <w:jc w:val="both"/>
+      </w:pPr>
+      <w:r>
+        <w:t>Преобразования обладают следующими свойствами:</w:t>
+      </w:r>
+    </w:p>
+    <w:p>
+      <w:pPr>
+        <w:pStyle w:val="a7"/>
+        <w:numPr>
+          <w:ilvl w:val="0"/>
+          <w:numId w:val="25"/>
+        </w:numPr>
+        <w:tabs>
+          <w:tab w:val="left" w:pos="709"/>
+          <w:tab w:val="left" w:pos="1152"/>
+        </w:tabs>
+        <w:spacing w:after="0" w:line="240" w:lineRule="auto"/>
+        <w:jc w:val="both"/>
+      </w:pPr>
+      <w:r>
+        <w:t>Применяется ко всему объекту</w:t>
+      </w:r>
+    </w:p>
+    <w:p>
+      <w:pPr>
+        <w:pStyle w:val="a7"/>
+        <w:numPr>
+          <w:ilvl w:val="0"/>
+          <w:numId w:val="25"/>
+        </w:numPr>
+        <w:tabs>
+          <w:tab w:val="left" w:pos="709"/>
+          <w:tab w:val="left" w:pos="1152"/>
+        </w:tabs>
+        <w:spacing w:after="0" w:line="240" w:lineRule="auto"/>
+        <w:jc w:val="both"/>
+      </w:pPr>
+      <w:r>
+        <w:t>Сохраняются в матрице аффинных преобразований в виде результирующего значения, вне зависимости от числа и последовательности примененных преобразований</w:t>
+      </w:r>
+    </w:p>
+    <w:p>
+      <w:pPr>
+        <w:pStyle w:val="a7"/>
+        <w:numPr>
+          <w:ilvl w:val="0"/>
+          <w:numId w:val="25"/>
+        </w:numPr>
+        <w:tabs>
+          <w:tab w:val="left" w:pos="709"/>
+          <w:tab w:val="left" w:pos="1152"/>
+        </w:tabs>
+        <w:spacing w:after="0" w:line="240" w:lineRule="auto"/>
+        <w:jc w:val="both"/>
+      </w:pPr>
+      <w:r>
+        <w:t>При визуализации объекта расчёт матрицы преобразований происходит после вычисления модификаторов пространства объекта, но перед вычислением модификаторов мирового пространства.</w:t>
+      </w:r>
+    </w:p>
+    <w:p>
+      <w:pPr>
+        <w:pStyle w:val="a7"/>
+        <w:numPr>
+          <w:ilvl w:val="0"/>
+          <w:numId w:val="22"/>
+        </w:numPr>
+        <w:tabs>
+          <w:tab w:val="left" w:pos="709"/>
+          <w:tab w:val="left" w:pos="1152"/>
+        </w:tabs>
+        <w:spacing w:after="0" w:line="240" w:lineRule="auto"/>
+        <w:jc w:val="both"/>
         <w:rPr>
           <w:b/>
           <w:bCs/>
           <w:sz w:val="36"/>
           <w:szCs w:val="36"/>
         </w:rPr>
-        <w:t>Деформеры</w:t>
-      </w:r>
-      <w:proofErr w:type="spellEnd"/>
+      </w:pPr>
       <w:r>
         <w:rPr>
           <w:b/>
@@ -2923,7 +3253,109 @@
           <w:sz w:val="36"/>
           <w:szCs w:val="36"/>
         </w:rPr>
-        <w:t xml:space="preserve"> и их применение</w:t>
+        <w:t>Нодовая система</w:t>
+      </w:r>
+      <w:r>
+        <w:rPr>
+          <w:b/>
+          <w:bCs/>
+          <w:sz w:val="36"/>
+          <w:szCs w:val="36"/>
+        </w:rPr>
+        <w:t xml:space="preserve"> </w:t>
+      </w:r>
+      <w:r>
+        <w:rPr>
+          <w:b/>
+          <w:bCs/>
+          <w:sz w:val="36"/>
+          <w:szCs w:val="36"/>
+          <w:lang w:val="en-US"/>
+        </w:rPr>
+        <w:t>Maya</w:t>
+      </w:r>
+    </w:p>
+    <w:p>
+      <w:pPr>
+        <w:tabs>
+          <w:tab w:val="left" w:pos="709"/>
+          <w:tab w:val="left" w:pos="1152"/>
+        </w:tabs>
+        <w:spacing w:after="0" w:line="240" w:lineRule="auto"/>
+        <w:ind w:left="720"/>
+        <w:jc w:val="both"/>
+      </w:pPr>
+      <w:r>
+        <w:rPr>
+          <w:lang w:val="en-US"/>
+        </w:rPr>
+        <w:t>Maya</w:t>
+      </w:r>
+      <w:r>
+        <w:t xml:space="preserve"> построена на нодах (узлах). Объект сферы состоит из нескольких узлов</w:t>
+      </w:r>
+      <w:r>
+        <w:t>:</w:t>
+      </w:r>
+      <w:r>
+        <w:t xml:space="preserve"> </w:t>
+      </w:r>
+    </w:p>
+    <w:p>
+      <w:pPr>
+        <w:pStyle w:val="a7"/>
+        <w:numPr>
+          <w:ilvl w:val="0"/>
+          <w:numId w:val="26"/>
+        </w:numPr>
+        <w:tabs>
+          <w:tab w:val="left" w:pos="709"/>
+          <w:tab w:val="left" w:pos="1152"/>
+        </w:tabs>
+        <w:spacing w:after="0" w:line="240" w:lineRule="auto"/>
+        <w:jc w:val="both"/>
+      </w:pPr>
+      <w:r>
+        <w:t xml:space="preserve">Узел создания, в котором записаны настройки, установленные при создании сферы. </w:t>
+      </w:r>
+    </w:p>
+    <w:p>
+      <w:pPr>
+        <w:pStyle w:val="a7"/>
+        <w:numPr>
+          <w:ilvl w:val="0"/>
+          <w:numId w:val="26"/>
+        </w:numPr>
+        <w:tabs>
+          <w:tab w:val="left" w:pos="709"/>
+          <w:tab w:val="left" w:pos="1152"/>
+        </w:tabs>
+        <w:spacing w:after="0" w:line="240" w:lineRule="auto"/>
+        <w:jc w:val="both"/>
+      </w:pPr>
+      <w:r>
+        <w:t>Узел преобразования</w:t>
+      </w:r>
+      <w:r>
+        <w:t xml:space="preserve">, в котором содежится положение, ориентация, масштаб (прописаны в матрице преобразования). </w:t>
+      </w:r>
+    </w:p>
+    <w:p>
+      <w:pPr>
+        <w:pStyle w:val="a7"/>
+        <w:numPr>
+          <w:ilvl w:val="0"/>
+          <w:numId w:val="26"/>
+        </w:numPr>
+        <w:tabs>
+          <w:tab w:val="left" w:pos="709"/>
+          <w:tab w:val="left" w:pos="1152"/>
+        </w:tabs>
+        <w:spacing w:after="0" w:line="240" w:lineRule="auto"/>
+        <w:jc w:val="both"/>
+      </w:pPr>
+      <w:r>
+        <w:t>Узел формы, в котором записаны положения управляющих точек сферы.</w:t>
       </w:r>
     </w:p>
     <w:p>
@@ -2937,22 +3369,7 @@
       </w:pPr>
       <w:r>
         <w:tab/>
-      </w:r>
-      <w:proofErr w:type="spellStart"/>
-      <w:r>
-        <w:t>Деформером</w:t>
-      </w:r>
-      <w:proofErr w:type="spellEnd"/>
-      <w:r>
-        <w:t xml:space="preserve"> называется действия, назначаемое в результате чего свойства объекта изменяются. Все действия сохраняются в атрибут-</w:t>
-      </w:r>
-      <w:proofErr w:type="spellStart"/>
-      <w:r>
-        <w:t>эдиторе</w:t>
-      </w:r>
-      <w:proofErr w:type="spellEnd"/>
-      <w:r>
-        <w:t>. Их можно изменить или удалить. Они могут работать в мировом пространстве (вне зависимости от объекта) или локально в объектном пространстве (исходя из параметров объекта)</w:t>
+        <w:t>Атрибут – это участок памяти, который выделяется для данного узла и в котором записаны значения тех преобразований. Которые совершались над объектом.</w:t>
       </w:r>
     </w:p>
     <w:p>
@@ -2966,15 +3383,7 @@
       </w:pPr>
       <w:r>
         <w:tab/>
-        <w:t xml:space="preserve">По количеству задействованных объектов, </w:t>
-      </w:r>
-      <w:proofErr w:type="spellStart"/>
-      <w:r>
-        <w:t>деформеры</w:t>
-      </w:r>
-      <w:proofErr w:type="spellEnd"/>
-      <w:r>
-        <w:t xml:space="preserve"> работают с одним или несколькими объектами.</w:t>
+        <w:t>Каждый вновь создаваемый узел создаётся с набором значений атрибутов, принятых по умолчанию.</w:t>
       </w:r>
     </w:p>
     <w:p>
@@ -2988,117 +3397,551 @@
       </w:pPr>
       <w:r>
         <w:tab/>
-        <w:t xml:space="preserve">Наиболее часто используемые </w:t>
-      </w:r>
-      <w:proofErr w:type="spellStart"/>
-      <w:r>
-        <w:t>деформеры</w:t>
-      </w:r>
-      <w:proofErr w:type="spellEnd"/>
-      <w:r>
-        <w:t xml:space="preserve"> над одним объектом: </w:t>
+        <w:t>Связи определяют какие параметры какому узлу соответствуют.</w:t>
+      </w:r>
+    </w:p>
+    <w:p>
+      <w:pPr>
+        <w:tabs>
+          <w:tab w:val="left" w:pos="709"/>
+          <w:tab w:val="left" w:pos="1152"/>
+        </w:tabs>
+        <w:spacing w:after="0" w:line="240" w:lineRule="auto"/>
+        <w:jc w:val="both"/>
+      </w:pPr>
+      <w:r>
+        <w:lastRenderedPageBreak/>
+        <w:tab/>
+        <w:t>Свойства нод:</w:t>
+      </w:r>
+    </w:p>
+    <w:p>
+      <w:pPr>
+        <w:pStyle w:val="a7"/>
+        <w:numPr>
+          <w:ilvl w:val="0"/>
+          <w:numId w:val="27"/>
+        </w:numPr>
+        <w:tabs>
+          <w:tab w:val="left" w:pos="709"/>
+          <w:tab w:val="left" w:pos="1152"/>
+        </w:tabs>
+        <w:spacing w:after="0" w:line="240" w:lineRule="auto"/>
+        <w:jc w:val="both"/>
+      </w:pPr>
+      <w:r>
+        <w:t>Определяет свой собственный атрибут (или набор атрибутов)</w:t>
+      </w:r>
+    </w:p>
+    <w:p>
+      <w:pPr>
+        <w:pStyle w:val="a7"/>
+        <w:numPr>
+          <w:ilvl w:val="0"/>
+          <w:numId w:val="27"/>
+        </w:numPr>
+        <w:tabs>
+          <w:tab w:val="left" w:pos="709"/>
+          <w:tab w:val="left" w:pos="1152"/>
+        </w:tabs>
+        <w:spacing w:after="0" w:line="240" w:lineRule="auto"/>
+        <w:jc w:val="both"/>
+      </w:pPr>
+      <w:r>
+        <w:t>Показывает данные в специальном блоке данных</w:t>
+      </w:r>
+    </w:p>
+    <w:p>
+      <w:pPr>
+        <w:pStyle w:val="a7"/>
+        <w:numPr>
+          <w:ilvl w:val="0"/>
+          <w:numId w:val="27"/>
+        </w:numPr>
+        <w:tabs>
+          <w:tab w:val="left" w:pos="709"/>
+          <w:tab w:val="left" w:pos="1152"/>
+        </w:tabs>
+        <w:spacing w:after="0" w:line="240" w:lineRule="auto"/>
+        <w:jc w:val="both"/>
+      </w:pPr>
+      <w:r>
+        <w:t>Принимает входные данные, вычисляет и выводит выходные данные</w:t>
+      </w:r>
+    </w:p>
+    <w:p>
+      <w:pPr>
+        <w:pStyle w:val="a7"/>
+        <w:numPr>
+          <w:ilvl w:val="0"/>
+          <w:numId w:val="27"/>
+        </w:numPr>
+        <w:tabs>
+          <w:tab w:val="left" w:pos="709"/>
+          <w:tab w:val="left" w:pos="1152"/>
+        </w:tabs>
+        <w:spacing w:after="0" w:line="240" w:lineRule="auto"/>
+        <w:jc w:val="both"/>
+      </w:pPr>
+      <w:r>
+        <w:t>Связаны с другими нодами через коннекторы</w:t>
+      </w:r>
+    </w:p>
+    <w:p>
+      <w:pPr>
+        <w:tabs>
+          <w:tab w:val="left" w:pos="709"/>
+          <w:tab w:val="left" w:pos="1152"/>
+        </w:tabs>
+        <w:spacing w:after="0" w:line="240" w:lineRule="auto"/>
+        <w:ind w:left="720"/>
+        <w:jc w:val="both"/>
+      </w:pPr>
+      <w:r>
+        <w:t>Атрибуты</w:t>
+      </w:r>
+      <w:r>
+        <w:t xml:space="preserve"> включают в себя:</w:t>
+      </w:r>
+    </w:p>
+    <w:p>
+      <w:pPr>
+        <w:pStyle w:val="a7"/>
+        <w:numPr>
+          <w:ilvl w:val="0"/>
+          <w:numId w:val="27"/>
+        </w:numPr>
+        <w:tabs>
+          <w:tab w:val="left" w:pos="709"/>
+          <w:tab w:val="left" w:pos="1152"/>
+        </w:tabs>
+        <w:spacing w:after="0" w:line="240" w:lineRule="auto"/>
+        <w:jc w:val="both"/>
+      </w:pPr>
+      <w:r>
+        <w:t>Имя</w:t>
+      </w:r>
+    </w:p>
+    <w:p>
+      <w:pPr>
+        <w:pStyle w:val="a7"/>
+        <w:numPr>
+          <w:ilvl w:val="0"/>
+          <w:numId w:val="27"/>
+        </w:numPr>
+        <w:tabs>
+          <w:tab w:val="left" w:pos="709"/>
+          <w:tab w:val="left" w:pos="1152"/>
+        </w:tabs>
+        <w:spacing w:after="0" w:line="240" w:lineRule="auto"/>
+        <w:jc w:val="both"/>
+      </w:pPr>
+      <w:r>
+        <w:t>Тип данных (основные, комплексные, заказные)</w:t>
+      </w:r>
+    </w:p>
+    <w:p>
+      <w:pPr>
+        <w:pStyle w:val="a7"/>
+        <w:numPr>
+          <w:ilvl w:val="0"/>
+          <w:numId w:val="27"/>
+        </w:numPr>
+        <w:tabs>
+          <w:tab w:val="left" w:pos="709"/>
+          <w:tab w:val="left" w:pos="1152"/>
+        </w:tabs>
+        <w:spacing w:after="0" w:line="240" w:lineRule="auto"/>
+        <w:jc w:val="both"/>
+      </w:pPr>
+      <w:r>
+        <w:t>Структура (</w:t>
       </w:r>
       <w:r>
         <w:rPr>
           <w:lang w:val="en-US"/>
         </w:rPr>
-        <w:t>Bend</w:t>
-      </w:r>
-      <w:r>
-        <w:t xml:space="preserve">, </w:t>
+        <w:t>Simple, Compound, Array</w:t>
+      </w:r>
+      <w:r>
+        <w:t>..</w:t>
       </w:r>
       <w:r>
         <w:rPr>
           <w:lang w:val="en-US"/>
         </w:rPr>
-        <w:t>lattice</w:t>
-      </w:r>
-      <w:r>
-        <w:t xml:space="preserve">, </w:t>
-      </w:r>
-      <w:r>
+        <w:t>.)</w:t>
+      </w:r>
+    </w:p>
+    <w:p>
+      <w:pPr>
+        <w:pStyle w:val="a7"/>
+        <w:numPr>
+          <w:ilvl w:val="0"/>
+          <w:numId w:val="27"/>
+        </w:numPr>
+        <w:tabs>
+          <w:tab w:val="left" w:pos="709"/>
+          <w:tab w:val="left" w:pos="1152"/>
+        </w:tabs>
+        <w:spacing w:after="0" w:line="240" w:lineRule="auto"/>
+        <w:jc w:val="both"/>
         <w:rPr>
           <w:lang w:val="en-US"/>
         </w:rPr>
-        <w:t>Taper</w:t>
+      </w:pPr>
+      <w:r>
+        <w:t>Свойства</w:t>
+      </w:r>
+      <w:r>
+        <w:rPr>
+          <w:lang w:val="en-US"/>
+        </w:rPr>
+        <w:t xml:space="preserve"> (</w:t>
+      </w:r>
+      <w:r>
+        <w:rPr>
+          <w:lang w:val="en-US"/>
+        </w:rPr>
+        <w:t>readable, writable, storable, keyable…)</w:t>
+      </w:r>
+    </w:p>
+    <w:p>
+      <w:pPr>
+        <w:pStyle w:val="a7"/>
+        <w:tabs>
+          <w:tab w:val="left" w:pos="709"/>
+          <w:tab w:val="left" w:pos="1152"/>
+        </w:tabs>
+        <w:spacing w:after="0" w:line="240" w:lineRule="auto"/>
+        <w:jc w:val="both"/>
+      </w:pPr>
+      <w:r>
+        <w:rPr>
+          <w:lang w:val="en-US"/>
+        </w:rPr>
+        <w:t>API</w:t>
+      </w:r>
+      <w:r>
+        <w:t xml:space="preserve"> классы артибутов:</w:t>
+      </w:r>
+    </w:p>
+    <w:p>
+      <w:pPr>
+        <w:pStyle w:val="a7"/>
+        <w:numPr>
+          <w:ilvl w:val="0"/>
+          <w:numId w:val="28"/>
+        </w:numPr>
+        <w:tabs>
+          <w:tab w:val="left" w:pos="709"/>
+          <w:tab w:val="left" w:pos="1152"/>
+        </w:tabs>
+        <w:spacing w:after="0" w:line="240" w:lineRule="auto"/>
+        <w:jc w:val="both"/>
+        <w:rPr>
+          <w:lang w:val="en-US"/>
+        </w:rPr>
+      </w:pPr>
+      <w:r>
+        <w:t xml:space="preserve">Основной класс </w:t>
+      </w:r>
+      <w:r>
+        <w:rPr>
+          <w:lang w:val="en-US"/>
+        </w:rPr>
+        <w:t>MFnAttribute</w:t>
+      </w:r>
+    </w:p>
+    <w:p>
+      <w:pPr>
+        <w:pStyle w:val="a7"/>
+        <w:numPr>
+          <w:ilvl w:val="0"/>
+          <w:numId w:val="28"/>
+        </w:numPr>
+        <w:tabs>
+          <w:tab w:val="left" w:pos="709"/>
+          <w:tab w:val="left" w:pos="1152"/>
+        </w:tabs>
+        <w:spacing w:after="0" w:line="240" w:lineRule="auto"/>
+        <w:jc w:val="both"/>
+      </w:pPr>
+      <w:r>
+        <w:t xml:space="preserve">Наиболее часто используемые классы </w:t>
+      </w:r>
+      <w:proofErr w:type="gramStart"/>
+      <w:r>
+        <w:rPr>
+          <w:lang w:val="en-US"/>
+        </w:rPr>
+        <w:t>MFn</w:t>
+      </w:r>
+      <w:r>
+        <w:t>….</w:t>
+      </w:r>
+      <w:proofErr w:type="gramEnd"/>
+      <w:r>
+        <w:t>.</w:t>
+      </w:r>
+      <w:r>
+        <w:rPr>
+          <w:lang w:val="en-US"/>
+        </w:rPr>
+        <w:t>Attribute</w:t>
+      </w:r>
+    </w:p>
+    <w:p>
+      <w:pPr>
+        <w:tabs>
+          <w:tab w:val="left" w:pos="709"/>
+          <w:tab w:val="left" w:pos="1152"/>
+        </w:tabs>
+        <w:spacing w:after="0" w:line="240" w:lineRule="auto"/>
+        <w:jc w:val="both"/>
+      </w:pPr>
+      <w:r>
+        <w:tab/>
+      </w:r>
+      <w:r>
+        <w:rPr>
+          <w:i/>
+          <w:iCs/>
+          <w:lang w:val="en-US"/>
+        </w:rPr>
+        <w:t>Plugs</w:t>
+      </w:r>
+      <w:r>
+        <w:t xml:space="preserve"> – </w:t>
+      </w:r>
+      <w:r>
+        <w:t>указатель на атрибут на определённом узле (т.е. конкретный экземпляр на узле)</w:t>
+      </w:r>
+    </w:p>
+    <w:p>
+      <w:pPr>
+        <w:tabs>
+          <w:tab w:val="left" w:pos="709"/>
+          <w:tab w:val="left" w:pos="1152"/>
+        </w:tabs>
+        <w:spacing w:after="0" w:line="240" w:lineRule="auto"/>
+        <w:jc w:val="both"/>
+      </w:pPr>
+      <w:r>
+        <w:tab/>
+        <w:t xml:space="preserve">Свойства </w:t>
+      </w:r>
+      <w:r>
+        <w:rPr>
+          <w:lang w:val="en-US"/>
+        </w:rPr>
+        <w:t>Plugs</w:t>
+      </w:r>
+      <w:r>
+        <w:t>:</w:t>
+      </w:r>
+    </w:p>
+    <w:p>
+      <w:pPr>
+        <w:pStyle w:val="a7"/>
+        <w:numPr>
+          <w:ilvl w:val="0"/>
+          <w:numId w:val="29"/>
+        </w:numPr>
+        <w:tabs>
+          <w:tab w:val="left" w:pos="709"/>
+          <w:tab w:val="left" w:pos="1152"/>
+        </w:tabs>
+        <w:spacing w:after="0" w:line="240" w:lineRule="auto"/>
+        <w:jc w:val="both"/>
+      </w:pPr>
+      <w:r>
+        <w:rPr>
+          <w:lang w:val="en-US"/>
+        </w:rPr>
+        <w:t>Plugs</w:t>
       </w:r>
       <w:r>
         <w:t xml:space="preserve"> </w:t>
       </w:r>
       <w:r>
-        <w:t>и пр.</w:t>
-      </w:r>
-    </w:p>
-    <w:p>
-      <w:pPr>
-        <w:tabs>
-          <w:tab w:val="left" w:pos="709"/>
-          <w:tab w:val="left" w:pos="1152"/>
-        </w:tabs>
-        <w:spacing w:after="0" w:line="240" w:lineRule="auto"/>
+        <w:t>могут быть использованы для запроса/установления значения или создать/удалить/запросить соединение</w:t>
+      </w:r>
+    </w:p>
+    <w:p>
+      <w:pPr>
+        <w:pStyle w:val="a7"/>
+        <w:numPr>
+          <w:ilvl w:val="0"/>
+          <w:numId w:val="29"/>
+        </w:numPr>
+        <w:tabs>
+          <w:tab w:val="left" w:pos="709"/>
+          <w:tab w:val="left" w:pos="1152"/>
+        </w:tabs>
+        <w:spacing w:after="0" w:line="240" w:lineRule="auto"/>
+        <w:jc w:val="both"/>
+      </w:pPr>
+      <w:r>
+        <w:t xml:space="preserve">Не успел </w:t>
+      </w:r>
+      <w:proofErr w:type="gramStart"/>
+      <w:r>
+        <w:t>записать(</w:t>
+      </w:r>
+      <w:proofErr w:type="gramEnd"/>
+    </w:p>
+    <w:p>
+      <w:pPr>
+        <w:tabs>
+          <w:tab w:val="left" w:pos="709"/>
+          <w:tab w:val="left" w:pos="1152"/>
+        </w:tabs>
+        <w:spacing w:after="0" w:line="240" w:lineRule="auto"/>
+        <w:ind w:left="360"/>
         <w:jc w:val="both"/>
       </w:pPr>
       <w:r>
         <w:tab/>
-        <w:t xml:space="preserve">Наиболее часто используемые </w:t>
-      </w:r>
-      <w:proofErr w:type="spellStart"/>
-      <w:r>
-        <w:t>деформеры</w:t>
-      </w:r>
-      <w:proofErr w:type="spellEnd"/>
-      <w:r>
-        <w:t xml:space="preserve"> над несколькими объектами:</w:t>
-      </w:r>
-      <w:r>
-        <w:t xml:space="preserve"> </w:t>
+      </w:r>
+      <w:r>
+        <w:t xml:space="preserve">Нода хранит данные для каждого атрибута в датаблоке </w:t>
+      </w:r>
+      <w:r>
+        <w:t>(</w:t>
       </w:r>
       <w:r>
         <w:rPr>
           <w:lang w:val="en-US"/>
         </w:rPr>
-        <w:t>Blend</w:t>
-      </w:r>
-      <w:r>
-        <w:t xml:space="preserve"> </w:t>
-      </w:r>
+        <w:t>Datablock</w:t>
+      </w:r>
+      <w:r>
+        <w:t>)</w:t>
+      </w:r>
+    </w:p>
+    <w:p>
+      <w:pPr>
+        <w:pStyle w:val="a7"/>
+        <w:numPr>
+          <w:ilvl w:val="0"/>
+          <w:numId w:val="29"/>
+        </w:numPr>
+        <w:tabs>
+          <w:tab w:val="left" w:pos="709"/>
+          <w:tab w:val="left" w:pos="1152"/>
+        </w:tabs>
+        <w:spacing w:after="0" w:line="240" w:lineRule="auto"/>
+        <w:jc w:val="both"/>
+      </w:pPr>
       <w:r>
         <w:rPr>
           <w:lang w:val="en-US"/>
         </w:rPr>
-        <w:t>Share</w:t>
-      </w:r>
-      <w:r>
-        <w:t xml:space="preserve">, </w:t>
+        <w:t>Datablock</w:t>
+      </w:r>
+      <w:r>
+        <w:t xml:space="preserve"> – это фактическое хранилище входных и выходных данных</w:t>
+      </w:r>
+    </w:p>
+    <w:p>
+      <w:pPr>
+        <w:pStyle w:val="a7"/>
+        <w:numPr>
+          <w:ilvl w:val="0"/>
+          <w:numId w:val="29"/>
+        </w:numPr>
+        <w:tabs>
+          <w:tab w:val="left" w:pos="709"/>
+          <w:tab w:val="left" w:pos="1152"/>
+        </w:tabs>
+        <w:spacing w:after="0" w:line="240" w:lineRule="auto"/>
+        <w:jc w:val="both"/>
+      </w:pPr>
+      <w:r>
+        <w:t>Для каждого атрибута, не являющегося массивом, блок данных хранит данные и состояние</w:t>
+      </w:r>
+    </w:p>
+    <w:p>
+      <w:pPr>
+        <w:pStyle w:val="a7"/>
+        <w:numPr>
+          <w:ilvl w:val="0"/>
+          <w:numId w:val="29"/>
+        </w:numPr>
+        <w:tabs>
+          <w:tab w:val="left" w:pos="709"/>
+          <w:tab w:val="left" w:pos="1152"/>
+        </w:tabs>
+        <w:spacing w:after="0" w:line="240" w:lineRule="auto"/>
+        <w:jc w:val="both"/>
+      </w:pPr>
+      <w:r>
+        <w:t>Дескрипторы данных – легкие указатели на данные в блоке данных</w:t>
+      </w:r>
+    </w:p>
+    <w:p>
+      <w:pPr>
+        <w:tabs>
+          <w:tab w:val="left" w:pos="709"/>
+          <w:tab w:val="left" w:pos="1152"/>
+        </w:tabs>
+        <w:spacing w:after="0" w:line="240" w:lineRule="auto"/>
+        <w:jc w:val="both"/>
+      </w:pPr>
+      <w:r>
+        <w:tab/>
       </w:r>
       <w:r>
         <w:rPr>
           <w:lang w:val="en-US"/>
         </w:rPr>
-        <w:t>Scatter</w:t>
-      </w:r>
-      <w:r>
-        <w:t xml:space="preserve">, </w:t>
-      </w:r>
+        <w:t>API</w:t>
+      </w:r>
+      <w:r>
+        <w:t xml:space="preserve"> классы ддатаблоков:</w:t>
+      </w:r>
+    </w:p>
+    <w:p>
+      <w:pPr>
+        <w:pStyle w:val="a7"/>
+        <w:numPr>
+          <w:ilvl w:val="0"/>
+          <w:numId w:val="30"/>
+        </w:numPr>
+        <w:tabs>
+          <w:tab w:val="left" w:pos="709"/>
+          <w:tab w:val="left" w:pos="1152"/>
+        </w:tabs>
+        <w:spacing w:after="0" w:line="240" w:lineRule="auto"/>
+        <w:jc w:val="both"/>
+      </w:pPr>
       <w:r>
         <w:rPr>
           <w:lang w:val="en-US"/>
         </w:rPr>
-        <w:t>Conform</w:t>
-      </w:r>
-      <w:r>
-        <w:t xml:space="preserve">, </w:t>
-      </w:r>
-      <w:proofErr w:type="spellStart"/>
+        <w:t>MDatablock</w:t>
+      </w:r>
+    </w:p>
+    <w:p>
+      <w:pPr>
+        <w:pStyle w:val="a7"/>
+        <w:numPr>
+          <w:ilvl w:val="0"/>
+          <w:numId w:val="30"/>
+        </w:numPr>
+        <w:tabs>
+          <w:tab w:val="left" w:pos="709"/>
+          <w:tab w:val="left" w:pos="1152"/>
+        </w:tabs>
+        <w:spacing w:after="0" w:line="240" w:lineRule="auto"/>
+        <w:jc w:val="both"/>
+      </w:pPr>
       <w:r>
         <w:rPr>
           <w:lang w:val="en-US"/>
         </w:rPr>
-        <w:t>Bollean</w:t>
-      </w:r>
-      <w:proofErr w:type="spellEnd"/>
-      <w:r>
-        <w:t>.</w:t>
+        <w:t>MDataHandle</w:t>
       </w:r>
     </w:p>
     <w:p>
@@ -3112,24 +3955,148 @@
       </w:pPr>
       <w:r>
         <w:tab/>
-        <w:t>Булевы операции применяются к двум и более объектам. Объекты должны пересекаться между собой</w:t>
-      </w:r>
-      <w:r>
-        <w:t>. Такие операции портят структуры и поэтому их применяют к не анимируемым объектам. Желательное соотношение высоты и ширины грани не более чем 4:1.</w:t>
-      </w:r>
-    </w:p>
-    <w:p>
-      <w:pPr>
-        <w:tabs>
-          <w:tab w:val="left" w:pos="709"/>
-          <w:tab w:val="left" w:pos="1152"/>
-        </w:tabs>
-        <w:spacing w:after="0" w:line="240" w:lineRule="auto"/>
-        <w:jc w:val="both"/>
-      </w:pPr>
+        <w:t>Каждый момент времени работы над объектом сохраняется ввиде истории и эта история записана в виде нод. Именно поэтому порядок применения операций, записанный в виде последовательности нод, можно изменить на нодовом уровне. Изменяя атрибуты нод, добавляя к ним какие-либо действия, визуально изменяется результат преобразования объекта. Поскольку атрибуты вращения, перемещения, трансформации являются перезаписываемыми данными, которые хранятся в единой матрице</w:t>
+      </w:r>
+      <w:r>
+        <w:t>, эти действия изменять сложнее.</w:t>
+      </w:r>
+    </w:p>
+    <w:p>
+      <w:pPr>
+        <w:tabs>
+          <w:tab w:val="left" w:pos="709"/>
+          <w:tab w:val="left" w:pos="1152"/>
+        </w:tabs>
+        <w:spacing w:after="0" w:line="240" w:lineRule="auto"/>
+        <w:jc w:val="both"/>
+      </w:pPr>
+    </w:p>
+    <w:p>
+      <w:pPr>
+        <w:tabs>
+          <w:tab w:val="left" w:pos="709"/>
+          <w:tab w:val="left" w:pos="1152"/>
+        </w:tabs>
+        <w:spacing w:after="0" w:line="240" w:lineRule="auto"/>
+        <w:jc w:val="both"/>
+        <w:rPr>
+          <w:b/>
+          <w:bCs/>
+          <w:sz w:val="36"/>
+          <w:szCs w:val="36"/>
+        </w:rPr>
+      </w:pPr>
+      <w:r>
+        <w:rPr>
+          <w:b/>
+          <w:bCs/>
+          <w:sz w:val="36"/>
+          <w:szCs w:val="36"/>
+        </w:rPr>
+        <w:t>Лекция 3. Полигональное моделирование</w:t>
+      </w:r>
+    </w:p>
+    <w:p>
+      <w:pPr>
+        <w:pStyle w:val="a7"/>
+        <w:numPr>
+          <w:ilvl w:val="6"/>
+          <w:numId w:val="28"/>
+        </w:numPr>
+        <w:tabs>
+          <w:tab w:val="left" w:pos="709"/>
+          <w:tab w:val="left" w:pos="1152"/>
+        </w:tabs>
+        <w:spacing w:after="0" w:line="240" w:lineRule="auto"/>
+        <w:ind w:left="723"/>
+        <w:jc w:val="both"/>
+      </w:pPr>
+      <w:r>
+        <w:t>Теория полигональных сеток. Основы преобразований</w:t>
+      </w:r>
+    </w:p>
+    <w:p>
+      <w:pPr>
+        <w:pStyle w:val="a7"/>
+        <w:numPr>
+          <w:ilvl w:val="6"/>
+          <w:numId w:val="28"/>
+        </w:numPr>
+        <w:tabs>
+          <w:tab w:val="left" w:pos="709"/>
+          <w:tab w:val="left" w:pos="1152"/>
+        </w:tabs>
+        <w:spacing w:after="0" w:line="240" w:lineRule="auto"/>
+        <w:ind w:left="723"/>
+        <w:jc w:val="both"/>
+      </w:pPr>
+      <w:r>
+        <w:t>Понятие топологии. Правила</w:t>
+      </w:r>
+    </w:p>
+    <w:p>
+      <w:pPr>
+        <w:pStyle w:val="a7"/>
+        <w:numPr>
+          <w:ilvl w:val="6"/>
+          <w:numId w:val="28"/>
+        </w:numPr>
+        <w:pBdr>
+          <w:bottom w:val="single" w:sz="6" w:space="1" w:color="auto"/>
+        </w:pBdr>
+        <w:tabs>
+          <w:tab w:val="left" w:pos="709"/>
+          <w:tab w:val="left" w:pos="1152"/>
+        </w:tabs>
+        <w:spacing w:after="0" w:line="240" w:lineRule="auto"/>
+        <w:ind w:left="723"/>
+        <w:jc w:val="both"/>
+      </w:pPr>
+      <w:r>
+        <w:t xml:space="preserve">Теория сглаживания </w:t>
+      </w:r>
       <w:r>
         <w:tab/>
-        <w:t>Булевы операции чувствительны к сетке. Желательно, чтобы область для применения булевых операции была окружена рёбрами</w:t>
+      </w:r>
+    </w:p>
+    <w:p>
+      <w:pPr>
+        <w:tabs>
+          <w:tab w:val="left" w:pos="709"/>
+          <w:tab w:val="left" w:pos="1152"/>
+        </w:tabs>
+        <w:spacing w:after="0" w:line="240" w:lineRule="auto"/>
+        <w:jc w:val="both"/>
+      </w:pPr>
+    </w:p>
+    <w:p>
+      <w:pPr>
+        <w:pStyle w:val="a7"/>
+        <w:numPr>
+          <w:ilvl w:val="0"/>
+          <w:numId w:val="32"/>
+        </w:numPr>
+        <w:tabs>
+          <w:tab w:val="left" w:pos="709"/>
+          <w:tab w:val="left" w:pos="1152"/>
+        </w:tabs>
+        <w:spacing w:after="0" w:line="240" w:lineRule="auto"/>
+        <w:jc w:val="both"/>
+        <w:rPr>
+          <w:b/>
+          <w:bCs/>
+          <w:sz w:val="36"/>
+          <w:szCs w:val="36"/>
+        </w:rPr>
+      </w:pPr>
+      <w:r>
+        <w:rPr>
+          <w:b/>
+          <w:bCs/>
+          <w:sz w:val="36"/>
+          <w:szCs w:val="36"/>
+        </w:rPr>
+        <w:t>Теория полигональных сеток. Основы преобразований</w:t>
       </w:r>
     </w:p>
     <w:p>
@@ -3143,173 +4110,27 @@
       </w:pPr>
       <w:r>
         <w:tab/>
-        <w:t>К булевым операция относятся:</w:t>
-      </w:r>
-    </w:p>
-    <w:p>
-      <w:pPr>
-        <w:pStyle w:val="a7"/>
-        <w:numPr>
-          <w:ilvl w:val="0"/>
-          <w:numId w:val="23"/>
-        </w:numPr>
-        <w:tabs>
-          <w:tab w:val="left" w:pos="709"/>
-          <w:tab w:val="left" w:pos="1152"/>
-        </w:tabs>
-        <w:spacing w:after="0" w:line="240" w:lineRule="auto"/>
-        <w:jc w:val="both"/>
-      </w:pPr>
-      <w:r>
-        <w:rPr>
-          <w:lang w:val="en-US"/>
-        </w:rPr>
-        <w:t>Union</w:t>
-      </w:r>
-    </w:p>
-    <w:p>
-      <w:pPr>
-        <w:pStyle w:val="a7"/>
-        <w:numPr>
-          <w:ilvl w:val="0"/>
-          <w:numId w:val="23"/>
-        </w:numPr>
-        <w:tabs>
-          <w:tab w:val="left" w:pos="709"/>
-          <w:tab w:val="left" w:pos="1152"/>
-        </w:tabs>
-        <w:spacing w:after="0" w:line="240" w:lineRule="auto"/>
-        <w:jc w:val="both"/>
-      </w:pPr>
-      <w:r>
-        <w:rPr>
-          <w:lang w:val="en-US"/>
-        </w:rPr>
-        <w:t>Intersect</w:t>
-      </w:r>
-    </w:p>
-    <w:p>
-      <w:pPr>
-        <w:pStyle w:val="a7"/>
-        <w:numPr>
-          <w:ilvl w:val="0"/>
-          <w:numId w:val="23"/>
-        </w:numPr>
-        <w:tabs>
-          <w:tab w:val="left" w:pos="709"/>
-          <w:tab w:val="left" w:pos="1152"/>
-        </w:tabs>
-        <w:spacing w:after="0" w:line="240" w:lineRule="auto"/>
-        <w:jc w:val="both"/>
-      </w:pPr>
-      <w:r>
-        <w:rPr>
-          <w:lang w:val="en-US"/>
-        </w:rPr>
-        <w:t>Subtract</w:t>
-      </w:r>
-    </w:p>
-    <w:p>
-      <w:pPr>
-        <w:pStyle w:val="a7"/>
-        <w:numPr>
-          <w:ilvl w:val="0"/>
-          <w:numId w:val="23"/>
-        </w:numPr>
-        <w:tabs>
-          <w:tab w:val="left" w:pos="709"/>
-          <w:tab w:val="left" w:pos="1152"/>
-        </w:tabs>
-        <w:spacing w:after="0" w:line="240" w:lineRule="auto"/>
-        <w:jc w:val="both"/>
-      </w:pPr>
-      <w:r>
-        <w:rPr>
-          <w:lang w:val="en-US"/>
-        </w:rPr>
-        <w:t xml:space="preserve">Merge </w:t>
-      </w:r>
-      <w:r>
-        <w:t>(Слить)</w:t>
-      </w:r>
-    </w:p>
-    <w:p>
-      <w:pPr>
-        <w:pStyle w:val="a7"/>
-        <w:numPr>
-          <w:ilvl w:val="0"/>
-          <w:numId w:val="23"/>
-        </w:numPr>
-        <w:tabs>
-          <w:tab w:val="left" w:pos="709"/>
-          <w:tab w:val="left" w:pos="1152"/>
-        </w:tabs>
-        <w:spacing w:after="0" w:line="240" w:lineRule="auto"/>
-        <w:jc w:val="both"/>
-      </w:pPr>
-      <w:r>
-        <w:rPr>
-          <w:lang w:val="en-US"/>
-        </w:rPr>
-        <w:t>Attach</w:t>
-      </w:r>
-    </w:p>
-    <w:p>
-      <w:pPr>
-        <w:pStyle w:val="a7"/>
-        <w:numPr>
-          <w:ilvl w:val="0"/>
-          <w:numId w:val="23"/>
-        </w:numPr>
-        <w:tabs>
-          <w:tab w:val="left" w:pos="709"/>
-          <w:tab w:val="left" w:pos="1152"/>
-        </w:tabs>
-        <w:spacing w:after="0" w:line="240" w:lineRule="auto"/>
-        <w:jc w:val="both"/>
-      </w:pPr>
-      <w:r>
-        <w:rPr>
-          <w:lang w:val="en-US"/>
-        </w:rPr>
-        <w:t>Insert</w:t>
-      </w:r>
-    </w:p>
-    <w:p>
-      <w:pPr>
-        <w:pStyle w:val="a7"/>
-        <w:numPr>
-          <w:ilvl w:val="0"/>
-          <w:numId w:val="23"/>
-        </w:numPr>
-        <w:tabs>
-          <w:tab w:val="left" w:pos="709"/>
-          <w:tab w:val="left" w:pos="1152"/>
-        </w:tabs>
-        <w:spacing w:after="0" w:line="240" w:lineRule="auto"/>
-        <w:jc w:val="both"/>
-      </w:pPr>
-      <w:r>
-        <w:rPr>
-          <w:lang w:val="en-US"/>
-        </w:rPr>
-        <w:t>Imprint</w:t>
-      </w:r>
-    </w:p>
-    <w:p>
-      <w:pPr>
-        <w:pStyle w:val="a7"/>
-        <w:numPr>
-          <w:ilvl w:val="0"/>
-          <w:numId w:val="23"/>
-        </w:numPr>
-        <w:tabs>
-          <w:tab w:val="left" w:pos="709"/>
-          <w:tab w:val="left" w:pos="1152"/>
-        </w:tabs>
-        <w:spacing w:after="0" w:line="240" w:lineRule="auto"/>
-        <w:jc w:val="both"/>
-      </w:pPr>
+      </w:r>
+      <w:r>
+        <w:t xml:space="preserve">Полигональная сетка – совокупность вершин, рёбер и граней, которые определяют форму многогранного объекта в трёхмерной </w:t>
+      </w:r>
+      <w:r>
+        <w:t>компьютерной графике и объёмном моделировании. По сути, полигональная сетка, это стека многоугольников.</w:t>
+      </w:r>
+    </w:p>
+    <w:p>
+      <w:pPr>
+        <w:tabs>
+          <w:tab w:val="left" w:pos="709"/>
+          <w:tab w:val="left" w:pos="1152"/>
+        </w:tabs>
+        <w:spacing w:after="0" w:line="240" w:lineRule="auto"/>
+        <w:jc w:val="both"/>
+      </w:pPr>
+      <w:r>
+        <w:tab/>
+        <w:t>Минимально грань определяется тремя вершинами. Полигон – множество граней. В каждой грани есть нормаль, которая представляет собой вектор в направлении к зрителю пока грань видима, либо в обратном направлении если грань невидима. Обычно в трёхмерной графике используется четырёхугольный многоугольник. Четырёхугольный многоугольник принято называть полигоном. Основным его свойством является наличие двух треугольных граней, лежащих в одной плоскости. Часто используют треугольниками, ими работать проще.</w:t>
+      </w:r>
     </w:p>
     <w:p>
       <w:pPr>
@@ -3327,7 +4148,15 @@
         </w:sectPr>
       </w:pPr>
       <w:r>
-        <w:br/>
+        <w:tab/>
+        <w:t>В режимах просмотра параметров сетки есть возможность включить отображение промежуточной треугольной грани, из которой состоит полигон.</w:t>
+      </w:r>
+      <w:r>
+        <w:t xml:space="preserve"> В этом случае она будет отображаться </w:t>
+      </w:r>
+      <w:r>
+        <w:lastRenderedPageBreak/>
+        <w:t>пунктирной линией и эту линию при необходимости можно перенаправить. Учение о полигональных сетках входит в раздел геометрического моделирования и включает в себя булеву алгебру, сглаживание, упрощение и др. Математический эквивалент полигональных сеток так называемые «неструктурированные сетки» входят в раздел комбинаторной геометрии. Большинство современных эффектов, выполняемых над геометрическими объектами, запрограммированы на основе известных математических преобразований и построений.</w:t>
       </w:r>
     </w:p>
     <w:p>
@@ -3352,6 +4181,95 @@
 <file path=word/numbering.xml><?xml version="1.0" encoding="utf-8"?>
 <w:numbering xmlns:wpc="http://schemas.microsoft.com/office/word/2010/wordprocessingCanvas" xmlns:cx="http://schemas.microsoft.com/office/drawing/2014/chartex" xmlns:cx1="http://schemas.microsoft.com/office/drawing/2015/9/8/chartex" xmlns:cx2="http://schemas.microsoft.com/office/drawing/2015/10/21/chartex" xmlns:cx3="http://schemas.microsoft.com/office/drawing/2016/5/9/chartex" xmlns:cx4="http://schemas.microsoft.com/office/drawing/2016/5/10/chartex" xmlns:cx5="http://schemas.microsoft.com/office/drawing/2016/5/11/chartex" xmlns:cx6="http://schemas.microsoft.com/office/drawing/2016/5/12/chartex" xmlns:cx7="http://schemas.microsoft.com/office/drawing/2016/5/13/chartex" xmlns:cx8="http://schemas.microsoft.com/office/drawing/2016/5/14/chartex" xmlns:mc="http://schemas.openxmlformats.org/markup-compatibility/2006" xmlns:aink="http://schemas.microsoft.com/office/drawing/2016/ink" xmlns:am3d="http://schemas.microsoft.com/office/drawing/2017/model3d" xmlns:o="urn:schemas-microsoft-com:office:office" xmlns:oel="http://schemas.microsoft.com/office/2019/extlst" xmlns:r="http://schemas.openxmlformats.org/officeDocument/2006/relationships" xmlns:m="http://schemas.openxmlformats.org/officeDocument/2006/math" xmlns:v="urn:schemas-microsoft-com:vml" xmlns:wp14="http://schemas.microsoft.com/office/word/2010/wordprocessingDrawing" xmlns:wp="http://schemas.openxmlformats.org/drawingml/2006/wordprocessingDrawing" xmlns:w10="urn:schemas-microsoft-com:office:word" xmlns:w="http://schemas.openxmlformats.org/wordprocessingml/2006/main" xmlns:w14="http://schemas.microsoft.com/office/word/2010/wordml" xmlns:w15="http://schemas.microsoft.com/office/word/2012/wordml" xmlns:w16cex="http://schemas.microsoft.com/office/word/2018/wordml/cex" xmlns:w16cid="http://schemas.microsoft.com/office/word/2016/wordml/cid" xmlns:w16="http://schemas.microsoft.com/office/word/2018/wordml" xmlns:w16du="http://schemas.microsoft.com/office/word/2023/wordml/word16du" xmlns:w16sdtdh="http://schemas.microsoft.com/office/word/2020/wordml/sdtdatahash" xmlns:w16se="http://schemas.microsoft.com/office/word/2015/wordml/symex" xmlns:wpg="http://schemas.microsoft.com/office/word/2010/wordprocessingGroup" xmlns:wpi="http://schemas.microsoft.com/office/word/2010/wordprocessingInk" xmlns:wne="http://schemas.microsoft.com/office/word/2006/wordml" xmlns:wps="http://schemas.microsoft.com/office/word/2010/wordprocessingShape" mc:Ignorable="w14 w15 w16se w16cid w16 w16cex w16sdtdh w16du wp14">
   <w:abstractNum w:abstractNumId="0" w15:restartNumberingAfterBreak="0">
+    <w:nsid w:val="00A0285E"/>
+    <w:multiLevelType w:val="hybridMultilevel"/>
+    <w:tmpl w:val="1F80F828"/>
+    <w:lvl w:ilvl="0" w:tplc="0419000F">
+      <w:start w:val="1"/>
+      <w:numFmt w:val="decimal"/>
+      <w:lvlText w:val="%1."/>
+      <w:lvlJc w:val="left"/>
+      <w:pPr>
+        <w:ind w:left="1069" w:hanging="360"/>
+      </w:pPr>
+      <w:rPr>
+        <w:rFonts w:hint="default"/>
+      </w:rPr>
+    </w:lvl>
+    <w:lvl w:ilvl="1" w:tplc="04190019" w:tentative="1">
+      <w:start w:val="1"/>
+      <w:numFmt w:val="lowerLetter"/>
+      <w:lvlText w:val="%2."/>
+      <w:lvlJc w:val="left"/>
+      <w:pPr>
+        <w:ind w:left="1789" w:hanging="360"/>
+      </w:pPr>
+    </w:lvl>
+    <w:lvl w:ilvl="2" w:tplc="0419001B" w:tentative="1">
+      <w:start w:val="1"/>
+      <w:numFmt w:val="lowerRoman"/>
+      <w:lvlText w:val="%3."/>
+      <w:lvlJc w:val="right"/>
+      <w:pPr>
+        <w:ind w:left="2509" w:hanging="180"/>
+      </w:pPr>
+    </w:lvl>
+    <w:lvl w:ilvl="3" w:tplc="0419000F" w:tentative="1">
+      <w:start w:val="1"/>
+      <w:numFmt w:val="decimal"/>
+      <w:lvlText w:val="%4."/>
+      <w:lvlJc w:val="left"/>
+      <w:pPr>
+        <w:ind w:left="3229" w:hanging="360"/>
+      </w:pPr>
+    </w:lvl>
+    <w:lvl w:ilvl="4" w:tplc="04190019" w:tentative="1">
+      <w:start w:val="1"/>
+      <w:numFmt w:val="lowerLetter"/>
+      <w:lvlText w:val="%5."/>
+      <w:lvlJc w:val="left"/>
+      <w:pPr>
+        <w:ind w:left="3949" w:hanging="360"/>
+      </w:pPr>
+    </w:lvl>
+    <w:lvl w:ilvl="5" w:tplc="0419001B" w:tentative="1">
+      <w:start w:val="1"/>
+      <w:numFmt w:val="lowerRoman"/>
+      <w:lvlText w:val="%6."/>
+      <w:lvlJc w:val="right"/>
+      <w:pPr>
+        <w:ind w:left="4669" w:hanging="180"/>
+      </w:pPr>
+    </w:lvl>
+    <w:lvl w:ilvl="6" w:tplc="0419000F" w:tentative="1">
+      <w:start w:val="1"/>
+      <w:numFmt w:val="decimal"/>
+      <w:lvlText w:val="%7."/>
+      <w:lvlJc w:val="left"/>
+      <w:pPr>
+        <w:ind w:left="5389" w:hanging="360"/>
+      </w:pPr>
+    </w:lvl>
+    <w:lvl w:ilvl="7" w:tplc="04190019" w:tentative="1">
+      <w:start w:val="1"/>
+      <w:numFmt w:val="lowerLetter"/>
+      <w:lvlText w:val="%8."/>
+      <w:lvlJc w:val="left"/>
+      <w:pPr>
+        <w:ind w:left="6109" w:hanging="360"/>
+      </w:pPr>
+    </w:lvl>
+    <w:lvl w:ilvl="8" w:tplc="0419001B" w:tentative="1">
+      <w:start w:val="1"/>
+      <w:numFmt w:val="lowerRoman"/>
+      <w:lvlText w:val="%9."/>
+      <w:lvlJc w:val="right"/>
+      <w:pPr>
+        <w:ind w:left="6829" w:hanging="180"/>
+      </w:pPr>
+    </w:lvl>
+  </w:abstractNum>
+  <w:abstractNum w:abstractNumId="1" w15:restartNumberingAfterBreak="0">
     <w:nsid w:val="042F322A"/>
     <w:multiLevelType w:val="hybridMultilevel"/>
     <w:tmpl w:val="646A8C98"/>
@@ -3440,7 +4358,7 @@
       </w:pPr>
     </w:lvl>
   </w:abstractNum>
-  <w:abstractNum w:abstractNumId="1" w15:restartNumberingAfterBreak="0">
+  <w:abstractNum w:abstractNumId="2" w15:restartNumberingAfterBreak="0">
     <w:nsid w:val="07ED4105"/>
     <w:multiLevelType w:val="hybridMultilevel"/>
     <w:tmpl w:val="580886E6"/>
@@ -3529,7 +4447,7 @@
       </w:pPr>
     </w:lvl>
   </w:abstractNum>
-  <w:abstractNum w:abstractNumId="2" w15:restartNumberingAfterBreak="0">
+  <w:abstractNum w:abstractNumId="3" w15:restartNumberingAfterBreak="0">
     <w:nsid w:val="08E7404D"/>
     <w:multiLevelType w:val="hybridMultilevel"/>
     <w:tmpl w:val="352A1DF0"/>
@@ -3539,7 +4457,7 @@
       <w:lvlText w:val="%1."/>
       <w:lvlJc w:val="left"/>
       <w:pPr>
-        <w:ind w:left="720" w:hanging="360"/>
+        <w:ind w:left="1069" w:hanging="360"/>
       </w:pPr>
       <w:rPr>
         <w:rFonts w:hint="default"/>
@@ -3551,7 +4469,7 @@
       <w:lvlText w:val="%2."/>
       <w:lvlJc w:val="left"/>
       <w:pPr>
-        <w:ind w:left="1440" w:hanging="360"/>
+        <w:ind w:left="1789" w:hanging="360"/>
       </w:pPr>
     </w:lvl>
     <w:lvl w:ilvl="2" w:tplc="0419001B" w:tentative="1">
@@ -3560,7 +4478,7 @@
       <w:lvlText w:val="%3."/>
       <w:lvlJc w:val="right"/>
       <w:pPr>
-        <w:ind w:left="2160" w:hanging="180"/>
+        <w:ind w:left="2509" w:hanging="180"/>
       </w:pPr>
     </w:lvl>
     <w:lvl w:ilvl="3" w:tplc="0419000F" w:tentative="1">
@@ -3569,7 +4487,7 @@
       <w:lvlText w:val="%4."/>
       <w:lvlJc w:val="left"/>
       <w:pPr>
-        <w:ind w:left="2880" w:hanging="360"/>
+        <w:ind w:left="3229" w:hanging="360"/>
       </w:pPr>
     </w:lvl>
     <w:lvl w:ilvl="4" w:tplc="04190019" w:tentative="1">
@@ -3578,7 +4496,7 @@
       <w:lvlText w:val="%5."/>
       <w:lvlJc w:val="left"/>
       <w:pPr>
-        <w:ind w:left="3600" w:hanging="360"/>
+        <w:ind w:left="3949" w:hanging="360"/>
       </w:pPr>
     </w:lvl>
     <w:lvl w:ilvl="5" w:tplc="0419001B" w:tentative="1">
@@ -3587,7 +4505,7 @@
       <w:lvlText w:val="%6."/>
       <w:lvlJc w:val="right"/>
       <w:pPr>
-        <w:ind w:left="4320" w:hanging="180"/>
+        <w:ind w:left="4669" w:hanging="180"/>
       </w:pPr>
     </w:lvl>
     <w:lvl w:ilvl="6" w:tplc="0419000F" w:tentative="1">
@@ -3596,7 +4514,7 @@
       <w:lvlText w:val="%7."/>
       <w:lvlJc w:val="left"/>
       <w:pPr>
-        <w:ind w:left="5040" w:hanging="360"/>
+        <w:ind w:left="5389" w:hanging="360"/>
       </w:pPr>
     </w:lvl>
     <w:lvl w:ilvl="7" w:tplc="04190019" w:tentative="1">
@@ -3605,7 +4523,7 @@
       <w:lvlText w:val="%8."/>
       <w:lvlJc w:val="left"/>
       <w:pPr>
-        <w:ind w:left="5760" w:hanging="360"/>
+        <w:ind w:left="6109" w:hanging="360"/>
       </w:pPr>
     </w:lvl>
     <w:lvl w:ilvl="8" w:tplc="0419001B" w:tentative="1">
@@ -3614,11 +4532,124 @@
       <w:lvlText w:val="%9."/>
       <w:lvlJc w:val="right"/>
       <w:pPr>
-        <w:ind w:left="6480" w:hanging="180"/>
+        <w:ind w:left="6829" w:hanging="180"/>
       </w:pPr>
     </w:lvl>
   </w:abstractNum>
-  <w:abstractNum w:abstractNumId="3" w15:restartNumberingAfterBreak="0">
+  <w:abstractNum w:abstractNumId="4" w15:restartNumberingAfterBreak="0">
+    <w:nsid w:val="09D439FB"/>
+    <w:multiLevelType w:val="hybridMultilevel"/>
+    <w:tmpl w:val="4600FB2A"/>
+    <w:lvl w:ilvl="0" w:tplc="04190001">
+      <w:start w:val="1"/>
+      <w:numFmt w:val="bullet"/>
+      <w:lvlText w:val=""/>
+      <w:lvlJc w:val="left"/>
+      <w:pPr>
+        <w:ind w:left="1069" w:hanging="360"/>
+      </w:pPr>
+      <w:rPr>
+        <w:rFonts w:ascii="Symbol" w:hAnsi="Symbol" w:hint="default"/>
+      </w:rPr>
+    </w:lvl>
+    <w:lvl w:ilvl="1" w:tplc="04190003" w:tentative="1">
+      <w:start w:val="1"/>
+      <w:numFmt w:val="bullet"/>
+      <w:lvlText w:val="o"/>
+      <w:lvlJc w:val="left"/>
+      <w:pPr>
+        <w:ind w:left="1789" w:hanging="360"/>
+      </w:pPr>
+      <w:rPr>
+        <w:rFonts w:ascii="Courier New" w:hAnsi="Courier New" w:cs="Courier New" w:hint="default"/>
+      </w:rPr>
+    </w:lvl>
+    <w:lvl w:ilvl="2" w:tplc="04190005" w:tentative="1">
+      <w:start w:val="1"/>
+      <w:numFmt w:val="bullet"/>
+      <w:lvlText w:val=""/>
+      <w:lvlJc w:val="left"/>
+      <w:pPr>
+        <w:ind w:left="2509" w:hanging="360"/>
+      </w:pPr>
+      <w:rPr>
+        <w:rFonts w:ascii="Wingdings" w:hAnsi="Wingdings" w:hint="default"/>
+      </w:rPr>
+    </w:lvl>
+    <w:lvl w:ilvl="3" w:tplc="04190001" w:tentative="1">
+      <w:start w:val="1"/>
+      <w:numFmt w:val="bullet"/>
+      <w:lvlText w:val=""/>
+      <w:lvlJc w:val="left"/>
+      <w:pPr>
+        <w:ind w:left="3229" w:hanging="360"/>
+      </w:pPr>
+      <w:rPr>
+        <w:rFonts w:ascii="Symbol" w:hAnsi="Symbol" w:hint="default"/>
+      </w:rPr>
+    </w:lvl>
+    <w:lvl w:ilvl="4" w:tplc="04190003" w:tentative="1">
+      <w:start w:val="1"/>
+      <w:numFmt w:val="bullet"/>
+      <w:lvlText w:val="o"/>
+      <w:lvlJc w:val="left"/>
+      <w:pPr>
+        <w:ind w:left="3949" w:hanging="360"/>
+      </w:pPr>
+      <w:rPr>
+        <w:rFonts w:ascii="Courier New" w:hAnsi="Courier New" w:cs="Courier New" w:hint="default"/>
+      </w:rPr>
+    </w:lvl>
+    <w:lvl w:ilvl="5" w:tplc="04190005" w:tentative="1">
+      <w:start w:val="1"/>
+      <w:numFmt w:val="bullet"/>
+      <w:lvlText w:val=""/>
+      <w:lvlJc w:val="left"/>
+      <w:pPr>
+        <w:ind w:left="4669" w:hanging="360"/>
+      </w:pPr>
+      <w:rPr>
+        <w:rFonts w:ascii="Wingdings" w:hAnsi="Wingdings" w:hint="default"/>
+      </w:rPr>
+    </w:lvl>
+    <w:lvl w:ilvl="6" w:tplc="04190001" w:tentative="1">
+      <w:start w:val="1"/>
+      <w:numFmt w:val="bullet"/>
+      <w:lvlText w:val=""/>
+      <w:lvlJc w:val="left"/>
+      <w:pPr>
+        <w:ind w:left="5389" w:hanging="360"/>
+      </w:pPr>
+      <w:rPr>
+        <w:rFonts w:ascii="Symbol" w:hAnsi="Symbol" w:hint="default"/>
+      </w:rPr>
+    </w:lvl>
+    <w:lvl w:ilvl="7" w:tplc="04190003" w:tentative="1">
+      <w:start w:val="1"/>
+      <w:numFmt w:val="bullet"/>
+      <w:lvlText w:val="o"/>
+      <w:lvlJc w:val="left"/>
+      <w:pPr>
+        <w:ind w:left="6109" w:hanging="360"/>
+      </w:pPr>
+      <w:rPr>
+        <w:rFonts w:ascii="Courier New" w:hAnsi="Courier New" w:cs="Courier New" w:hint="default"/>
+      </w:rPr>
+    </w:lvl>
+    <w:lvl w:ilvl="8" w:tplc="04190005" w:tentative="1">
+      <w:start w:val="1"/>
+      <w:numFmt w:val="bullet"/>
+      <w:lvlText w:val=""/>
+      <w:lvlJc w:val="left"/>
+      <w:pPr>
+        <w:ind w:left="6829" w:hanging="360"/>
+      </w:pPr>
+      <w:rPr>
+        <w:rFonts w:ascii="Wingdings" w:hAnsi="Wingdings" w:hint="default"/>
+      </w:rPr>
+    </w:lvl>
+  </w:abstractNum>
+  <w:abstractNum w:abstractNumId="5" w15:restartNumberingAfterBreak="0">
     <w:nsid w:val="0E311DA2"/>
     <w:multiLevelType w:val="hybridMultilevel"/>
     <w:tmpl w:val="1D2A376E"/>
@@ -3731,7 +4762,7 @@
       </w:rPr>
     </w:lvl>
   </w:abstractNum>
-  <w:abstractNum w:abstractNumId="4" w15:restartNumberingAfterBreak="0">
+  <w:abstractNum w:abstractNumId="6" w15:restartNumberingAfterBreak="0">
     <w:nsid w:val="110B0D39"/>
     <w:multiLevelType w:val="hybridMultilevel"/>
     <w:tmpl w:val="D8C0ED2C"/>
@@ -3844,7 +4875,7 @@
       </w:rPr>
     </w:lvl>
   </w:abstractNum>
-  <w:abstractNum w:abstractNumId="5" w15:restartNumberingAfterBreak="0">
+  <w:abstractNum w:abstractNumId="7" w15:restartNumberingAfterBreak="0">
     <w:nsid w:val="198416E8"/>
     <w:multiLevelType w:val="hybridMultilevel"/>
     <w:tmpl w:val="2DD48C9A"/>
@@ -3933,7 +4964,7 @@
       </w:pPr>
     </w:lvl>
   </w:abstractNum>
-  <w:abstractNum w:abstractNumId="6" w15:restartNumberingAfterBreak="0">
+  <w:abstractNum w:abstractNumId="8" w15:restartNumberingAfterBreak="0">
     <w:nsid w:val="1FC614D3"/>
     <w:multiLevelType w:val="hybridMultilevel"/>
     <w:tmpl w:val="179C20FC"/>
@@ -4046,7 +5077,7 @@
       </w:rPr>
     </w:lvl>
   </w:abstractNum>
-  <w:abstractNum w:abstractNumId="7" w15:restartNumberingAfterBreak="0">
+  <w:abstractNum w:abstractNumId="9" w15:restartNumberingAfterBreak="0">
     <w:nsid w:val="22710A38"/>
     <w:multiLevelType w:val="hybridMultilevel"/>
     <w:tmpl w:val="2258D0E2"/>
@@ -4135,7 +5166,7 @@
       </w:pPr>
     </w:lvl>
   </w:abstractNum>
-  <w:abstractNum w:abstractNumId="8" w15:restartNumberingAfterBreak="0">
+  <w:abstractNum w:abstractNumId="10" w15:restartNumberingAfterBreak="0">
     <w:nsid w:val="25F02856"/>
     <w:multiLevelType w:val="hybridMultilevel"/>
     <w:tmpl w:val="D3306410"/>
@@ -4224,7 +5255,120 @@
       </w:pPr>
     </w:lvl>
   </w:abstractNum>
-  <w:abstractNum w:abstractNumId="9" w15:restartNumberingAfterBreak="0">
+  <w:abstractNum w:abstractNumId="11" w15:restartNumberingAfterBreak="0">
+    <w:nsid w:val="2DC65408"/>
+    <w:multiLevelType w:val="hybridMultilevel"/>
+    <w:tmpl w:val="E584B774"/>
+    <w:lvl w:ilvl="0" w:tplc="04190001">
+      <w:start w:val="1"/>
+      <w:numFmt w:val="bullet"/>
+      <w:lvlText w:val=""/>
+      <w:lvlJc w:val="left"/>
+      <w:pPr>
+        <w:ind w:left="1069" w:hanging="360"/>
+      </w:pPr>
+      <w:rPr>
+        <w:rFonts w:ascii="Symbol" w:hAnsi="Symbol" w:hint="default"/>
+      </w:rPr>
+    </w:lvl>
+    <w:lvl w:ilvl="1" w:tplc="04190003" w:tentative="1">
+      <w:start w:val="1"/>
+      <w:numFmt w:val="bullet"/>
+      <w:lvlText w:val="o"/>
+      <w:lvlJc w:val="left"/>
+      <w:pPr>
+        <w:ind w:left="1789" w:hanging="360"/>
+      </w:pPr>
+      <w:rPr>
+        <w:rFonts w:ascii="Courier New" w:hAnsi="Courier New" w:cs="Courier New" w:hint="default"/>
+      </w:rPr>
+    </w:lvl>
+    <w:lvl w:ilvl="2" w:tplc="04190005" w:tentative="1">
+      <w:start w:val="1"/>
+      <w:numFmt w:val="bullet"/>
+      <w:lvlText w:val=""/>
+      <w:lvlJc w:val="left"/>
+      <w:pPr>
+        <w:ind w:left="2509" w:hanging="360"/>
+      </w:pPr>
+      <w:rPr>
+        <w:rFonts w:ascii="Wingdings" w:hAnsi="Wingdings" w:hint="default"/>
+      </w:rPr>
+    </w:lvl>
+    <w:lvl w:ilvl="3" w:tplc="04190001" w:tentative="1">
+      <w:start w:val="1"/>
+      <w:numFmt w:val="bullet"/>
+      <w:lvlText w:val=""/>
+      <w:lvlJc w:val="left"/>
+      <w:pPr>
+        <w:ind w:left="3229" w:hanging="360"/>
+      </w:pPr>
+      <w:rPr>
+        <w:rFonts w:ascii="Symbol" w:hAnsi="Symbol" w:hint="default"/>
+      </w:rPr>
+    </w:lvl>
+    <w:lvl w:ilvl="4" w:tplc="04190003" w:tentative="1">
+      <w:start w:val="1"/>
+      <w:numFmt w:val="bullet"/>
+      <w:lvlText w:val="o"/>
+      <w:lvlJc w:val="left"/>
+      <w:pPr>
+        <w:ind w:left="3949" w:hanging="360"/>
+      </w:pPr>
+      <w:rPr>
+        <w:rFonts w:ascii="Courier New" w:hAnsi="Courier New" w:cs="Courier New" w:hint="default"/>
+      </w:rPr>
+    </w:lvl>
+    <w:lvl w:ilvl="5" w:tplc="04190005" w:tentative="1">
+      <w:start w:val="1"/>
+      <w:numFmt w:val="bullet"/>
+      <w:lvlText w:val=""/>
+      <w:lvlJc w:val="left"/>
+      <w:pPr>
+        <w:ind w:left="4669" w:hanging="360"/>
+      </w:pPr>
+      <w:rPr>
+        <w:rFonts w:ascii="Wingdings" w:hAnsi="Wingdings" w:hint="default"/>
+      </w:rPr>
+    </w:lvl>
+    <w:lvl w:ilvl="6" w:tplc="04190001" w:tentative="1">
+      <w:start w:val="1"/>
+      <w:numFmt w:val="bullet"/>
+      <w:lvlText w:val=""/>
+      <w:lvlJc w:val="left"/>
+      <w:pPr>
+        <w:ind w:left="5389" w:hanging="360"/>
+      </w:pPr>
+      <w:rPr>
+        <w:rFonts w:ascii="Symbol" w:hAnsi="Symbol" w:hint="default"/>
+      </w:rPr>
+    </w:lvl>
+    <w:lvl w:ilvl="7" w:tplc="04190003" w:tentative="1">
+      <w:start w:val="1"/>
+      <w:numFmt w:val="bullet"/>
+      <w:lvlText w:val="o"/>
+      <w:lvlJc w:val="left"/>
+      <w:pPr>
+        <w:ind w:left="6109" w:hanging="360"/>
+      </w:pPr>
+      <w:rPr>
+        <w:rFonts w:ascii="Courier New" w:hAnsi="Courier New" w:cs="Courier New" w:hint="default"/>
+      </w:rPr>
+    </w:lvl>
+    <w:lvl w:ilvl="8" w:tplc="04190005" w:tentative="1">
+      <w:start w:val="1"/>
+      <w:numFmt w:val="bullet"/>
+      <w:lvlText w:val=""/>
+      <w:lvlJc w:val="left"/>
+      <w:pPr>
+        <w:ind w:left="6829" w:hanging="360"/>
+      </w:pPr>
+      <w:rPr>
+        <w:rFonts w:ascii="Wingdings" w:hAnsi="Wingdings" w:hint="default"/>
+      </w:rPr>
+    </w:lvl>
+  </w:abstractNum>
+  <w:abstractNum w:abstractNumId="12" w15:restartNumberingAfterBreak="0">
     <w:nsid w:val="36035E03"/>
     <w:multiLevelType w:val="hybridMultilevel"/>
     <w:tmpl w:val="8EB2D08E"/>
@@ -4234,7 +5378,7 @@
       <w:lvlText w:val="%1."/>
       <w:lvlJc w:val="left"/>
       <w:pPr>
-        <w:ind w:left="720" w:hanging="360"/>
+        <w:ind w:left="1069" w:hanging="360"/>
       </w:pPr>
       <w:rPr>
         <w:rFonts w:hint="default"/>
@@ -4246,7 +5390,7 @@
       <w:lvlText w:val="%2."/>
       <w:lvlJc w:val="left"/>
       <w:pPr>
-        <w:ind w:left="1440" w:hanging="360"/>
+        <w:ind w:left="1789" w:hanging="360"/>
       </w:pPr>
     </w:lvl>
     <w:lvl w:ilvl="2" w:tplc="0419001B" w:tentative="1">
@@ -4255,7 +5399,7 @@
       <w:lvlText w:val="%3."/>
       <w:lvlJc w:val="right"/>
       <w:pPr>
-        <w:ind w:left="2160" w:hanging="180"/>
+        <w:ind w:left="2509" w:hanging="180"/>
       </w:pPr>
     </w:lvl>
     <w:lvl w:ilvl="3" w:tplc="0419000F" w:tentative="1">
@@ -4264,7 +5408,7 @@
       <w:lvlText w:val="%4."/>
       <w:lvlJc w:val="left"/>
       <w:pPr>
-        <w:ind w:left="2880" w:hanging="360"/>
+        <w:ind w:left="3229" w:hanging="360"/>
       </w:pPr>
     </w:lvl>
     <w:lvl w:ilvl="4" w:tplc="04190019" w:tentative="1">
@@ -4273,7 +5417,7 @@
       <w:lvlText w:val="%5."/>
       <w:lvlJc w:val="left"/>
       <w:pPr>
-        <w:ind w:left="3600" w:hanging="360"/>
+        <w:ind w:left="3949" w:hanging="360"/>
       </w:pPr>
     </w:lvl>
     <w:lvl w:ilvl="5" w:tplc="0419001B" w:tentative="1">
@@ -4282,7 +5426,7 @@
       <w:lvlText w:val="%6."/>
       <w:lvlJc w:val="right"/>
       <w:pPr>
-        <w:ind w:left="4320" w:hanging="180"/>
+        <w:ind w:left="4669" w:hanging="180"/>
       </w:pPr>
     </w:lvl>
     <w:lvl w:ilvl="6" w:tplc="0419000F" w:tentative="1">
@@ -4291,7 +5435,7 @@
       <w:lvlText w:val="%7."/>
       <w:lvlJc w:val="left"/>
       <w:pPr>
-        <w:ind w:left="5040" w:hanging="360"/>
+        <w:ind w:left="5389" w:hanging="360"/>
       </w:pPr>
     </w:lvl>
     <w:lvl w:ilvl="7" w:tplc="04190019" w:tentative="1">
@@ -4300,7 +5444,7 @@
       <w:lvlText w:val="%8."/>
       <w:lvlJc w:val="left"/>
       <w:pPr>
-        <w:ind w:left="5760" w:hanging="360"/>
+        <w:ind w:left="6109" w:hanging="360"/>
       </w:pPr>
     </w:lvl>
     <w:lvl w:ilvl="8" w:tplc="0419001B" w:tentative="1">
@@ -4309,11 +5453,11 @@
       <w:lvlText w:val="%9."/>
       <w:lvlJc w:val="right"/>
       <w:pPr>
-        <w:ind w:left="6480" w:hanging="180"/>
+        <w:ind w:left="6829" w:hanging="180"/>
       </w:pPr>
     </w:lvl>
   </w:abstractNum>
-  <w:abstractNum w:abstractNumId="10" w15:restartNumberingAfterBreak="0">
+  <w:abstractNum w:abstractNumId="13" w15:restartNumberingAfterBreak="0">
     <w:nsid w:val="37864F1B"/>
     <w:multiLevelType w:val="hybridMultilevel"/>
     <w:tmpl w:val="E41C96DC"/>
@@ -4426,7 +5570,120 @@
       </w:rPr>
     </w:lvl>
   </w:abstractNum>
-  <w:abstractNum w:abstractNumId="11" w15:restartNumberingAfterBreak="0">
+  <w:abstractNum w:abstractNumId="14" w15:restartNumberingAfterBreak="0">
+    <w:nsid w:val="38085023"/>
+    <w:multiLevelType w:val="hybridMultilevel"/>
+    <w:tmpl w:val="480EC934"/>
+    <w:lvl w:ilvl="0" w:tplc="04190001">
+      <w:start w:val="1"/>
+      <w:numFmt w:val="bullet"/>
+      <w:lvlText w:val=""/>
+      <w:lvlJc w:val="left"/>
+      <w:pPr>
+        <w:ind w:left="1440" w:hanging="360"/>
+      </w:pPr>
+      <w:rPr>
+        <w:rFonts w:ascii="Symbol" w:hAnsi="Symbol" w:hint="default"/>
+      </w:rPr>
+    </w:lvl>
+    <w:lvl w:ilvl="1" w:tplc="04190003" w:tentative="1">
+      <w:start w:val="1"/>
+      <w:numFmt w:val="bullet"/>
+      <w:lvlText w:val="o"/>
+      <w:lvlJc w:val="left"/>
+      <w:pPr>
+        <w:ind w:left="2160" w:hanging="360"/>
+      </w:pPr>
+      <w:rPr>
+        <w:rFonts w:ascii="Courier New" w:hAnsi="Courier New" w:cs="Courier New" w:hint="default"/>
+      </w:rPr>
+    </w:lvl>
+    <w:lvl w:ilvl="2" w:tplc="04190005" w:tentative="1">
+      <w:start w:val="1"/>
+      <w:numFmt w:val="bullet"/>
+      <w:lvlText w:val=""/>
+      <w:lvlJc w:val="left"/>
+      <w:pPr>
+        <w:ind w:left="2880" w:hanging="360"/>
+      </w:pPr>
+      <w:rPr>
+        <w:rFonts w:ascii="Wingdings" w:hAnsi="Wingdings" w:hint="default"/>
+      </w:rPr>
+    </w:lvl>
+    <w:lvl w:ilvl="3" w:tplc="04190001" w:tentative="1">
+      <w:start w:val="1"/>
+      <w:numFmt w:val="bullet"/>
+      <w:lvlText w:val=""/>
+      <w:lvlJc w:val="left"/>
+      <w:pPr>
+        <w:ind w:left="3600" w:hanging="360"/>
+      </w:pPr>
+      <w:rPr>
+        <w:rFonts w:ascii="Symbol" w:hAnsi="Symbol" w:hint="default"/>
+      </w:rPr>
+    </w:lvl>
+    <w:lvl w:ilvl="4" w:tplc="04190003" w:tentative="1">
+      <w:start w:val="1"/>
+      <w:numFmt w:val="bullet"/>
+      <w:lvlText w:val="o"/>
+      <w:lvlJc w:val="left"/>
+      <w:pPr>
+        <w:ind w:left="4320" w:hanging="360"/>
+      </w:pPr>
+      <w:rPr>
+        <w:rFonts w:ascii="Courier New" w:hAnsi="Courier New" w:cs="Courier New" w:hint="default"/>
+      </w:rPr>
+    </w:lvl>
+    <w:lvl w:ilvl="5" w:tplc="04190005" w:tentative="1">
+      <w:start w:val="1"/>
+      <w:numFmt w:val="bullet"/>
+      <w:lvlText w:val=""/>
+      <w:lvlJc w:val="left"/>
+      <w:pPr>
+        <w:ind w:left="5040" w:hanging="360"/>
+      </w:pPr>
+      <w:rPr>
+        <w:rFonts w:ascii="Wingdings" w:hAnsi="Wingdings" w:hint="default"/>
+      </w:rPr>
+    </w:lvl>
+    <w:lvl w:ilvl="6" w:tplc="04190001" w:tentative="1">
+      <w:start w:val="1"/>
+      <w:numFmt w:val="bullet"/>
+      <w:lvlText w:val=""/>
+      <w:lvlJc w:val="left"/>
+      <w:pPr>
+        <w:ind w:left="5760" w:hanging="360"/>
+      </w:pPr>
+      <w:rPr>
+        <w:rFonts w:ascii="Symbol" w:hAnsi="Symbol" w:hint="default"/>
+      </w:rPr>
+    </w:lvl>
+    <w:lvl w:ilvl="7" w:tplc="04190003" w:tentative="1">
+      <w:start w:val="1"/>
+      <w:numFmt w:val="bullet"/>
+      <w:lvlText w:val="o"/>
+      <w:lvlJc w:val="left"/>
+      <w:pPr>
+        <w:ind w:left="6480" w:hanging="360"/>
+      </w:pPr>
+      <w:rPr>
+        <w:rFonts w:ascii="Courier New" w:hAnsi="Courier New" w:cs="Courier New" w:hint="default"/>
+      </w:rPr>
+    </w:lvl>
+    <w:lvl w:ilvl="8" w:tplc="04190005" w:tentative="1">
+      <w:start w:val="1"/>
+      <w:numFmt w:val="bullet"/>
+      <w:lvlText w:val=""/>
+      <w:lvlJc w:val="left"/>
+      <w:pPr>
+        <w:ind w:left="7200" w:hanging="360"/>
+      </w:pPr>
+      <w:rPr>
+        <w:rFonts w:ascii="Wingdings" w:hAnsi="Wingdings" w:hint="default"/>
+      </w:rPr>
+    </w:lvl>
+  </w:abstractNum>
+  <w:abstractNum w:abstractNumId="15" w15:restartNumberingAfterBreak="0">
     <w:nsid w:val="39A76B30"/>
     <w:multiLevelType w:val="hybridMultilevel"/>
     <w:tmpl w:val="C8B085F2"/>
@@ -4436,7 +5693,7 @@
       <w:lvlText w:val="%1."/>
       <w:lvlJc w:val="left"/>
       <w:pPr>
-        <w:ind w:left="720" w:hanging="360"/>
+        <w:ind w:left="1069" w:hanging="360"/>
       </w:pPr>
       <w:rPr>
         <w:rFonts w:hint="default"/>
@@ -4448,7 +5705,7 @@
       <w:lvlText w:val="%2."/>
       <w:lvlJc w:val="left"/>
       <w:pPr>
-        <w:ind w:left="1440" w:hanging="360"/>
+        <w:ind w:left="1789" w:hanging="360"/>
       </w:pPr>
     </w:lvl>
     <w:lvl w:ilvl="2" w:tplc="0419001B" w:tentative="1">
@@ -4457,7 +5714,7 @@
       <w:lvlText w:val="%3."/>
       <w:lvlJc w:val="right"/>
       <w:pPr>
-        <w:ind w:left="2160" w:hanging="180"/>
+        <w:ind w:left="2509" w:hanging="180"/>
       </w:pPr>
     </w:lvl>
     <w:lvl w:ilvl="3" w:tplc="0419000F" w:tentative="1">
@@ -4466,7 +5723,7 @@
       <w:lvlText w:val="%4."/>
       <w:lvlJc w:val="left"/>
       <w:pPr>
-        <w:ind w:left="2880" w:hanging="360"/>
+        <w:ind w:left="3229" w:hanging="360"/>
       </w:pPr>
     </w:lvl>
     <w:lvl w:ilvl="4" w:tplc="04190019" w:tentative="1">
@@ -4475,7 +5732,7 @@
       <w:lvlText w:val="%5."/>
       <w:lvlJc w:val="left"/>
       <w:pPr>
-        <w:ind w:left="3600" w:hanging="360"/>
+        <w:ind w:left="3949" w:hanging="360"/>
       </w:pPr>
     </w:lvl>
     <w:lvl w:ilvl="5" w:tplc="0419001B" w:tentative="1">
@@ -4484,7 +5741,7 @@
       <w:lvlText w:val="%6."/>
       <w:lvlJc w:val="right"/>
       <w:pPr>
-        <w:ind w:left="4320" w:hanging="180"/>
+        <w:ind w:left="4669" w:hanging="180"/>
       </w:pPr>
     </w:lvl>
     <w:lvl w:ilvl="6" w:tplc="0419000F" w:tentative="1">
@@ -4493,7 +5750,7 @@
       <w:lvlText w:val="%7."/>
       <w:lvlJc w:val="left"/>
       <w:pPr>
-        <w:ind w:left="5040" w:hanging="360"/>
+        <w:ind w:left="5389" w:hanging="360"/>
       </w:pPr>
     </w:lvl>
     <w:lvl w:ilvl="7" w:tplc="04190019" w:tentative="1">
@@ -4502,7 +5759,7 @@
       <w:lvlText w:val="%8."/>
       <w:lvlJc w:val="left"/>
       <w:pPr>
-        <w:ind w:left="5760" w:hanging="360"/>
+        <w:ind w:left="6109" w:hanging="360"/>
       </w:pPr>
     </w:lvl>
     <w:lvl w:ilvl="8" w:tplc="0419001B" w:tentative="1">
@@ -4511,11 +5768,100 @@
       <w:lvlText w:val="%9."/>
       <w:lvlJc w:val="right"/>
       <w:pPr>
-        <w:ind w:left="6480" w:hanging="180"/>
+        <w:ind w:left="6829" w:hanging="180"/>
       </w:pPr>
     </w:lvl>
   </w:abstractNum>
-  <w:abstractNum w:abstractNumId="12" w15:restartNumberingAfterBreak="0">
+  <w:abstractNum w:abstractNumId="16" w15:restartNumberingAfterBreak="0">
+    <w:nsid w:val="39DC5DCA"/>
+    <w:multiLevelType w:val="multilevel"/>
+    <w:tmpl w:val="5A56E74A"/>
+    <w:lvl w:ilvl="0">
+      <w:start w:val="1"/>
+      <w:numFmt w:val="decimal"/>
+      <w:lvlText w:val="%1)"/>
+      <w:lvlJc w:val="left"/>
+      <w:pPr>
+        <w:ind w:left="1069" w:hanging="360"/>
+      </w:pPr>
+    </w:lvl>
+    <w:lvl w:ilvl="1">
+      <w:start w:val="1"/>
+      <w:numFmt w:val="lowerLetter"/>
+      <w:lvlText w:val="%2)"/>
+      <w:lvlJc w:val="left"/>
+      <w:pPr>
+        <w:ind w:left="1429" w:hanging="360"/>
+      </w:pPr>
+    </w:lvl>
+    <w:lvl w:ilvl="2">
+      <w:start w:val="1"/>
+      <w:numFmt w:val="lowerRoman"/>
+      <w:lvlText w:val="%3)"/>
+      <w:lvlJc w:val="left"/>
+      <w:pPr>
+        <w:ind w:left="1789" w:hanging="360"/>
+      </w:pPr>
+    </w:lvl>
+    <w:lvl w:ilvl="3">
+      <w:start w:val="1"/>
+      <w:numFmt w:val="decimal"/>
+      <w:lvlText w:val="(%4)"/>
+      <w:lvlJc w:val="left"/>
+      <w:pPr>
+        <w:ind w:left="2149" w:hanging="360"/>
+      </w:pPr>
+    </w:lvl>
+    <w:lvl w:ilvl="4">
+      <w:start w:val="1"/>
+      <w:numFmt w:val="lowerLetter"/>
+      <w:lvlText w:val="(%5)"/>
+      <w:lvlJc w:val="left"/>
+      <w:pPr>
+        <w:ind w:left="2509" w:hanging="360"/>
+      </w:pPr>
+    </w:lvl>
+    <w:lvl w:ilvl="5">
+      <w:start w:val="1"/>
+      <w:numFmt w:val="lowerRoman"/>
+      <w:lvlText w:val="(%6)"/>
+      <w:lvlJc w:val="left"/>
+      <w:pPr>
+        <w:ind w:left="2869" w:hanging="360"/>
+      </w:pPr>
+    </w:lvl>
+    <w:lvl w:ilvl="6">
+      <w:start w:val="1"/>
+      <w:numFmt w:val="decimal"/>
+      <w:lvlText w:val="%7."/>
+      <w:lvlJc w:val="left"/>
+      <w:pPr>
+        <w:ind w:left="3229" w:hanging="360"/>
+      </w:pPr>
+      <w:rPr>
+        <w:rFonts w:asciiTheme="minorHAnsi" w:eastAsiaTheme="minorHAnsi" w:hAnsiTheme="minorHAnsi" w:cstheme="minorBidi"/>
+      </w:rPr>
+    </w:lvl>
+    <w:lvl w:ilvl="7">
+      <w:start w:val="1"/>
+      <w:numFmt w:val="lowerLetter"/>
+      <w:lvlText w:val="%8."/>
+      <w:lvlJc w:val="left"/>
+      <w:pPr>
+        <w:ind w:left="3589" w:hanging="360"/>
+      </w:pPr>
+    </w:lvl>
+    <w:lvl w:ilvl="8">
+      <w:start w:val="1"/>
+      <w:numFmt w:val="lowerRoman"/>
+      <w:lvlText w:val="%9."/>
+      <w:lvlJc w:val="left"/>
+      <w:pPr>
+        <w:ind w:left="3949" w:hanging="360"/>
+      </w:pPr>
+    </w:lvl>
+  </w:abstractNum>
+  <w:abstractNum w:abstractNumId="17" w15:restartNumberingAfterBreak="0">
     <w:nsid w:val="3E9F2A81"/>
     <w:multiLevelType w:val="hybridMultilevel"/>
     <w:tmpl w:val="90AA2DC0"/>
@@ -4604,7 +5950,7 @@
       </w:pPr>
     </w:lvl>
   </w:abstractNum>
-  <w:abstractNum w:abstractNumId="13" w15:restartNumberingAfterBreak="0">
+  <w:abstractNum w:abstractNumId="18" w15:restartNumberingAfterBreak="0">
     <w:nsid w:val="42C66BD5"/>
     <w:multiLevelType w:val="hybridMultilevel"/>
     <w:tmpl w:val="57245F7E"/>
@@ -4717,7 +6063,7 @@
       </w:rPr>
     </w:lvl>
   </w:abstractNum>
-  <w:abstractNum w:abstractNumId="14" w15:restartNumberingAfterBreak="0">
+  <w:abstractNum w:abstractNumId="19" w15:restartNumberingAfterBreak="0">
     <w:nsid w:val="445B21AD"/>
     <w:multiLevelType w:val="hybridMultilevel"/>
     <w:tmpl w:val="9256850C"/>
@@ -4807,7 +6153,120 @@
       </w:pPr>
     </w:lvl>
   </w:abstractNum>
-  <w:abstractNum w:abstractNumId="15" w15:restartNumberingAfterBreak="0">
+  <w:abstractNum w:abstractNumId="20" w15:restartNumberingAfterBreak="0">
+    <w:nsid w:val="488279C6"/>
+    <w:multiLevelType w:val="hybridMultilevel"/>
+    <w:tmpl w:val="48A0AEBC"/>
+    <w:lvl w:ilvl="0" w:tplc="04190001">
+      <w:start w:val="1"/>
+      <w:numFmt w:val="bullet"/>
+      <w:lvlText w:val=""/>
+      <w:lvlJc w:val="left"/>
+      <w:pPr>
+        <w:ind w:left="1069" w:hanging="360"/>
+      </w:pPr>
+      <w:rPr>
+        <w:rFonts w:ascii="Symbol" w:hAnsi="Symbol" w:hint="default"/>
+      </w:rPr>
+    </w:lvl>
+    <w:lvl w:ilvl="1" w:tplc="04190003" w:tentative="1">
+      <w:start w:val="1"/>
+      <w:numFmt w:val="bullet"/>
+      <w:lvlText w:val="o"/>
+      <w:lvlJc w:val="left"/>
+      <w:pPr>
+        <w:ind w:left="1789" w:hanging="360"/>
+      </w:pPr>
+      <w:rPr>
+        <w:rFonts w:ascii="Courier New" w:hAnsi="Courier New" w:cs="Courier New" w:hint="default"/>
+      </w:rPr>
+    </w:lvl>
+    <w:lvl w:ilvl="2" w:tplc="04190005" w:tentative="1">
+      <w:start w:val="1"/>
+      <w:numFmt w:val="bullet"/>
+      <w:lvlText w:val=""/>
+      <w:lvlJc w:val="left"/>
+      <w:pPr>
+        <w:ind w:left="2509" w:hanging="360"/>
+      </w:pPr>
+      <w:rPr>
+        <w:rFonts w:ascii="Wingdings" w:hAnsi="Wingdings" w:hint="default"/>
+      </w:rPr>
+    </w:lvl>
+    <w:lvl w:ilvl="3" w:tplc="04190001" w:tentative="1">
+      <w:start w:val="1"/>
+      <w:numFmt w:val="bullet"/>
+      <w:lvlText w:val=""/>
+      <w:lvlJc w:val="left"/>
+      <w:pPr>
+        <w:ind w:left="3229" w:hanging="360"/>
+      </w:pPr>
+      <w:rPr>
+        <w:rFonts w:ascii="Symbol" w:hAnsi="Symbol" w:hint="default"/>
+      </w:rPr>
+    </w:lvl>
+    <w:lvl w:ilvl="4" w:tplc="04190003" w:tentative="1">
+      <w:start w:val="1"/>
+      <w:numFmt w:val="bullet"/>
+      <w:lvlText w:val="o"/>
+      <w:lvlJc w:val="left"/>
+      <w:pPr>
+        <w:ind w:left="3949" w:hanging="360"/>
+      </w:pPr>
+      <w:rPr>
+        <w:rFonts w:ascii="Courier New" w:hAnsi="Courier New" w:cs="Courier New" w:hint="default"/>
+      </w:rPr>
+    </w:lvl>
+    <w:lvl w:ilvl="5" w:tplc="04190005" w:tentative="1">
+      <w:start w:val="1"/>
+      <w:numFmt w:val="bullet"/>
+      <w:lvlText w:val=""/>
+      <w:lvlJc w:val="left"/>
+      <w:pPr>
+        <w:ind w:left="4669" w:hanging="360"/>
+      </w:pPr>
+      <w:rPr>
+        <w:rFonts w:ascii="Wingdings" w:hAnsi="Wingdings" w:hint="default"/>
+      </w:rPr>
+    </w:lvl>
+    <w:lvl w:ilvl="6" w:tplc="04190001" w:tentative="1">
+      <w:start w:val="1"/>
+      <w:numFmt w:val="bullet"/>
+      <w:lvlText w:val=""/>
+      <w:lvlJc w:val="left"/>
+      <w:pPr>
+        <w:ind w:left="5389" w:hanging="360"/>
+      </w:pPr>
+      <w:rPr>
+        <w:rFonts w:ascii="Symbol" w:hAnsi="Symbol" w:hint="default"/>
+      </w:rPr>
+    </w:lvl>
+    <w:lvl w:ilvl="7" w:tplc="04190003" w:tentative="1">
+      <w:start w:val="1"/>
+      <w:numFmt w:val="bullet"/>
+      <w:lvlText w:val="o"/>
+      <w:lvlJc w:val="left"/>
+      <w:pPr>
+        <w:ind w:left="6109" w:hanging="360"/>
+      </w:pPr>
+      <w:rPr>
+        <w:rFonts w:ascii="Courier New" w:hAnsi="Courier New" w:cs="Courier New" w:hint="default"/>
+      </w:rPr>
+    </w:lvl>
+    <w:lvl w:ilvl="8" w:tplc="04190005" w:tentative="1">
+      <w:start w:val="1"/>
+      <w:numFmt w:val="bullet"/>
+      <w:lvlText w:val=""/>
+      <w:lvlJc w:val="left"/>
+      <w:pPr>
+        <w:ind w:left="6829" w:hanging="360"/>
+      </w:pPr>
+      <w:rPr>
+        <w:rFonts w:ascii="Wingdings" w:hAnsi="Wingdings" w:hint="default"/>
+      </w:rPr>
+    </w:lvl>
+  </w:abstractNum>
+  <w:abstractNum w:abstractNumId="21" w15:restartNumberingAfterBreak="0">
     <w:nsid w:val="4F9423FE"/>
     <w:multiLevelType w:val="hybridMultilevel"/>
     <w:tmpl w:val="0C823E00"/>
@@ -4920,7 +6379,7 @@
       </w:rPr>
     </w:lvl>
   </w:abstractNum>
-  <w:abstractNum w:abstractNumId="16" w15:restartNumberingAfterBreak="0">
+  <w:abstractNum w:abstractNumId="22" w15:restartNumberingAfterBreak="0">
     <w:nsid w:val="5B6164B0"/>
     <w:multiLevelType w:val="hybridMultilevel"/>
     <w:tmpl w:val="1BECB6AC"/>
@@ -5006,7 +6465,96 @@
       </w:pPr>
     </w:lvl>
   </w:abstractNum>
-  <w:abstractNum w:abstractNumId="17" w15:restartNumberingAfterBreak="0">
+  <w:abstractNum w:abstractNumId="23" w15:restartNumberingAfterBreak="0">
+    <w:nsid w:val="625234EC"/>
+    <w:multiLevelType w:val="hybridMultilevel"/>
+    <w:tmpl w:val="80EEB2AC"/>
+    <w:lvl w:ilvl="0" w:tplc="0419000F">
+      <w:start w:val="1"/>
+      <w:numFmt w:val="decimal"/>
+      <w:lvlText w:val="%1."/>
+      <w:lvlJc w:val="left"/>
+      <w:pPr>
+        <w:ind w:left="720" w:hanging="360"/>
+      </w:pPr>
+      <w:rPr>
+        <w:rFonts w:hint="default"/>
+      </w:rPr>
+    </w:lvl>
+    <w:lvl w:ilvl="1" w:tplc="04190019" w:tentative="1">
+      <w:start w:val="1"/>
+      <w:numFmt w:val="lowerLetter"/>
+      <w:lvlText w:val="%2."/>
+      <w:lvlJc w:val="left"/>
+      <w:pPr>
+        <w:ind w:left="1440" w:hanging="360"/>
+      </w:pPr>
+    </w:lvl>
+    <w:lvl w:ilvl="2" w:tplc="0419001B" w:tentative="1">
+      <w:start w:val="1"/>
+      <w:numFmt w:val="lowerRoman"/>
+      <w:lvlText w:val="%3."/>
+      <w:lvlJc w:val="right"/>
+      <w:pPr>
+        <w:ind w:left="2160" w:hanging="180"/>
+      </w:pPr>
+    </w:lvl>
+    <w:lvl w:ilvl="3" w:tplc="0419000F" w:tentative="1">
+      <w:start w:val="1"/>
+      <w:numFmt w:val="decimal"/>
+      <w:lvlText w:val="%4."/>
+      <w:lvlJc w:val="left"/>
+      <w:pPr>
+        <w:ind w:left="2880" w:hanging="360"/>
+      </w:pPr>
+    </w:lvl>
+    <w:lvl w:ilvl="4" w:tplc="04190019" w:tentative="1">
+      <w:start w:val="1"/>
+      <w:numFmt w:val="lowerLetter"/>
+      <w:lvlText w:val="%5."/>
+      <w:lvlJc w:val="left"/>
+      <w:pPr>
+        <w:ind w:left="3600" w:hanging="360"/>
+      </w:pPr>
+    </w:lvl>
+    <w:lvl w:ilvl="5" w:tplc="0419001B" w:tentative="1">
+      <w:start w:val="1"/>
+      <w:numFmt w:val="lowerRoman"/>
+      <w:lvlText w:val="%6."/>
+      <w:lvlJc w:val="right"/>
+      <w:pPr>
+        <w:ind w:left="4320" w:hanging="180"/>
+      </w:pPr>
+    </w:lvl>
+    <w:lvl w:ilvl="6" w:tplc="0419000F" w:tentative="1">
+      <w:start w:val="1"/>
+      <w:numFmt w:val="decimal"/>
+      <w:lvlText w:val="%7."/>
+      <w:lvlJc w:val="left"/>
+      <w:pPr>
+        <w:ind w:left="5040" w:hanging="360"/>
+      </w:pPr>
+    </w:lvl>
+    <w:lvl w:ilvl="7" w:tplc="04190019" w:tentative="1">
+      <w:start w:val="1"/>
+      <w:numFmt w:val="lowerLetter"/>
+      <w:lvlText w:val="%8."/>
+      <w:lvlJc w:val="left"/>
+      <w:pPr>
+        <w:ind w:left="5760" w:hanging="360"/>
+      </w:pPr>
+    </w:lvl>
+    <w:lvl w:ilvl="8" w:tplc="0419001B" w:tentative="1">
+      <w:start w:val="1"/>
+      <w:numFmt w:val="lowerRoman"/>
+      <w:lvlText w:val="%9."/>
+      <w:lvlJc w:val="right"/>
+      <w:pPr>
+        <w:ind w:left="6480" w:hanging="180"/>
+      </w:pPr>
+    </w:lvl>
+  </w:abstractNum>
+  <w:abstractNum w:abstractNumId="24" w15:restartNumberingAfterBreak="0">
     <w:nsid w:val="65193ECC"/>
     <w:multiLevelType w:val="hybridMultilevel"/>
     <w:tmpl w:val="C270F154"/>
@@ -5119,7 +6667,7 @@
       </w:rPr>
     </w:lvl>
   </w:abstractNum>
-  <w:abstractNum w:abstractNumId="18" w15:restartNumberingAfterBreak="0">
+  <w:abstractNum w:abstractNumId="25" w15:restartNumberingAfterBreak="0">
     <w:nsid w:val="65B76703"/>
     <w:multiLevelType w:val="hybridMultilevel"/>
     <w:tmpl w:val="643A6DC8"/>
@@ -5208,7 +6756,7 @@
       </w:pPr>
     </w:lvl>
   </w:abstractNum>
-  <w:abstractNum w:abstractNumId="19" w15:restartNumberingAfterBreak="0">
+  <w:abstractNum w:abstractNumId="26" w15:restartNumberingAfterBreak="0">
     <w:nsid w:val="6B894029"/>
     <w:multiLevelType w:val="hybridMultilevel"/>
     <w:tmpl w:val="8B00FB28"/>
@@ -5218,7 +6766,7 @@
       <w:lvlText w:val="%1."/>
       <w:lvlJc w:val="left"/>
       <w:pPr>
-        <w:ind w:left="720" w:hanging="360"/>
+        <w:ind w:left="1069" w:hanging="360"/>
       </w:pPr>
       <w:rPr>
         <w:rFonts w:hint="default"/>
@@ -5230,7 +6778,7 @@
       <w:lvlText w:val="%2."/>
       <w:lvlJc w:val="left"/>
       <w:pPr>
-        <w:ind w:left="1440" w:hanging="360"/>
+        <w:ind w:left="1789" w:hanging="360"/>
       </w:pPr>
     </w:lvl>
     <w:lvl w:ilvl="2" w:tplc="0419001B" w:tentative="1">
@@ -5239,7 +6787,7 @@
       <w:lvlText w:val="%3."/>
       <w:lvlJc w:val="right"/>
       <w:pPr>
-        <w:ind w:left="2160" w:hanging="180"/>
+        <w:ind w:left="2509" w:hanging="180"/>
       </w:pPr>
     </w:lvl>
     <w:lvl w:ilvl="3" w:tplc="0419000F" w:tentative="1">
@@ -5248,7 +6796,7 @@
       <w:lvlText w:val="%4."/>
       <w:lvlJc w:val="left"/>
       <w:pPr>
-        <w:ind w:left="2880" w:hanging="360"/>
+        <w:ind w:left="3229" w:hanging="360"/>
       </w:pPr>
     </w:lvl>
     <w:lvl w:ilvl="4" w:tplc="04190019" w:tentative="1">
@@ -5257,7 +6805,7 @@
       <w:lvlText w:val="%5."/>
       <w:lvlJc w:val="left"/>
       <w:pPr>
-        <w:ind w:left="3600" w:hanging="360"/>
+        <w:ind w:left="3949" w:hanging="360"/>
       </w:pPr>
     </w:lvl>
     <w:lvl w:ilvl="5" w:tplc="0419001B" w:tentative="1">
@@ -5266,7 +6814,7 @@
       <w:lvlText w:val="%6."/>
       <w:lvlJc w:val="right"/>
       <w:pPr>
-        <w:ind w:left="4320" w:hanging="180"/>
+        <w:ind w:left="4669" w:hanging="180"/>
       </w:pPr>
     </w:lvl>
     <w:lvl w:ilvl="6" w:tplc="0419000F" w:tentative="1">
@@ -5275,7 +6823,7 @@
       <w:lvlText w:val="%7."/>
       <w:lvlJc w:val="left"/>
       <w:pPr>
-        <w:ind w:left="5040" w:hanging="360"/>
+        <w:ind w:left="5389" w:hanging="360"/>
       </w:pPr>
     </w:lvl>
     <w:lvl w:ilvl="7" w:tplc="04190019" w:tentative="1">
@@ -5284,7 +6832,7 @@
       <w:lvlText w:val="%8."/>
       <w:lvlJc w:val="left"/>
       <w:pPr>
-        <w:ind w:left="5760" w:hanging="360"/>
+        <w:ind w:left="6109" w:hanging="360"/>
       </w:pPr>
     </w:lvl>
     <w:lvl w:ilvl="8" w:tplc="0419001B" w:tentative="1">
@@ -5293,11 +6841,124 @@
       <w:lvlText w:val="%9."/>
       <w:lvlJc w:val="right"/>
       <w:pPr>
-        <w:ind w:left="6480" w:hanging="180"/>
+        <w:ind w:left="6829" w:hanging="180"/>
       </w:pPr>
     </w:lvl>
   </w:abstractNum>
-  <w:abstractNum w:abstractNumId="20" w15:restartNumberingAfterBreak="0">
+  <w:abstractNum w:abstractNumId="27" w15:restartNumberingAfterBreak="0">
+    <w:nsid w:val="6F8D35F3"/>
+    <w:multiLevelType w:val="hybridMultilevel"/>
+    <w:tmpl w:val="0C462254"/>
+    <w:lvl w:ilvl="0" w:tplc="04190001">
+      <w:start w:val="1"/>
+      <w:numFmt w:val="bullet"/>
+      <w:lvlText w:val=""/>
+      <w:lvlJc w:val="left"/>
+      <w:pPr>
+        <w:ind w:left="1069" w:hanging="360"/>
+      </w:pPr>
+      <w:rPr>
+        <w:rFonts w:ascii="Symbol" w:hAnsi="Symbol" w:hint="default"/>
+      </w:rPr>
+    </w:lvl>
+    <w:lvl w:ilvl="1" w:tplc="04190003" w:tentative="1">
+      <w:start w:val="1"/>
+      <w:numFmt w:val="bullet"/>
+      <w:lvlText w:val="o"/>
+      <w:lvlJc w:val="left"/>
+      <w:pPr>
+        <w:ind w:left="1789" w:hanging="360"/>
+      </w:pPr>
+      <w:rPr>
+        <w:rFonts w:ascii="Courier New" w:hAnsi="Courier New" w:cs="Courier New" w:hint="default"/>
+      </w:rPr>
+    </w:lvl>
+    <w:lvl w:ilvl="2" w:tplc="04190005" w:tentative="1">
+      <w:start w:val="1"/>
+      <w:numFmt w:val="bullet"/>
+      <w:lvlText w:val=""/>
+      <w:lvlJc w:val="left"/>
+      <w:pPr>
+        <w:ind w:left="2509" w:hanging="360"/>
+      </w:pPr>
+      <w:rPr>
+        <w:rFonts w:ascii="Wingdings" w:hAnsi="Wingdings" w:hint="default"/>
+      </w:rPr>
+    </w:lvl>
+    <w:lvl w:ilvl="3" w:tplc="04190001" w:tentative="1">
+      <w:start w:val="1"/>
+      <w:numFmt w:val="bullet"/>
+      <w:lvlText w:val=""/>
+      <w:lvlJc w:val="left"/>
+      <w:pPr>
+        <w:ind w:left="3229" w:hanging="360"/>
+      </w:pPr>
+      <w:rPr>
+        <w:rFonts w:ascii="Symbol" w:hAnsi="Symbol" w:hint="default"/>
+      </w:rPr>
+    </w:lvl>
+    <w:lvl w:ilvl="4" w:tplc="04190003" w:tentative="1">
+      <w:start w:val="1"/>
+      <w:numFmt w:val="bullet"/>
+      <w:lvlText w:val="o"/>
+      <w:lvlJc w:val="left"/>
+      <w:pPr>
+        <w:ind w:left="3949" w:hanging="360"/>
+      </w:pPr>
+      <w:rPr>
+        <w:rFonts w:ascii="Courier New" w:hAnsi="Courier New" w:cs="Courier New" w:hint="default"/>
+      </w:rPr>
+    </w:lvl>
+    <w:lvl w:ilvl="5" w:tplc="04190005" w:tentative="1">
+      <w:start w:val="1"/>
+      <w:numFmt w:val="bullet"/>
+      <w:lvlText w:val=""/>
+      <w:lvlJc w:val="left"/>
+      <w:pPr>
+        <w:ind w:left="4669" w:hanging="360"/>
+      </w:pPr>
+      <w:rPr>
+        <w:rFonts w:ascii="Wingdings" w:hAnsi="Wingdings" w:hint="default"/>
+      </w:rPr>
+    </w:lvl>
+    <w:lvl w:ilvl="6" w:tplc="04190001" w:tentative="1">
+      <w:start w:val="1"/>
+      <w:numFmt w:val="bullet"/>
+      <w:lvlText w:val=""/>
+      <w:lvlJc w:val="left"/>
+      <w:pPr>
+        <w:ind w:left="5389" w:hanging="360"/>
+      </w:pPr>
+      <w:rPr>
+        <w:rFonts w:ascii="Symbol" w:hAnsi="Symbol" w:hint="default"/>
+      </w:rPr>
+    </w:lvl>
+    <w:lvl w:ilvl="7" w:tplc="04190003" w:tentative="1">
+      <w:start w:val="1"/>
+      <w:numFmt w:val="bullet"/>
+      <w:lvlText w:val="o"/>
+      <w:lvlJc w:val="left"/>
+      <w:pPr>
+        <w:ind w:left="6109" w:hanging="360"/>
+      </w:pPr>
+      <w:rPr>
+        <w:rFonts w:ascii="Courier New" w:hAnsi="Courier New" w:cs="Courier New" w:hint="default"/>
+      </w:rPr>
+    </w:lvl>
+    <w:lvl w:ilvl="8" w:tplc="04190005" w:tentative="1">
+      <w:start w:val="1"/>
+      <w:numFmt w:val="bullet"/>
+      <w:lvlText w:val=""/>
+      <w:lvlJc w:val="left"/>
+      <w:pPr>
+        <w:ind w:left="6829" w:hanging="360"/>
+      </w:pPr>
+      <w:rPr>
+        <w:rFonts w:ascii="Wingdings" w:hAnsi="Wingdings" w:hint="default"/>
+      </w:rPr>
+    </w:lvl>
+  </w:abstractNum>
+  <w:abstractNum w:abstractNumId="28" w15:restartNumberingAfterBreak="0">
     <w:nsid w:val="721F58C9"/>
     <w:multiLevelType w:val="hybridMultilevel"/>
     <w:tmpl w:val="F21CD154"/>
@@ -5386,7 +7047,7 @@
       </w:pPr>
     </w:lvl>
   </w:abstractNum>
-  <w:abstractNum w:abstractNumId="21" w15:restartNumberingAfterBreak="0">
+  <w:abstractNum w:abstractNumId="29" w15:restartNumberingAfterBreak="0">
     <w:nsid w:val="7391430F"/>
     <w:multiLevelType w:val="hybridMultilevel"/>
     <w:tmpl w:val="798A23CA"/>
@@ -5475,7 +7136,7 @@
       </w:pPr>
     </w:lvl>
   </w:abstractNum>
-  <w:abstractNum w:abstractNumId="22" w15:restartNumberingAfterBreak="0">
+  <w:abstractNum w:abstractNumId="30" w15:restartNumberingAfterBreak="0">
     <w:nsid w:val="764D2CC3"/>
     <w:multiLevelType w:val="hybridMultilevel"/>
     <w:tmpl w:val="01209B3A"/>
@@ -5588,74 +7249,214 @@
       </w:rPr>
     </w:lvl>
   </w:abstractNum>
+  <w:abstractNum w:abstractNumId="31" w15:restartNumberingAfterBreak="0">
+    <w:nsid w:val="7C4F296D"/>
+    <w:multiLevelType w:val="hybridMultilevel"/>
+    <w:tmpl w:val="DDD82A10"/>
+    <w:lvl w:ilvl="0" w:tplc="04190001">
+      <w:start w:val="1"/>
+      <w:numFmt w:val="bullet"/>
+      <w:lvlText w:val=""/>
+      <w:lvlJc w:val="left"/>
+      <w:pPr>
+        <w:ind w:left="1069" w:hanging="360"/>
+      </w:pPr>
+      <w:rPr>
+        <w:rFonts w:ascii="Symbol" w:hAnsi="Symbol" w:hint="default"/>
+      </w:rPr>
+    </w:lvl>
+    <w:lvl w:ilvl="1" w:tplc="04190003" w:tentative="1">
+      <w:start w:val="1"/>
+      <w:numFmt w:val="bullet"/>
+      <w:lvlText w:val="o"/>
+      <w:lvlJc w:val="left"/>
+      <w:pPr>
+        <w:ind w:left="1789" w:hanging="360"/>
+      </w:pPr>
+      <w:rPr>
+        <w:rFonts w:ascii="Courier New" w:hAnsi="Courier New" w:cs="Courier New" w:hint="default"/>
+      </w:rPr>
+    </w:lvl>
+    <w:lvl w:ilvl="2" w:tplc="04190005" w:tentative="1">
+      <w:start w:val="1"/>
+      <w:numFmt w:val="bullet"/>
+      <w:lvlText w:val=""/>
+      <w:lvlJc w:val="left"/>
+      <w:pPr>
+        <w:ind w:left="2509" w:hanging="360"/>
+      </w:pPr>
+      <w:rPr>
+        <w:rFonts w:ascii="Wingdings" w:hAnsi="Wingdings" w:hint="default"/>
+      </w:rPr>
+    </w:lvl>
+    <w:lvl w:ilvl="3" w:tplc="04190001" w:tentative="1">
+      <w:start w:val="1"/>
+      <w:numFmt w:val="bullet"/>
+      <w:lvlText w:val=""/>
+      <w:lvlJc w:val="left"/>
+      <w:pPr>
+        <w:ind w:left="3229" w:hanging="360"/>
+      </w:pPr>
+      <w:rPr>
+        <w:rFonts w:ascii="Symbol" w:hAnsi="Symbol" w:hint="default"/>
+      </w:rPr>
+    </w:lvl>
+    <w:lvl w:ilvl="4" w:tplc="04190003" w:tentative="1">
+      <w:start w:val="1"/>
+      <w:numFmt w:val="bullet"/>
+      <w:lvlText w:val="o"/>
+      <w:lvlJc w:val="left"/>
+      <w:pPr>
+        <w:ind w:left="3949" w:hanging="360"/>
+      </w:pPr>
+      <w:rPr>
+        <w:rFonts w:ascii="Courier New" w:hAnsi="Courier New" w:cs="Courier New" w:hint="default"/>
+      </w:rPr>
+    </w:lvl>
+    <w:lvl w:ilvl="5" w:tplc="04190005" w:tentative="1">
+      <w:start w:val="1"/>
+      <w:numFmt w:val="bullet"/>
+      <w:lvlText w:val=""/>
+      <w:lvlJc w:val="left"/>
+      <w:pPr>
+        <w:ind w:left="4669" w:hanging="360"/>
+      </w:pPr>
+      <w:rPr>
+        <w:rFonts w:ascii="Wingdings" w:hAnsi="Wingdings" w:hint="default"/>
+      </w:rPr>
+    </w:lvl>
+    <w:lvl w:ilvl="6" w:tplc="04190001" w:tentative="1">
+      <w:start w:val="1"/>
+      <w:numFmt w:val="bullet"/>
+      <w:lvlText w:val=""/>
+      <w:lvlJc w:val="left"/>
+      <w:pPr>
+        <w:ind w:left="5389" w:hanging="360"/>
+      </w:pPr>
+      <w:rPr>
+        <w:rFonts w:ascii="Symbol" w:hAnsi="Symbol" w:hint="default"/>
+      </w:rPr>
+    </w:lvl>
+    <w:lvl w:ilvl="7" w:tplc="04190003" w:tentative="1">
+      <w:start w:val="1"/>
+      <w:numFmt w:val="bullet"/>
+      <w:lvlText w:val="o"/>
+      <w:lvlJc w:val="left"/>
+      <w:pPr>
+        <w:ind w:left="6109" w:hanging="360"/>
+      </w:pPr>
+      <w:rPr>
+        <w:rFonts w:ascii="Courier New" w:hAnsi="Courier New" w:cs="Courier New" w:hint="default"/>
+      </w:rPr>
+    </w:lvl>
+    <w:lvl w:ilvl="8" w:tplc="04190005" w:tentative="1">
+      <w:start w:val="1"/>
+      <w:numFmt w:val="bullet"/>
+      <w:lvlText w:val=""/>
+      <w:lvlJc w:val="left"/>
+      <w:pPr>
+        <w:ind w:left="6829" w:hanging="360"/>
+      </w:pPr>
+      <w:rPr>
+        <w:rFonts w:ascii="Wingdings" w:hAnsi="Wingdings" w:hint="default"/>
+      </w:rPr>
+    </w:lvl>
+  </w:abstractNum>
   <w:num w:numId="1" w16cid:durableId="761533485">
+    <w:abstractNumId w:val="25"/>
+  </w:num>
+  <w:num w:numId="2" w16cid:durableId="1195726810">
+    <w:abstractNumId w:val="7"/>
+  </w:num>
+  <w:num w:numId="3" w16cid:durableId="316690402">
+    <w:abstractNumId w:val="19"/>
+  </w:num>
+  <w:num w:numId="4" w16cid:durableId="1166245574">
+    <w:abstractNumId w:val="21"/>
+  </w:num>
+  <w:num w:numId="5" w16cid:durableId="1885101131">
+    <w:abstractNumId w:val="30"/>
+  </w:num>
+  <w:num w:numId="6" w16cid:durableId="684745811">
+    <w:abstractNumId w:val="5"/>
+  </w:num>
+  <w:num w:numId="7" w16cid:durableId="512913680">
     <w:abstractNumId w:val="18"/>
   </w:num>
-  <w:num w:numId="2" w16cid:durableId="1195726810">
-    <w:abstractNumId w:val="5"/>
+  <w:num w:numId="8" w16cid:durableId="835343591">
+    <w:abstractNumId w:val="22"/>
   </w:num>
-  <w:num w:numId="3" w16cid:durableId="316690402">
+  <w:num w:numId="9" w16cid:durableId="638413727">
+    <w:abstractNumId w:val="9"/>
+  </w:num>
+  <w:num w:numId="10" w16cid:durableId="1750426180">
+    <w:abstractNumId w:val="6"/>
+  </w:num>
+  <w:num w:numId="11" w16cid:durableId="1125078409">
+    <w:abstractNumId w:val="10"/>
+  </w:num>
+  <w:num w:numId="12" w16cid:durableId="958991804">
+    <w:abstractNumId w:val="8"/>
+  </w:num>
+  <w:num w:numId="13" w16cid:durableId="1111163018">
+    <w:abstractNumId w:val="24"/>
+  </w:num>
+  <w:num w:numId="14" w16cid:durableId="2113626690">
+    <w:abstractNumId w:val="13"/>
+  </w:num>
+  <w:num w:numId="15" w16cid:durableId="2002417424">
+    <w:abstractNumId w:val="28"/>
+  </w:num>
+  <w:num w:numId="16" w16cid:durableId="1844661351">
+    <w:abstractNumId w:val="12"/>
+  </w:num>
+  <w:num w:numId="17" w16cid:durableId="1597515747">
+    <w:abstractNumId w:val="29"/>
+  </w:num>
+  <w:num w:numId="18" w16cid:durableId="2121142307">
+    <w:abstractNumId w:val="26"/>
+  </w:num>
+  <w:num w:numId="19" w16cid:durableId="111752039">
+    <w:abstractNumId w:val="2"/>
+  </w:num>
+  <w:num w:numId="20" w16cid:durableId="1861041526">
+    <w:abstractNumId w:val="17"/>
+  </w:num>
+  <w:num w:numId="21" w16cid:durableId="921183857">
+    <w:abstractNumId w:val="15"/>
+  </w:num>
+  <w:num w:numId="22" w16cid:durableId="1435589043">
+    <w:abstractNumId w:val="1"/>
+  </w:num>
+  <w:num w:numId="23" w16cid:durableId="1959143103">
+    <w:abstractNumId w:val="3"/>
+  </w:num>
+  <w:num w:numId="24" w16cid:durableId="695424877">
     <w:abstractNumId w:val="14"/>
   </w:num>
-  <w:num w:numId="4" w16cid:durableId="1166245574">
-    <w:abstractNumId w:val="15"/>
+  <w:num w:numId="25" w16cid:durableId="414278931">
+    <w:abstractNumId w:val="20"/>
   </w:num>
-  <w:num w:numId="5" w16cid:durableId="1885101131">
-    <w:abstractNumId w:val="22"/>
+  <w:num w:numId="26" w16cid:durableId="327288729">
+    <w:abstractNumId w:val="11"/>
   </w:num>
-  <w:num w:numId="6" w16cid:durableId="684745811">
-    <w:abstractNumId w:val="3"/>
+  <w:num w:numId="27" w16cid:durableId="444037110">
+    <w:abstractNumId w:val="27"/>
   </w:num>
-  <w:num w:numId="7" w16cid:durableId="512913680">
-    <w:abstractNumId w:val="13"/>
-  </w:num>
-  <w:num w:numId="8" w16cid:durableId="835343591">
+  <w:num w:numId="28" w16cid:durableId="1643653837">
     <w:abstractNumId w:val="16"/>
   </w:num>
-  <w:num w:numId="9" w16cid:durableId="638413727">
-    <w:abstractNumId w:val="7"/>
-  </w:num>
-  <w:num w:numId="10" w16cid:durableId="1750426180">
+  <w:num w:numId="29" w16cid:durableId="1039209085">
     <w:abstractNumId w:val="4"/>
   </w:num>
-  <w:num w:numId="11" w16cid:durableId="1125078409">
-    <w:abstractNumId w:val="8"/>
+  <w:num w:numId="30" w16cid:durableId="36514761">
+    <w:abstractNumId w:val="31"/>
   </w:num>
-  <w:num w:numId="12" w16cid:durableId="958991804">
-    <w:abstractNumId w:val="6"/>
+  <w:num w:numId="31" w16cid:durableId="2098162900">
+    <w:abstractNumId w:val="23"/>
   </w:num>
-  <w:num w:numId="13" w16cid:durableId="1111163018">
-    <w:abstractNumId w:val="17"/>
-  </w:num>
-  <w:num w:numId="14" w16cid:durableId="2113626690">
-    <w:abstractNumId w:val="10"/>
-  </w:num>
-  <w:num w:numId="15" w16cid:durableId="2002417424">
-    <w:abstractNumId w:val="20"/>
-  </w:num>
-  <w:num w:numId="16" w16cid:durableId="1844661351">
-    <w:abstractNumId w:val="9"/>
-  </w:num>
-  <w:num w:numId="17" w16cid:durableId="1597515747">
-    <w:abstractNumId w:val="21"/>
-  </w:num>
-  <w:num w:numId="18" w16cid:durableId="2121142307">
-    <w:abstractNumId w:val="19"/>
-  </w:num>
-  <w:num w:numId="19" w16cid:durableId="111752039">
-    <w:abstractNumId w:val="1"/>
-  </w:num>
-  <w:num w:numId="20" w16cid:durableId="1861041526">
-    <w:abstractNumId w:val="12"/>
-  </w:num>
-  <w:num w:numId="21" w16cid:durableId="921183857">
-    <w:abstractNumId w:val="11"/>
-  </w:num>
-  <w:num w:numId="22" w16cid:durableId="1435589043">
+  <w:num w:numId="32" w16cid:durableId="2091998901">
     <w:abstractNumId w:val="0"/>
-  </w:num>
-  <w:num w:numId="23" w16cid:durableId="1959143103">
-    <w:abstractNumId w:val="2"/>
   </w:num>
 </w:numbering>
 </file>
@@ -6893,4 +8694,16 @@
     </a:ext>
   </a:extLst>
 </a:theme>
+</file>
+
+<file path=customXml/item1.xml><?xml version="1.0" encoding="utf-8"?>
+<b:Sources xmlns:b="http://schemas.openxmlformats.org/officeDocument/2006/bibliography" xmlns="http://schemas.openxmlformats.org/officeDocument/2006/bibliography" SelectedStyle="\APASixthEditionOfficeOnline.xsl" StyleName="APA" Version="6"/>
+</file>
+
+<file path=customXml/itemProps1.xml><?xml version="1.0" encoding="utf-8"?>
+<ds:datastoreItem xmlns:ds="http://schemas.openxmlformats.org/officeDocument/2006/customXml" ds:itemID="{B432CB53-FB70-4F68-A06A-FEDFEB65EA5A}">
+  <ds:schemaRefs>
+    <ds:schemaRef ds:uri="http://schemas.openxmlformats.org/officeDocument/2006/bibliography"/>
+  </ds:schemaRefs>
+</ds:datastoreItem>
 </file>
</xml_diff>

<commit_message>
Labs made before 29.09.2024
</commit_message>
<xml_diff>
--- a/3D/Лекции.docx
+++ b/3D/Лекции.docx
@@ -662,11 +662,7 @@
         <w:jc w:val="both"/>
       </w:pPr>
       <w:r>
-        <w:t xml:space="preserve">Отличается от предыдущего тем, что в веб-решения используются не производные (изображения, видео), а сама </w:t>
-      </w:r>
-      <w:proofErr w:type="gramStart"/>
-      <w:r>
-        <w:t>3</w:t>
+        <w:t>Отличается от предыдущего тем, что в веб-решения используются не производные (изображения, видео), а сама 3</w:t>
       </w:r>
       <w:r>
         <w:rPr>
@@ -678,11 +674,7 @@
         <w:t>-</w:t>
       </w:r>
       <w:r>
-        <w:t>модель</w:t>
-      </w:r>
-      <w:proofErr w:type="gramEnd"/>
-      <w:r>
-        <w:t xml:space="preserve"> В область </w:t>
+        <w:t xml:space="preserve">модель В область </w:t>
       </w:r>
       <w:r>
         <w:rPr>
@@ -1524,7 +1516,13 @@
         <w:t>Твердотельное моделирование (</w:t>
       </w:r>
       <w:r>
-        <w:t>аналог клетки, т.е. внутри модель не пустая, а содержит внутрянку</w:t>
+        <w:t>аналог клетки, т.е. внутри модель не пустая, а</w:t>
+      </w:r>
+      <w:r>
+        <w:t> </w:t>
+      </w:r>
+      <w:r>
+        <w:t>содержит внутрянку</w:t>
       </w:r>
       <w:r>
         <w:t>)</w:t>
@@ -1548,7 +1546,13 @@
         <w:t>Конечно-элементное моделирование (</w:t>
       </w:r>
       <w:r>
-        <w:t>есть элемент, управляющий элемент и наложенная сетка</w:t>
+        <w:t>есть элемент, управляющий элемент и</w:t>
+      </w:r>
+      <w:r>
+        <w:t> </w:t>
+      </w:r>
+      <w:r>
+        <w:t>наложенная сетка</w:t>
       </w:r>
       <w:r>
         <w:t>)</w:t>
@@ -1980,15 +1984,7 @@
         <w:t xml:space="preserve"> </w:t>
       </w:r>
       <w:r>
-        <w:t>обозначает глубину, направлено на зрителя</w:t>
-      </w:r>
-      <w:proofErr w:type="gramStart"/>
-      <w:r>
-        <w:t>, У</w:t>
-      </w:r>
-      <w:proofErr w:type="gramEnd"/>
-      <w:r>
-        <w:t xml:space="preserve"> обозначает высоту объекта) (начало глобальное системы имеет (0, 0, 0))</w:t>
+        <w:t>обозначает глубину, направлено на зрителя, У обозначает высоту объекта) (начало глобальное системы имеет (0, 0, 0))</w:t>
       </w:r>
     </w:p>
     <w:p>
@@ -3670,7 +3666,6 @@
       <w:r>
         <w:t xml:space="preserve">Наиболее часто используемые классы </w:t>
       </w:r>
-      <w:proofErr w:type="gramStart"/>
       <w:r>
         <w:rPr>
           <w:lang w:val="en-US"/>
@@ -3678,11 +3673,7 @@
         <w:t>MFn</w:t>
       </w:r>
       <w:r>
-        <w:t>….</w:t>
-      </w:r>
-      <w:proofErr w:type="gramEnd"/>
-      <w:r>
-        <w:t>.</w:t>
+        <w:t>…..</w:t>
       </w:r>
       <w:r>
         <w:rPr>
@@ -3783,13 +3774,8 @@
         <w:jc w:val="both"/>
       </w:pPr>
       <w:r>
-        <w:t xml:space="preserve">Не успел </w:t>
-      </w:r>
-      <w:proofErr w:type="gramStart"/>
-      <w:r>
-        <w:t>записать(</w:t>
-      </w:r>
-      <w:proofErr w:type="gramEnd"/>
+        <w:t>Не успел записать(</w:t>
+      </w:r>
     </w:p>
     <w:p>
       <w:pPr>
@@ -4140,12 +4126,6 @@
         </w:tabs>
         <w:spacing w:after="0" w:line="240" w:lineRule="auto"/>
         <w:jc w:val="both"/>
-        <w:sectPr>
-          <w:pgSz w:w="11906" w:h="16838"/>
-          <w:pgMar w:top="720" w:right="720" w:bottom="720" w:left="720" w:header="708" w:footer="708" w:gutter="0"/>
-          <w:cols w:space="708"/>
-          <w:docGrid w:linePitch="360"/>
-        </w:sectPr>
       </w:pPr>
       <w:r>
         <w:tab/>
@@ -4156,17 +4136,880 @@
       </w:r>
       <w:r>
         <w:lastRenderedPageBreak/>
-        <w:t>пунктирной линией и эту линию при необходимости можно перенаправить. Учение о полигональных сетках входит в раздел геометрического моделирования и включает в себя булеву алгебру, сглаживание, упрощение и др. Математический эквивалент полигональных сеток так называемые «неструктурированные сетки» входят в раздел комбинаторной геометрии. Большинство современных эффектов, выполняемых над геометрическими объектами, запрограммированы на основе известных математических преобразований и построений.</w:t>
-      </w:r>
-    </w:p>
-    <w:p>
-      <w:pPr>
-        <w:tabs>
-          <w:tab w:val="left" w:pos="1152"/>
-        </w:tabs>
-        <w:spacing w:after="0" w:line="240" w:lineRule="auto"/>
-        <w:jc w:val="both"/>
-      </w:pPr>
+        <w:t>пунктирной линией и эту линию при необходимости можно перенаправить. Учение о полигональных сетках входит в раздел геометрического моделирования и включает в себя булеву алгебру, сглаживание, упрощение и др. Математический эквивалент полигональных сеток так называемые «неструктурированные сетки» входят в раздел комбинаторной геометрии. Большинство современных эффектов, выполняемых над геометрическими объектами, запрограммированы на</w:t>
+      </w:r>
+      <w:r>
+        <w:t> </w:t>
+      </w:r>
+      <w:r>
+        <w:t>основе известных математических преобразований и построений.</w:t>
+      </w:r>
+    </w:p>
+    <w:p>
+      <w:pPr>
+        <w:tabs>
+          <w:tab w:val="left" w:pos="709"/>
+          <w:tab w:val="left" w:pos="1152"/>
+        </w:tabs>
+        <w:spacing w:after="0" w:line="240" w:lineRule="auto"/>
+        <w:jc w:val="both"/>
+      </w:pPr>
+      <w:r>
+        <w:tab/>
+        <w:t>Объёмные сетки отличаются от полигональных  тем, что они  представляют объём в явном виде, что позволяет работать с ними как с глиной (скульптить). Полигональные сетки явно представляют лишь поверхность, ограниченную вершина и рёбрами. Поверхность сетки  определяется с помощью дополнительных атрибутов. Атрибуты могут быть простыми (например, цвет) или сложными, состоящими из нескольких частей (например, отражение, преломление лучей, наличие текстурных карт)</w:t>
+      </w:r>
+      <w:r>
+        <w:t xml:space="preserve">. Свойства поверхности сетки задаются материалами. Для их наложения используется другая система координат </w:t>
+      </w:r>
+      <w:r>
+        <w:rPr>
+          <w:lang w:val="en-US"/>
+        </w:rPr>
+        <w:t>UVW</w:t>
+      </w:r>
+      <w:r>
+        <w:t xml:space="preserve">, и поэтому у каждого полигона помимо координат </w:t>
+      </w:r>
+      <w:r>
+        <w:t xml:space="preserve"> </w:t>
+      </w:r>
+      <w:r>
+        <w:rPr>
+          <w:lang w:val="en-US"/>
+        </w:rPr>
+        <w:t>XYZ</w:t>
+      </w:r>
+      <w:r>
+        <w:t xml:space="preserve"> хранятся координаты </w:t>
+      </w:r>
+      <w:r>
+        <w:rPr>
+          <w:lang w:val="en-US"/>
+        </w:rPr>
+        <w:t>UV</w:t>
+      </w:r>
+      <w:r>
+        <w:t xml:space="preserve"> </w:t>
+      </w:r>
+      <w:r>
+        <w:t>(</w:t>
+      </w:r>
+      <w:r>
+        <w:t>Они для текстур)</w:t>
+      </w:r>
+      <w:r>
+        <w:t>.</w:t>
+      </w:r>
+      <w:r>
+        <w:t xml:space="preserve"> </w:t>
+      </w:r>
+      <w:r>
+        <w:t xml:space="preserve"> Операции в такой сетке выполняются в матричном виде. </w:t>
+      </w:r>
+      <w:r>
+        <w:t xml:space="preserve"> </w:t>
+      </w:r>
+    </w:p>
+    <w:p>
+      <w:pPr>
+        <w:tabs>
+          <w:tab w:val="left" w:pos="709"/>
+          <w:tab w:val="left" w:pos="1152"/>
+        </w:tabs>
+        <w:spacing w:after="0" w:line="240" w:lineRule="auto"/>
+        <w:jc w:val="both"/>
+      </w:pPr>
+      <w:r>
+        <w:tab/>
+      </w:r>
+      <w:r>
+        <w:t>Методы построения полигональных объектов:</w:t>
+      </w:r>
+    </w:p>
+    <w:p>
+      <w:pPr>
+        <w:pStyle w:val="a7"/>
+        <w:numPr>
+          <w:ilvl w:val="0"/>
+          <w:numId w:val="33"/>
+        </w:numPr>
+        <w:tabs>
+          <w:tab w:val="left" w:pos="709"/>
+          <w:tab w:val="left" w:pos="1152"/>
+        </w:tabs>
+        <w:spacing w:after="0" w:line="240" w:lineRule="auto"/>
+        <w:jc w:val="both"/>
+      </w:pPr>
+      <w:r>
+        <w:t>Создание с нуля через вершины</w:t>
+      </w:r>
+    </w:p>
+    <w:p>
+      <w:pPr>
+        <w:pStyle w:val="a7"/>
+        <w:numPr>
+          <w:ilvl w:val="0"/>
+          <w:numId w:val="33"/>
+        </w:numPr>
+        <w:tabs>
+          <w:tab w:val="left" w:pos="709"/>
+          <w:tab w:val="left" w:pos="1152"/>
+        </w:tabs>
+        <w:spacing w:after="0" w:line="240" w:lineRule="auto"/>
+        <w:jc w:val="both"/>
+      </w:pPr>
+      <w:r>
+        <w:t>Из плоского полигона выдавливается трехмерный объект</w:t>
+      </w:r>
+    </w:p>
+    <w:p>
+      <w:pPr>
+        <w:pStyle w:val="a7"/>
+        <w:numPr>
+          <w:ilvl w:val="0"/>
+          <w:numId w:val="33"/>
+        </w:numPr>
+        <w:tabs>
+          <w:tab w:val="left" w:pos="709"/>
+          <w:tab w:val="left" w:pos="1152"/>
+        </w:tabs>
+        <w:spacing w:after="0" w:line="240" w:lineRule="auto"/>
+        <w:jc w:val="both"/>
+      </w:pPr>
+      <w:r>
+        <w:t>Из объёмного примитива через преобразование формируется сложная полигональная структура</w:t>
+      </w:r>
+    </w:p>
+    <w:p>
+      <w:pPr>
+        <w:tabs>
+          <w:tab w:val="left" w:pos="709"/>
+          <w:tab w:val="left" w:pos="1152"/>
+        </w:tabs>
+        <w:spacing w:after="0" w:line="240" w:lineRule="auto"/>
+        <w:ind w:left="709"/>
+        <w:jc w:val="both"/>
+      </w:pPr>
+      <w:r>
+        <w:t>Виды моделей:</w:t>
+      </w:r>
+    </w:p>
+    <w:p>
+      <w:pPr>
+        <w:pStyle w:val="a7"/>
+        <w:numPr>
+          <w:ilvl w:val="0"/>
+          <w:numId w:val="34"/>
+        </w:numPr>
+        <w:tabs>
+          <w:tab w:val="left" w:pos="709"/>
+          <w:tab w:val="left" w:pos="1152"/>
+        </w:tabs>
+        <w:spacing w:after="0" w:line="240" w:lineRule="auto"/>
+        <w:jc w:val="both"/>
+        <w:rPr>
+          <w:lang w:val="en-US"/>
+        </w:rPr>
+      </w:pPr>
+      <w:r>
+        <w:rPr>
+          <w:lang w:val="en-US"/>
+        </w:rPr>
+        <w:t>Start</w:t>
+      </w:r>
+    </w:p>
+    <w:p>
+      <w:pPr>
+        <w:pStyle w:val="a7"/>
+        <w:numPr>
+          <w:ilvl w:val="0"/>
+          <w:numId w:val="34"/>
+        </w:numPr>
+        <w:tabs>
+          <w:tab w:val="left" w:pos="709"/>
+          <w:tab w:val="left" w:pos="1152"/>
+        </w:tabs>
+        <w:spacing w:after="0" w:line="240" w:lineRule="auto"/>
+        <w:jc w:val="both"/>
+        <w:rPr>
+          <w:lang w:val="en-US"/>
+        </w:rPr>
+      </w:pPr>
+      <w:r>
+        <w:rPr>
+          <w:lang w:val="en-US"/>
+        </w:rPr>
+        <w:t>Basic</w:t>
+      </w:r>
+    </w:p>
+    <w:p>
+      <w:pPr>
+        <w:pStyle w:val="a7"/>
+        <w:numPr>
+          <w:ilvl w:val="0"/>
+          <w:numId w:val="34"/>
+        </w:numPr>
+        <w:tabs>
+          <w:tab w:val="left" w:pos="709"/>
+          <w:tab w:val="left" w:pos="1152"/>
+        </w:tabs>
+        <w:spacing w:after="0" w:line="240" w:lineRule="auto"/>
+        <w:jc w:val="both"/>
+        <w:rPr>
+          <w:lang w:val="en-US"/>
+        </w:rPr>
+      </w:pPr>
+      <w:r>
+        <w:rPr>
+          <w:lang w:val="en-US"/>
+        </w:rPr>
+        <w:t>Simple</w:t>
+      </w:r>
+      <w:r>
+        <w:t xml:space="preserve"> (</w:t>
+      </w:r>
+      <w:r>
+        <w:rPr>
+          <w:lang w:val="en-US"/>
+        </w:rPr>
+        <w:t>Low Poly)</w:t>
+      </w:r>
+    </w:p>
+    <w:p>
+      <w:pPr>
+        <w:pStyle w:val="a7"/>
+        <w:numPr>
+          <w:ilvl w:val="0"/>
+          <w:numId w:val="34"/>
+        </w:numPr>
+        <w:tabs>
+          <w:tab w:val="left" w:pos="709"/>
+          <w:tab w:val="left" w:pos="1152"/>
+        </w:tabs>
+        <w:spacing w:after="0" w:line="240" w:lineRule="auto"/>
+        <w:jc w:val="both"/>
+        <w:rPr>
+          <w:lang w:val="en-US"/>
+        </w:rPr>
+      </w:pPr>
+      <w:r>
+        <w:rPr>
+          <w:lang w:val="en-US"/>
+        </w:rPr>
+        <w:t>Intermediate</w:t>
+      </w:r>
+      <w:r>
+        <w:rPr>
+          <w:lang w:val="en-US"/>
+        </w:rPr>
+        <w:t xml:space="preserve"> (Middle Poly)</w:t>
+      </w:r>
+    </w:p>
+    <w:p>
+      <w:pPr>
+        <w:pStyle w:val="a7"/>
+        <w:numPr>
+          <w:ilvl w:val="0"/>
+          <w:numId w:val="34"/>
+        </w:numPr>
+        <w:tabs>
+          <w:tab w:val="left" w:pos="709"/>
+          <w:tab w:val="left" w:pos="1152"/>
+        </w:tabs>
+        <w:spacing w:after="0" w:line="240" w:lineRule="auto"/>
+        <w:jc w:val="both"/>
+        <w:rPr>
+          <w:lang w:val="en-US"/>
+        </w:rPr>
+      </w:pPr>
+      <w:r>
+        <w:rPr>
+          <w:lang w:val="en-US"/>
+        </w:rPr>
+        <w:t>Advanched</w:t>
+      </w:r>
+      <w:r>
+        <w:rPr>
+          <w:lang w:val="en-US"/>
+        </w:rPr>
+        <w:t xml:space="preserve"> (High Poly)</w:t>
+      </w:r>
+    </w:p>
+    <w:p>
+      <w:pPr>
+        <w:pStyle w:val="a7"/>
+        <w:numPr>
+          <w:ilvl w:val="0"/>
+          <w:numId w:val="32"/>
+        </w:numPr>
+        <w:tabs>
+          <w:tab w:val="left" w:pos="709"/>
+          <w:tab w:val="left" w:pos="1152"/>
+        </w:tabs>
+        <w:spacing w:after="0" w:line="240" w:lineRule="auto"/>
+        <w:jc w:val="both"/>
+        <w:rPr>
+          <w:b/>
+          <w:bCs/>
+          <w:sz w:val="36"/>
+          <w:szCs w:val="36"/>
+        </w:rPr>
+      </w:pPr>
+      <w:r>
+        <w:rPr>
+          <w:b/>
+          <w:bCs/>
+          <w:sz w:val="36"/>
+          <w:szCs w:val="36"/>
+        </w:rPr>
+        <w:t>Понятие топологии. Правила</w:t>
+      </w:r>
+    </w:p>
+    <w:p>
+      <w:pPr>
+        <w:tabs>
+          <w:tab w:val="left" w:pos="709"/>
+          <w:tab w:val="left" w:pos="1152"/>
+        </w:tabs>
+        <w:spacing w:after="0" w:line="240" w:lineRule="auto"/>
+        <w:jc w:val="both"/>
+      </w:pPr>
+      <w:r>
+        <w:tab/>
+        <w:t>Топология – это раздел математики, который изучает, грубо говоря, непрерывность форм.</w:t>
+      </w:r>
+    </w:p>
+    <w:p>
+      <w:pPr>
+        <w:tabs>
+          <w:tab w:val="left" w:pos="709"/>
+          <w:tab w:val="left" w:pos="1152"/>
+        </w:tabs>
+        <w:spacing w:after="0" w:line="240" w:lineRule="auto"/>
+        <w:jc w:val="both"/>
+      </w:pPr>
+      <w:r>
+        <w:tab/>
+        <w:t>В трёхмерной графике топология – это расположение полигонов, создающее некоторый путь по поверхности полигональной сетки, и позволяет легко и быстро вносить правки.</w:t>
+      </w:r>
+    </w:p>
+    <w:p>
+      <w:pPr>
+        <w:tabs>
+          <w:tab w:val="left" w:pos="709"/>
+          <w:tab w:val="left" w:pos="1152"/>
+        </w:tabs>
+        <w:spacing w:after="0" w:line="240" w:lineRule="auto"/>
+        <w:jc w:val="both"/>
+      </w:pPr>
+      <w:r>
+        <w:tab/>
+        <w:t>«</w:t>
+      </w:r>
+      <w:r>
+        <w:rPr>
+          <w:lang w:val="en-US"/>
+        </w:rPr>
+        <w:t>Polygon</w:t>
+      </w:r>
+      <w:r>
+        <w:t xml:space="preserve"> </w:t>
+      </w:r>
+      <w:r>
+        <w:rPr>
+          <w:lang w:val="en-US"/>
+        </w:rPr>
+        <w:t>Flow</w:t>
+      </w:r>
+      <w:r>
+        <w:t>» - поток полигонов, отвечает за расположение вершин и рёбер сетки.</w:t>
+      </w:r>
+    </w:p>
+    <w:p>
+      <w:pPr>
+        <w:tabs>
+          <w:tab w:val="left" w:pos="709"/>
+          <w:tab w:val="left" w:pos="1152"/>
+        </w:tabs>
+        <w:spacing w:after="0" w:line="240" w:lineRule="auto"/>
+        <w:jc w:val="both"/>
+      </w:pPr>
+      <w:r>
+        <w:tab/>
+      </w:r>
+      <w:r>
+        <w:t>Виды полигонов:</w:t>
+      </w:r>
+    </w:p>
+    <w:p>
+      <w:pPr>
+        <w:pStyle w:val="a7"/>
+        <w:numPr>
+          <w:ilvl w:val="0"/>
+          <w:numId w:val="35"/>
+        </w:numPr>
+        <w:tabs>
+          <w:tab w:val="left" w:pos="709"/>
+          <w:tab w:val="left" w:pos="1152"/>
+        </w:tabs>
+        <w:spacing w:after="0" w:line="240" w:lineRule="auto"/>
+        <w:jc w:val="both"/>
+      </w:pPr>
+      <w:r>
+        <w:rPr>
+          <w:lang w:val="en-US"/>
+        </w:rPr>
+        <w:t>triangle</w:t>
+      </w:r>
+      <w:r>
+        <w:t xml:space="preserve"> – трёхсторонний полигон, иначе говоря треугольник; </w:t>
+      </w:r>
+    </w:p>
+    <w:p>
+      <w:pPr>
+        <w:pStyle w:val="a7"/>
+        <w:numPr>
+          <w:ilvl w:val="0"/>
+          <w:numId w:val="35"/>
+        </w:numPr>
+        <w:tabs>
+          <w:tab w:val="left" w:pos="709"/>
+          <w:tab w:val="left" w:pos="1152"/>
+        </w:tabs>
+        <w:spacing w:after="0" w:line="240" w:lineRule="auto"/>
+        <w:jc w:val="both"/>
+      </w:pPr>
+      <w:r>
+        <w:rPr>
+          <w:lang w:val="en-US"/>
+        </w:rPr>
+        <w:t>Quadrangle</w:t>
+      </w:r>
+      <w:r>
+        <w:t xml:space="preserve"> –</w:t>
+      </w:r>
+      <w:r>
+        <w:t xml:space="preserve"> полигон с четырьмя сторонами;</w:t>
+      </w:r>
+    </w:p>
+    <w:p>
+      <w:pPr>
+        <w:pStyle w:val="a7"/>
+        <w:numPr>
+          <w:ilvl w:val="0"/>
+          <w:numId w:val="35"/>
+        </w:numPr>
+        <w:tabs>
+          <w:tab w:val="left" w:pos="709"/>
+          <w:tab w:val="left" w:pos="1152"/>
+        </w:tabs>
+        <w:spacing w:after="0" w:line="240" w:lineRule="auto"/>
+        <w:jc w:val="both"/>
+      </w:pPr>
+      <w:r>
+        <w:rPr>
+          <w:lang w:val="en-US"/>
+        </w:rPr>
+        <w:t>N</w:t>
+      </w:r>
+      <w:r>
+        <w:t>-</w:t>
+      </w:r>
+      <w:r>
+        <w:rPr>
+          <w:lang w:val="en-US"/>
+        </w:rPr>
+        <w:t>gon</w:t>
+      </w:r>
+      <w:r>
+        <w:t xml:space="preserve"> – это полигон с количеством сторон более чем 4.</w:t>
+      </w:r>
+    </w:p>
+    <w:p>
+      <w:pPr>
+        <w:tabs>
+          <w:tab w:val="left" w:pos="709"/>
+          <w:tab w:val="left" w:pos="1152"/>
+        </w:tabs>
+        <w:spacing w:after="0" w:line="240" w:lineRule="auto"/>
+        <w:ind w:left="720"/>
+        <w:jc w:val="both"/>
+      </w:pPr>
+      <w:r>
+        <w:rPr>
+          <w:lang w:val="en-US"/>
+        </w:rPr>
+        <w:t>Planar</w:t>
+      </w:r>
+      <w:r>
+        <w:t xml:space="preserve"> </w:t>
+      </w:r>
+      <w:r>
+        <w:t>и</w:t>
+      </w:r>
+      <w:r>
+        <w:t xml:space="preserve"> </w:t>
+      </w:r>
+      <w:r>
+        <w:rPr>
+          <w:lang w:val="en-US"/>
+        </w:rPr>
+        <w:t>non</w:t>
+      </w:r>
+      <w:r>
+        <w:t>-</w:t>
+      </w:r>
+      <w:r>
+        <w:rPr>
+          <w:lang w:val="en-US"/>
+        </w:rPr>
+        <w:t>planar</w:t>
+      </w:r>
+      <w:r>
+        <w:t xml:space="preserve"> </w:t>
+      </w:r>
+      <w:r>
+        <w:t>полигоны</w:t>
+      </w:r>
+      <w:r>
+        <w:t xml:space="preserve"> (</w:t>
+      </w:r>
+      <w:r>
+        <w:t>плоские и неплоские)</w:t>
+      </w:r>
+    </w:p>
+    <w:p>
+      <w:pPr>
+        <w:tabs>
+          <w:tab w:val="left" w:pos="709"/>
+          <w:tab w:val="left" w:pos="1152"/>
+        </w:tabs>
+        <w:spacing w:after="0" w:line="240" w:lineRule="auto"/>
+        <w:ind w:left="720"/>
+        <w:jc w:val="both"/>
+      </w:pPr>
+      <w:r>
+        <w:t xml:space="preserve">Случай 1: </w:t>
+      </w:r>
+      <w:r>
+        <w:t>вертекс выделенного полигона уведён вниз, что делает его не планарным, ребро триангуляции в показанной ситуации делает его выпуклым, получается переход</w:t>
+      </w:r>
+    </w:p>
+    <w:p>
+      <w:pPr>
+        <w:tabs>
+          <w:tab w:val="left" w:pos="709"/>
+          <w:tab w:val="left" w:pos="1152"/>
+        </w:tabs>
+        <w:spacing w:after="0" w:line="240" w:lineRule="auto"/>
+        <w:ind w:left="720"/>
+        <w:jc w:val="both"/>
+      </w:pPr>
+      <w:r>
+        <w:t xml:space="preserve">Случай 2: вертекс также уведён вниз, но ребро триангуляции лежит на другой оси, это создаёт перегиб и полигон становится вогнутым. </w:t>
+      </w:r>
+    </w:p>
+    <w:p>
+      <w:pPr>
+        <w:tabs>
+          <w:tab w:val="left" w:pos="709"/>
+          <w:tab w:val="left" w:pos="1152"/>
+        </w:tabs>
+        <w:spacing w:after="0" w:line="240" w:lineRule="auto"/>
+        <w:jc w:val="both"/>
+      </w:pPr>
+      <w:r>
+        <w:tab/>
+      </w:r>
+      <w:r>
+        <w:rPr>
+          <w:lang w:val="en-US"/>
+        </w:rPr>
+        <w:t>PolyLoop</w:t>
+      </w:r>
+      <w:r>
+        <w:t xml:space="preserve"> –</w:t>
+      </w:r>
+      <w:r>
+        <w:t xml:space="preserve"> петля полигонов. Представляет собой набор последовательно и непрерывно связанных квадратных полигонов. </w:t>
+      </w:r>
+    </w:p>
+    <w:p>
+      <w:pPr>
+        <w:tabs>
+          <w:tab w:val="left" w:pos="709"/>
+          <w:tab w:val="left" w:pos="1152"/>
+        </w:tabs>
+        <w:spacing w:after="0" w:line="240" w:lineRule="auto"/>
+        <w:jc w:val="both"/>
+      </w:pPr>
+      <w:r>
+        <w:tab/>
+      </w:r>
+      <w:r>
+        <w:rPr>
+          <w:lang w:val="en-US"/>
+        </w:rPr>
+        <w:t>EdgeLoop</w:t>
+      </w:r>
+      <w:r>
+        <w:t xml:space="preserve"> – в свою очередь это петля из эджей (рёбер).</w:t>
+      </w:r>
+      <w:r>
+        <w:t xml:space="preserve"> </w:t>
+      </w:r>
+      <w:r>
+        <w:t xml:space="preserve">Как и с </w:t>
+      </w:r>
+      <w:r>
+        <w:rPr>
+          <w:lang w:val="en-US"/>
+        </w:rPr>
+        <w:t>PolyLoop</w:t>
+      </w:r>
+      <w:r>
+        <w:t>,</w:t>
+      </w:r>
+      <w:r>
+        <w:t xml:space="preserve"> </w:t>
+      </w:r>
+      <w:r>
+        <w:t>п</w:t>
+      </w:r>
+      <w:r>
+        <w:t>етля рёбер это разрезы, которые вы будете делать на модели,  и они будут замыкаться.</w:t>
+      </w:r>
+    </w:p>
+    <w:p>
+      <w:pPr>
+        <w:pStyle w:val="a7"/>
+        <w:numPr>
+          <w:ilvl w:val="0"/>
+          <w:numId w:val="37"/>
+        </w:numPr>
+        <w:tabs>
+          <w:tab w:val="left" w:pos="709"/>
+          <w:tab w:val="left" w:pos="1152"/>
+        </w:tabs>
+        <w:spacing w:after="0" w:line="240" w:lineRule="auto"/>
+        <w:jc w:val="both"/>
+      </w:pPr>
+      <w:r>
+        <w:t>Звезда – это вершина в сетке, в которую приходит 3 и более рёбер</w:t>
+      </w:r>
+    </w:p>
+    <w:p>
+      <w:pPr>
+        <w:pStyle w:val="a7"/>
+        <w:numPr>
+          <w:ilvl w:val="0"/>
+          <w:numId w:val="37"/>
+        </w:numPr>
+        <w:tabs>
+          <w:tab w:val="left" w:pos="709"/>
+          <w:tab w:val="left" w:pos="1152"/>
+        </w:tabs>
+        <w:spacing w:after="0" w:line="240" w:lineRule="auto"/>
+        <w:jc w:val="both"/>
+      </w:pPr>
+      <w:r>
+        <w:rPr>
+          <w:lang w:val="en-US"/>
+        </w:rPr>
+        <w:t>E</w:t>
+      </w:r>
+      <w:r>
+        <w:t>-</w:t>
+      </w:r>
+      <w:r>
+        <w:rPr>
+          <w:lang w:val="en-US"/>
+        </w:rPr>
+        <w:t>pole</w:t>
+      </w:r>
+      <w:r>
+        <w:t xml:space="preserve"> – </w:t>
+      </w:r>
+      <w:r>
+        <w:t>полюсы из 5 рёбер</w:t>
+      </w:r>
+      <w:r>
+        <w:t>, которые пересекаются в 1 вершине.</w:t>
+      </w:r>
+    </w:p>
+    <w:p>
+      <w:pPr>
+        <w:pStyle w:val="a7"/>
+        <w:numPr>
+          <w:ilvl w:val="0"/>
+          <w:numId w:val="37"/>
+        </w:numPr>
+        <w:tabs>
+          <w:tab w:val="left" w:pos="709"/>
+          <w:tab w:val="left" w:pos="1152"/>
+        </w:tabs>
+        <w:spacing w:after="0" w:line="240" w:lineRule="auto"/>
+        <w:jc w:val="both"/>
+      </w:pPr>
+      <w:r>
+        <w:rPr>
+          <w:lang w:val="en-US"/>
+        </w:rPr>
+        <w:t>N</w:t>
+      </w:r>
+      <w:r>
+        <w:t>-</w:t>
+      </w:r>
+      <w:r>
+        <w:rPr>
+          <w:lang w:val="en-US"/>
+        </w:rPr>
+        <w:t>pole</w:t>
+      </w:r>
+      <w:r>
+        <w:t xml:space="preserve"> </w:t>
+      </w:r>
+      <w:r>
+        <w:t>–</w:t>
+      </w:r>
+      <w:r>
+        <w:t xml:space="preserve"> </w:t>
+      </w:r>
+      <w:r>
+        <w:t>полюсы из 3 рёбер, которые пересекаются в 1 вершине.</w:t>
+      </w:r>
+    </w:p>
+    <w:p>
+      <w:pPr>
+        <w:tabs>
+          <w:tab w:val="left" w:pos="709"/>
+          <w:tab w:val="left" w:pos="1152"/>
+        </w:tabs>
+        <w:spacing w:after="0" w:line="240" w:lineRule="auto"/>
+        <w:ind w:left="709"/>
+        <w:jc w:val="both"/>
+      </w:pPr>
+      <w:r>
+        <w:t>Рекомендации:</w:t>
+      </w:r>
+    </w:p>
+    <w:p>
+      <w:pPr>
+        <w:pStyle w:val="a7"/>
+        <w:numPr>
+          <w:ilvl w:val="0"/>
+          <w:numId w:val="39"/>
+        </w:numPr>
+        <w:tabs>
+          <w:tab w:val="left" w:pos="709"/>
+          <w:tab w:val="left" w:pos="1152"/>
+        </w:tabs>
+        <w:spacing w:after="0" w:line="240" w:lineRule="auto"/>
+        <w:jc w:val="both"/>
+      </w:pPr>
+      <w:r>
+        <w:t>Начинайте  построение модели с анализа референсов, заранее прикиньте, где у вас будут более сложные участки с повышенной плотностью полигонов.</w:t>
+      </w:r>
+    </w:p>
+    <w:p>
+      <w:pPr>
+        <w:pStyle w:val="a7"/>
+        <w:numPr>
+          <w:ilvl w:val="0"/>
+          <w:numId w:val="39"/>
+        </w:numPr>
+        <w:tabs>
+          <w:tab w:val="left" w:pos="709"/>
+          <w:tab w:val="left" w:pos="1152"/>
+        </w:tabs>
+        <w:spacing w:after="0" w:line="240" w:lineRule="auto"/>
+        <w:jc w:val="both"/>
+      </w:pPr>
+      <w:r>
+        <w:t>Используйте меньше полигонов там, где это возможно</w:t>
+      </w:r>
+    </w:p>
+    <w:p>
+      <w:pPr>
+        <w:pStyle w:val="a7"/>
+        <w:numPr>
+          <w:ilvl w:val="0"/>
+          <w:numId w:val="39"/>
+        </w:numPr>
+        <w:tabs>
+          <w:tab w:val="left" w:pos="709"/>
+          <w:tab w:val="left" w:pos="1152"/>
+        </w:tabs>
+        <w:spacing w:after="0" w:line="240" w:lineRule="auto"/>
+        <w:jc w:val="both"/>
+      </w:pPr>
+      <w:r>
+        <w:lastRenderedPageBreak/>
+        <w:t>Треугольники и многоугольники – не всегда плохо</w:t>
+      </w:r>
+    </w:p>
+    <w:p>
+      <w:pPr>
+        <w:pStyle w:val="a7"/>
+        <w:numPr>
+          <w:ilvl w:val="0"/>
+          <w:numId w:val="39"/>
+        </w:numPr>
+        <w:tabs>
+          <w:tab w:val="left" w:pos="709"/>
+          <w:tab w:val="left" w:pos="1152"/>
+        </w:tabs>
+        <w:spacing w:after="0" w:line="240" w:lineRule="auto"/>
+        <w:jc w:val="both"/>
+      </w:pPr>
+      <w:r>
+        <w:t>Следите за размерами полигонов и за их количеством</w:t>
+      </w:r>
+    </w:p>
+    <w:p>
+      <w:pPr>
+        <w:pStyle w:val="a7"/>
+        <w:numPr>
+          <w:ilvl w:val="0"/>
+          <w:numId w:val="39"/>
+        </w:numPr>
+        <w:tabs>
+          <w:tab w:val="left" w:pos="709"/>
+          <w:tab w:val="left" w:pos="1152"/>
+        </w:tabs>
+        <w:spacing w:after="0" w:line="240" w:lineRule="auto"/>
+        <w:jc w:val="both"/>
+      </w:pPr>
+      <w:r>
+        <w:t>Полигональное моделирование – это баланс между формой и топологией</w:t>
+      </w:r>
+    </w:p>
+    <w:p>
+      <w:pPr>
+        <w:pStyle w:val="a7"/>
+        <w:numPr>
+          <w:ilvl w:val="0"/>
+          <w:numId w:val="39"/>
+        </w:numPr>
+        <w:tabs>
+          <w:tab w:val="left" w:pos="709"/>
+          <w:tab w:val="left" w:pos="1152"/>
+        </w:tabs>
+        <w:spacing w:after="0" w:line="240" w:lineRule="auto"/>
+        <w:jc w:val="both"/>
+      </w:pPr>
+      <w:r>
+        <w:t xml:space="preserve">Работая с  </w:t>
+      </w:r>
+      <w:r>
+        <w:rPr>
+          <w:lang w:val="en-US"/>
+        </w:rPr>
+        <w:t>LowPoly</w:t>
+      </w:r>
+      <w:r>
+        <w:t xml:space="preserve"> помните про количество полигонов, силуэт модели и то, что надо срезать все лишнее, оставив самое важное.</w:t>
+      </w:r>
     </w:p>
     <w:sectPr>
       <w:pgSz w:w="11906" w:h="16838"/>
@@ -4183,7 +5026,7 @@
   <w:abstractNum w:abstractNumId="0" w15:restartNumberingAfterBreak="0">
     <w:nsid w:val="00A0285E"/>
     <w:multiLevelType w:val="hybridMultilevel"/>
-    <w:tmpl w:val="1F80F828"/>
+    <w:tmpl w:val="6B2A9150"/>
     <w:lvl w:ilvl="0" w:tplc="0419000F">
       <w:start w:val="1"/>
       <w:numFmt w:val="decimal"/>
@@ -4876,6 +5719,119 @@
     </w:lvl>
   </w:abstractNum>
   <w:abstractNum w:abstractNumId="7" w15:restartNumberingAfterBreak="0">
+    <w:nsid w:val="16655EF1"/>
+    <w:multiLevelType w:val="hybridMultilevel"/>
+    <w:tmpl w:val="0D8645EC"/>
+    <w:lvl w:ilvl="0" w:tplc="04190001">
+      <w:start w:val="1"/>
+      <w:numFmt w:val="bullet"/>
+      <w:lvlText w:val=""/>
+      <w:lvlJc w:val="left"/>
+      <w:pPr>
+        <w:ind w:left="1069" w:hanging="360"/>
+      </w:pPr>
+      <w:rPr>
+        <w:rFonts w:ascii="Symbol" w:hAnsi="Symbol" w:hint="default"/>
+      </w:rPr>
+    </w:lvl>
+    <w:lvl w:ilvl="1" w:tplc="04190003" w:tentative="1">
+      <w:start w:val="1"/>
+      <w:numFmt w:val="bullet"/>
+      <w:lvlText w:val="o"/>
+      <w:lvlJc w:val="left"/>
+      <w:pPr>
+        <w:ind w:left="1789" w:hanging="360"/>
+      </w:pPr>
+      <w:rPr>
+        <w:rFonts w:ascii="Courier New" w:hAnsi="Courier New" w:cs="Courier New" w:hint="default"/>
+      </w:rPr>
+    </w:lvl>
+    <w:lvl w:ilvl="2" w:tplc="04190005" w:tentative="1">
+      <w:start w:val="1"/>
+      <w:numFmt w:val="bullet"/>
+      <w:lvlText w:val=""/>
+      <w:lvlJc w:val="left"/>
+      <w:pPr>
+        <w:ind w:left="2509" w:hanging="360"/>
+      </w:pPr>
+      <w:rPr>
+        <w:rFonts w:ascii="Wingdings" w:hAnsi="Wingdings" w:hint="default"/>
+      </w:rPr>
+    </w:lvl>
+    <w:lvl w:ilvl="3" w:tplc="04190001" w:tentative="1">
+      <w:start w:val="1"/>
+      <w:numFmt w:val="bullet"/>
+      <w:lvlText w:val=""/>
+      <w:lvlJc w:val="left"/>
+      <w:pPr>
+        <w:ind w:left="3229" w:hanging="360"/>
+      </w:pPr>
+      <w:rPr>
+        <w:rFonts w:ascii="Symbol" w:hAnsi="Symbol" w:hint="default"/>
+      </w:rPr>
+    </w:lvl>
+    <w:lvl w:ilvl="4" w:tplc="04190003" w:tentative="1">
+      <w:start w:val="1"/>
+      <w:numFmt w:val="bullet"/>
+      <w:lvlText w:val="o"/>
+      <w:lvlJc w:val="left"/>
+      <w:pPr>
+        <w:ind w:left="3949" w:hanging="360"/>
+      </w:pPr>
+      <w:rPr>
+        <w:rFonts w:ascii="Courier New" w:hAnsi="Courier New" w:cs="Courier New" w:hint="default"/>
+      </w:rPr>
+    </w:lvl>
+    <w:lvl w:ilvl="5" w:tplc="04190005" w:tentative="1">
+      <w:start w:val="1"/>
+      <w:numFmt w:val="bullet"/>
+      <w:lvlText w:val=""/>
+      <w:lvlJc w:val="left"/>
+      <w:pPr>
+        <w:ind w:left="4669" w:hanging="360"/>
+      </w:pPr>
+      <w:rPr>
+        <w:rFonts w:ascii="Wingdings" w:hAnsi="Wingdings" w:hint="default"/>
+      </w:rPr>
+    </w:lvl>
+    <w:lvl w:ilvl="6" w:tplc="04190001" w:tentative="1">
+      <w:start w:val="1"/>
+      <w:numFmt w:val="bullet"/>
+      <w:lvlText w:val=""/>
+      <w:lvlJc w:val="left"/>
+      <w:pPr>
+        <w:ind w:left="5389" w:hanging="360"/>
+      </w:pPr>
+      <w:rPr>
+        <w:rFonts w:ascii="Symbol" w:hAnsi="Symbol" w:hint="default"/>
+      </w:rPr>
+    </w:lvl>
+    <w:lvl w:ilvl="7" w:tplc="04190003" w:tentative="1">
+      <w:start w:val="1"/>
+      <w:numFmt w:val="bullet"/>
+      <w:lvlText w:val="o"/>
+      <w:lvlJc w:val="left"/>
+      <w:pPr>
+        <w:ind w:left="6109" w:hanging="360"/>
+      </w:pPr>
+      <w:rPr>
+        <w:rFonts w:ascii="Courier New" w:hAnsi="Courier New" w:cs="Courier New" w:hint="default"/>
+      </w:rPr>
+    </w:lvl>
+    <w:lvl w:ilvl="8" w:tplc="04190005" w:tentative="1">
+      <w:start w:val="1"/>
+      <w:numFmt w:val="bullet"/>
+      <w:lvlText w:val=""/>
+      <w:lvlJc w:val="left"/>
+      <w:pPr>
+        <w:ind w:left="6829" w:hanging="360"/>
+      </w:pPr>
+      <w:rPr>
+        <w:rFonts w:ascii="Wingdings" w:hAnsi="Wingdings" w:hint="default"/>
+      </w:rPr>
+    </w:lvl>
+  </w:abstractNum>
+  <w:abstractNum w:abstractNumId="8" w15:restartNumberingAfterBreak="0">
     <w:nsid w:val="198416E8"/>
     <w:multiLevelType w:val="hybridMultilevel"/>
     <w:tmpl w:val="2DD48C9A"/>
@@ -4964,7 +5920,120 @@
       </w:pPr>
     </w:lvl>
   </w:abstractNum>
-  <w:abstractNum w:abstractNumId="8" w15:restartNumberingAfterBreak="0">
+  <w:abstractNum w:abstractNumId="9" w15:restartNumberingAfterBreak="0">
+    <w:nsid w:val="1E75332B"/>
+    <w:multiLevelType w:val="hybridMultilevel"/>
+    <w:tmpl w:val="5F0E2526"/>
+    <w:lvl w:ilvl="0" w:tplc="04190001">
+      <w:start w:val="1"/>
+      <w:numFmt w:val="bullet"/>
+      <w:lvlText w:val=""/>
+      <w:lvlJc w:val="left"/>
+      <w:pPr>
+        <w:ind w:left="1429" w:hanging="360"/>
+      </w:pPr>
+      <w:rPr>
+        <w:rFonts w:ascii="Symbol" w:hAnsi="Symbol" w:hint="default"/>
+      </w:rPr>
+    </w:lvl>
+    <w:lvl w:ilvl="1" w:tplc="04190003" w:tentative="1">
+      <w:start w:val="1"/>
+      <w:numFmt w:val="bullet"/>
+      <w:lvlText w:val="o"/>
+      <w:lvlJc w:val="left"/>
+      <w:pPr>
+        <w:ind w:left="2149" w:hanging="360"/>
+      </w:pPr>
+      <w:rPr>
+        <w:rFonts w:ascii="Courier New" w:hAnsi="Courier New" w:cs="Courier New" w:hint="default"/>
+      </w:rPr>
+    </w:lvl>
+    <w:lvl w:ilvl="2" w:tplc="04190005" w:tentative="1">
+      <w:start w:val="1"/>
+      <w:numFmt w:val="bullet"/>
+      <w:lvlText w:val=""/>
+      <w:lvlJc w:val="left"/>
+      <w:pPr>
+        <w:ind w:left="2869" w:hanging="360"/>
+      </w:pPr>
+      <w:rPr>
+        <w:rFonts w:ascii="Wingdings" w:hAnsi="Wingdings" w:hint="default"/>
+      </w:rPr>
+    </w:lvl>
+    <w:lvl w:ilvl="3" w:tplc="04190001" w:tentative="1">
+      <w:start w:val="1"/>
+      <w:numFmt w:val="bullet"/>
+      <w:lvlText w:val=""/>
+      <w:lvlJc w:val="left"/>
+      <w:pPr>
+        <w:ind w:left="3589" w:hanging="360"/>
+      </w:pPr>
+      <w:rPr>
+        <w:rFonts w:ascii="Symbol" w:hAnsi="Symbol" w:hint="default"/>
+      </w:rPr>
+    </w:lvl>
+    <w:lvl w:ilvl="4" w:tplc="04190003" w:tentative="1">
+      <w:start w:val="1"/>
+      <w:numFmt w:val="bullet"/>
+      <w:lvlText w:val="o"/>
+      <w:lvlJc w:val="left"/>
+      <w:pPr>
+        <w:ind w:left="4309" w:hanging="360"/>
+      </w:pPr>
+      <w:rPr>
+        <w:rFonts w:ascii="Courier New" w:hAnsi="Courier New" w:cs="Courier New" w:hint="default"/>
+      </w:rPr>
+    </w:lvl>
+    <w:lvl w:ilvl="5" w:tplc="04190005" w:tentative="1">
+      <w:start w:val="1"/>
+      <w:numFmt w:val="bullet"/>
+      <w:lvlText w:val=""/>
+      <w:lvlJc w:val="left"/>
+      <w:pPr>
+        <w:ind w:left="5029" w:hanging="360"/>
+      </w:pPr>
+      <w:rPr>
+        <w:rFonts w:ascii="Wingdings" w:hAnsi="Wingdings" w:hint="default"/>
+      </w:rPr>
+    </w:lvl>
+    <w:lvl w:ilvl="6" w:tplc="04190001" w:tentative="1">
+      <w:start w:val="1"/>
+      <w:numFmt w:val="bullet"/>
+      <w:lvlText w:val=""/>
+      <w:lvlJc w:val="left"/>
+      <w:pPr>
+        <w:ind w:left="5749" w:hanging="360"/>
+      </w:pPr>
+      <w:rPr>
+        <w:rFonts w:ascii="Symbol" w:hAnsi="Symbol" w:hint="default"/>
+      </w:rPr>
+    </w:lvl>
+    <w:lvl w:ilvl="7" w:tplc="04190003" w:tentative="1">
+      <w:start w:val="1"/>
+      <w:numFmt w:val="bullet"/>
+      <w:lvlText w:val="o"/>
+      <w:lvlJc w:val="left"/>
+      <w:pPr>
+        <w:ind w:left="6469" w:hanging="360"/>
+      </w:pPr>
+      <w:rPr>
+        <w:rFonts w:ascii="Courier New" w:hAnsi="Courier New" w:cs="Courier New" w:hint="default"/>
+      </w:rPr>
+    </w:lvl>
+    <w:lvl w:ilvl="8" w:tplc="04190005" w:tentative="1">
+      <w:start w:val="1"/>
+      <w:numFmt w:val="bullet"/>
+      <w:lvlText w:val=""/>
+      <w:lvlJc w:val="left"/>
+      <w:pPr>
+        <w:ind w:left="7189" w:hanging="360"/>
+      </w:pPr>
+      <w:rPr>
+        <w:rFonts w:ascii="Wingdings" w:hAnsi="Wingdings" w:hint="default"/>
+      </w:rPr>
+    </w:lvl>
+  </w:abstractNum>
+  <w:abstractNum w:abstractNumId="10" w15:restartNumberingAfterBreak="0">
     <w:nsid w:val="1FC614D3"/>
     <w:multiLevelType w:val="hybridMultilevel"/>
     <w:tmpl w:val="179C20FC"/>
@@ -5077,7 +6146,7 @@
       </w:rPr>
     </w:lvl>
   </w:abstractNum>
-  <w:abstractNum w:abstractNumId="9" w15:restartNumberingAfterBreak="0">
+  <w:abstractNum w:abstractNumId="11" w15:restartNumberingAfterBreak="0">
     <w:nsid w:val="22710A38"/>
     <w:multiLevelType w:val="hybridMultilevel"/>
     <w:tmpl w:val="2258D0E2"/>
@@ -5166,7 +6235,7 @@
       </w:pPr>
     </w:lvl>
   </w:abstractNum>
-  <w:abstractNum w:abstractNumId="10" w15:restartNumberingAfterBreak="0">
+  <w:abstractNum w:abstractNumId="12" w15:restartNumberingAfterBreak="0">
     <w:nsid w:val="25F02856"/>
     <w:multiLevelType w:val="hybridMultilevel"/>
     <w:tmpl w:val="D3306410"/>
@@ -5255,7 +6324,7 @@
       </w:pPr>
     </w:lvl>
   </w:abstractNum>
-  <w:abstractNum w:abstractNumId="11" w15:restartNumberingAfterBreak="0">
+  <w:abstractNum w:abstractNumId="13" w15:restartNumberingAfterBreak="0">
     <w:nsid w:val="2DC65408"/>
     <w:multiLevelType w:val="hybridMultilevel"/>
     <w:tmpl w:val="E584B774"/>
@@ -5368,7 +6437,96 @@
       </w:rPr>
     </w:lvl>
   </w:abstractNum>
-  <w:abstractNum w:abstractNumId="12" w15:restartNumberingAfterBreak="0">
+  <w:abstractNum w:abstractNumId="14" w15:restartNumberingAfterBreak="0">
+    <w:nsid w:val="2F3B190A"/>
+    <w:multiLevelType w:val="hybridMultilevel"/>
+    <w:tmpl w:val="6B2A9150"/>
+    <w:lvl w:ilvl="0" w:tplc="FFFFFFFF">
+      <w:start w:val="1"/>
+      <w:numFmt w:val="decimal"/>
+      <w:lvlText w:val="%1."/>
+      <w:lvlJc w:val="left"/>
+      <w:pPr>
+        <w:ind w:left="1069" w:hanging="360"/>
+      </w:pPr>
+      <w:rPr>
+        <w:rFonts w:hint="default"/>
+      </w:rPr>
+    </w:lvl>
+    <w:lvl w:ilvl="1" w:tplc="FFFFFFFF" w:tentative="1">
+      <w:start w:val="1"/>
+      <w:numFmt w:val="lowerLetter"/>
+      <w:lvlText w:val="%2."/>
+      <w:lvlJc w:val="left"/>
+      <w:pPr>
+        <w:ind w:left="1789" w:hanging="360"/>
+      </w:pPr>
+    </w:lvl>
+    <w:lvl w:ilvl="2" w:tplc="FFFFFFFF" w:tentative="1">
+      <w:start w:val="1"/>
+      <w:numFmt w:val="lowerRoman"/>
+      <w:lvlText w:val="%3."/>
+      <w:lvlJc w:val="right"/>
+      <w:pPr>
+        <w:ind w:left="2509" w:hanging="180"/>
+      </w:pPr>
+    </w:lvl>
+    <w:lvl w:ilvl="3" w:tplc="FFFFFFFF" w:tentative="1">
+      <w:start w:val="1"/>
+      <w:numFmt w:val="decimal"/>
+      <w:lvlText w:val="%4."/>
+      <w:lvlJc w:val="left"/>
+      <w:pPr>
+        <w:ind w:left="3229" w:hanging="360"/>
+      </w:pPr>
+    </w:lvl>
+    <w:lvl w:ilvl="4" w:tplc="FFFFFFFF" w:tentative="1">
+      <w:start w:val="1"/>
+      <w:numFmt w:val="lowerLetter"/>
+      <w:lvlText w:val="%5."/>
+      <w:lvlJc w:val="left"/>
+      <w:pPr>
+        <w:ind w:left="3949" w:hanging="360"/>
+      </w:pPr>
+    </w:lvl>
+    <w:lvl w:ilvl="5" w:tplc="FFFFFFFF" w:tentative="1">
+      <w:start w:val="1"/>
+      <w:numFmt w:val="lowerRoman"/>
+      <w:lvlText w:val="%6."/>
+      <w:lvlJc w:val="right"/>
+      <w:pPr>
+        <w:ind w:left="4669" w:hanging="180"/>
+      </w:pPr>
+    </w:lvl>
+    <w:lvl w:ilvl="6" w:tplc="FFFFFFFF" w:tentative="1">
+      <w:start w:val="1"/>
+      <w:numFmt w:val="decimal"/>
+      <w:lvlText w:val="%7."/>
+      <w:lvlJc w:val="left"/>
+      <w:pPr>
+        <w:ind w:left="5389" w:hanging="360"/>
+      </w:pPr>
+    </w:lvl>
+    <w:lvl w:ilvl="7" w:tplc="FFFFFFFF" w:tentative="1">
+      <w:start w:val="1"/>
+      <w:numFmt w:val="lowerLetter"/>
+      <w:lvlText w:val="%8."/>
+      <w:lvlJc w:val="left"/>
+      <w:pPr>
+        <w:ind w:left="6109" w:hanging="360"/>
+      </w:pPr>
+    </w:lvl>
+    <w:lvl w:ilvl="8" w:tplc="FFFFFFFF" w:tentative="1">
+      <w:start w:val="1"/>
+      <w:numFmt w:val="lowerRoman"/>
+      <w:lvlText w:val="%9."/>
+      <w:lvlJc w:val="right"/>
+      <w:pPr>
+        <w:ind w:left="6829" w:hanging="180"/>
+      </w:pPr>
+    </w:lvl>
+  </w:abstractNum>
+  <w:abstractNum w:abstractNumId="15" w15:restartNumberingAfterBreak="0">
     <w:nsid w:val="36035E03"/>
     <w:multiLevelType w:val="hybridMultilevel"/>
     <w:tmpl w:val="8EB2D08E"/>
@@ -5457,7 +6615,7 @@
       </w:pPr>
     </w:lvl>
   </w:abstractNum>
-  <w:abstractNum w:abstractNumId="13" w15:restartNumberingAfterBreak="0">
+  <w:abstractNum w:abstractNumId="16" w15:restartNumberingAfterBreak="0">
     <w:nsid w:val="37864F1B"/>
     <w:multiLevelType w:val="hybridMultilevel"/>
     <w:tmpl w:val="E41C96DC"/>
@@ -5570,7 +6728,7 @@
       </w:rPr>
     </w:lvl>
   </w:abstractNum>
-  <w:abstractNum w:abstractNumId="14" w15:restartNumberingAfterBreak="0">
+  <w:abstractNum w:abstractNumId="17" w15:restartNumberingAfterBreak="0">
     <w:nsid w:val="38085023"/>
     <w:multiLevelType w:val="hybridMultilevel"/>
     <w:tmpl w:val="480EC934"/>
@@ -5683,7 +6841,7 @@
       </w:rPr>
     </w:lvl>
   </w:abstractNum>
-  <w:abstractNum w:abstractNumId="15" w15:restartNumberingAfterBreak="0">
+  <w:abstractNum w:abstractNumId="18" w15:restartNumberingAfterBreak="0">
     <w:nsid w:val="39A76B30"/>
     <w:multiLevelType w:val="hybridMultilevel"/>
     <w:tmpl w:val="C8B085F2"/>
@@ -5772,7 +6930,7 @@
       </w:pPr>
     </w:lvl>
   </w:abstractNum>
-  <w:abstractNum w:abstractNumId="16" w15:restartNumberingAfterBreak="0">
+  <w:abstractNum w:abstractNumId="19" w15:restartNumberingAfterBreak="0">
     <w:nsid w:val="39DC5DCA"/>
     <w:multiLevelType w:val="multilevel"/>
     <w:tmpl w:val="5A56E74A"/>
@@ -5861,7 +7019,7 @@
       </w:pPr>
     </w:lvl>
   </w:abstractNum>
-  <w:abstractNum w:abstractNumId="17" w15:restartNumberingAfterBreak="0">
+  <w:abstractNum w:abstractNumId="20" w15:restartNumberingAfterBreak="0">
     <w:nsid w:val="3E9F2A81"/>
     <w:multiLevelType w:val="hybridMultilevel"/>
     <w:tmpl w:val="90AA2DC0"/>
@@ -5950,7 +7108,120 @@
       </w:pPr>
     </w:lvl>
   </w:abstractNum>
-  <w:abstractNum w:abstractNumId="18" w15:restartNumberingAfterBreak="0">
+  <w:abstractNum w:abstractNumId="21" w15:restartNumberingAfterBreak="0">
+    <w:nsid w:val="3FD933E6"/>
+    <w:multiLevelType w:val="hybridMultilevel"/>
+    <w:tmpl w:val="849497C6"/>
+    <w:lvl w:ilvl="0" w:tplc="04190001">
+      <w:start w:val="1"/>
+      <w:numFmt w:val="bullet"/>
+      <w:lvlText w:val=""/>
+      <w:lvlJc w:val="left"/>
+      <w:pPr>
+        <w:ind w:left="1429" w:hanging="360"/>
+      </w:pPr>
+      <w:rPr>
+        <w:rFonts w:ascii="Symbol" w:hAnsi="Symbol" w:hint="default"/>
+      </w:rPr>
+    </w:lvl>
+    <w:lvl w:ilvl="1" w:tplc="04190003" w:tentative="1">
+      <w:start w:val="1"/>
+      <w:numFmt w:val="bullet"/>
+      <w:lvlText w:val="o"/>
+      <w:lvlJc w:val="left"/>
+      <w:pPr>
+        <w:ind w:left="2149" w:hanging="360"/>
+      </w:pPr>
+      <w:rPr>
+        <w:rFonts w:ascii="Courier New" w:hAnsi="Courier New" w:cs="Courier New" w:hint="default"/>
+      </w:rPr>
+    </w:lvl>
+    <w:lvl w:ilvl="2" w:tplc="04190005" w:tentative="1">
+      <w:start w:val="1"/>
+      <w:numFmt w:val="bullet"/>
+      <w:lvlText w:val=""/>
+      <w:lvlJc w:val="left"/>
+      <w:pPr>
+        <w:ind w:left="2869" w:hanging="360"/>
+      </w:pPr>
+      <w:rPr>
+        <w:rFonts w:ascii="Wingdings" w:hAnsi="Wingdings" w:hint="default"/>
+      </w:rPr>
+    </w:lvl>
+    <w:lvl w:ilvl="3" w:tplc="04190001" w:tentative="1">
+      <w:start w:val="1"/>
+      <w:numFmt w:val="bullet"/>
+      <w:lvlText w:val=""/>
+      <w:lvlJc w:val="left"/>
+      <w:pPr>
+        <w:ind w:left="3589" w:hanging="360"/>
+      </w:pPr>
+      <w:rPr>
+        <w:rFonts w:ascii="Symbol" w:hAnsi="Symbol" w:hint="default"/>
+      </w:rPr>
+    </w:lvl>
+    <w:lvl w:ilvl="4" w:tplc="04190003" w:tentative="1">
+      <w:start w:val="1"/>
+      <w:numFmt w:val="bullet"/>
+      <w:lvlText w:val="o"/>
+      <w:lvlJc w:val="left"/>
+      <w:pPr>
+        <w:ind w:left="4309" w:hanging="360"/>
+      </w:pPr>
+      <w:rPr>
+        <w:rFonts w:ascii="Courier New" w:hAnsi="Courier New" w:cs="Courier New" w:hint="default"/>
+      </w:rPr>
+    </w:lvl>
+    <w:lvl w:ilvl="5" w:tplc="04190005" w:tentative="1">
+      <w:start w:val="1"/>
+      <w:numFmt w:val="bullet"/>
+      <w:lvlText w:val=""/>
+      <w:lvlJc w:val="left"/>
+      <w:pPr>
+        <w:ind w:left="5029" w:hanging="360"/>
+      </w:pPr>
+      <w:rPr>
+        <w:rFonts w:ascii="Wingdings" w:hAnsi="Wingdings" w:hint="default"/>
+      </w:rPr>
+    </w:lvl>
+    <w:lvl w:ilvl="6" w:tplc="04190001" w:tentative="1">
+      <w:start w:val="1"/>
+      <w:numFmt w:val="bullet"/>
+      <w:lvlText w:val=""/>
+      <w:lvlJc w:val="left"/>
+      <w:pPr>
+        <w:ind w:left="5749" w:hanging="360"/>
+      </w:pPr>
+      <w:rPr>
+        <w:rFonts w:ascii="Symbol" w:hAnsi="Symbol" w:hint="default"/>
+      </w:rPr>
+    </w:lvl>
+    <w:lvl w:ilvl="7" w:tplc="04190003" w:tentative="1">
+      <w:start w:val="1"/>
+      <w:numFmt w:val="bullet"/>
+      <w:lvlText w:val="o"/>
+      <w:lvlJc w:val="left"/>
+      <w:pPr>
+        <w:ind w:left="6469" w:hanging="360"/>
+      </w:pPr>
+      <w:rPr>
+        <w:rFonts w:ascii="Courier New" w:hAnsi="Courier New" w:cs="Courier New" w:hint="default"/>
+      </w:rPr>
+    </w:lvl>
+    <w:lvl w:ilvl="8" w:tplc="04190005" w:tentative="1">
+      <w:start w:val="1"/>
+      <w:numFmt w:val="bullet"/>
+      <w:lvlText w:val=""/>
+      <w:lvlJc w:val="left"/>
+      <w:pPr>
+        <w:ind w:left="7189" w:hanging="360"/>
+      </w:pPr>
+      <w:rPr>
+        <w:rFonts w:ascii="Wingdings" w:hAnsi="Wingdings" w:hint="default"/>
+      </w:rPr>
+    </w:lvl>
+  </w:abstractNum>
+  <w:abstractNum w:abstractNumId="22" w15:restartNumberingAfterBreak="0">
     <w:nsid w:val="42C66BD5"/>
     <w:multiLevelType w:val="hybridMultilevel"/>
     <w:tmpl w:val="57245F7E"/>
@@ -6063,7 +7334,7 @@
       </w:rPr>
     </w:lvl>
   </w:abstractNum>
-  <w:abstractNum w:abstractNumId="19" w15:restartNumberingAfterBreak="0">
+  <w:abstractNum w:abstractNumId="23" w15:restartNumberingAfterBreak="0">
     <w:nsid w:val="445B21AD"/>
     <w:multiLevelType w:val="hybridMultilevel"/>
     <w:tmpl w:val="9256850C"/>
@@ -6153,7 +7424,7 @@
       </w:pPr>
     </w:lvl>
   </w:abstractNum>
-  <w:abstractNum w:abstractNumId="20" w15:restartNumberingAfterBreak="0">
+  <w:abstractNum w:abstractNumId="24" w15:restartNumberingAfterBreak="0">
     <w:nsid w:val="488279C6"/>
     <w:multiLevelType w:val="hybridMultilevel"/>
     <w:tmpl w:val="48A0AEBC"/>
@@ -6266,7 +7537,7 @@
       </w:rPr>
     </w:lvl>
   </w:abstractNum>
-  <w:abstractNum w:abstractNumId="21" w15:restartNumberingAfterBreak="0">
+  <w:abstractNum w:abstractNumId="25" w15:restartNumberingAfterBreak="0">
     <w:nsid w:val="4F9423FE"/>
     <w:multiLevelType w:val="hybridMultilevel"/>
     <w:tmpl w:val="0C823E00"/>
@@ -6379,7 +7650,7 @@
       </w:rPr>
     </w:lvl>
   </w:abstractNum>
-  <w:abstractNum w:abstractNumId="22" w15:restartNumberingAfterBreak="0">
+  <w:abstractNum w:abstractNumId="26" w15:restartNumberingAfterBreak="0">
     <w:nsid w:val="5B6164B0"/>
     <w:multiLevelType w:val="hybridMultilevel"/>
     <w:tmpl w:val="1BECB6AC"/>
@@ -6465,7 +7736,120 @@
       </w:pPr>
     </w:lvl>
   </w:abstractNum>
-  <w:abstractNum w:abstractNumId="23" w15:restartNumberingAfterBreak="0">
+  <w:abstractNum w:abstractNumId="27" w15:restartNumberingAfterBreak="0">
+    <w:nsid w:val="5BDE0F46"/>
+    <w:multiLevelType w:val="hybridMultilevel"/>
+    <w:tmpl w:val="6608CE02"/>
+    <w:lvl w:ilvl="0" w:tplc="04190001">
+      <w:start w:val="1"/>
+      <w:numFmt w:val="bullet"/>
+      <w:lvlText w:val=""/>
+      <w:lvlJc w:val="left"/>
+      <w:pPr>
+        <w:ind w:left="1069" w:hanging="360"/>
+      </w:pPr>
+      <w:rPr>
+        <w:rFonts w:ascii="Symbol" w:hAnsi="Symbol" w:hint="default"/>
+      </w:rPr>
+    </w:lvl>
+    <w:lvl w:ilvl="1" w:tplc="04190003" w:tentative="1">
+      <w:start w:val="1"/>
+      <w:numFmt w:val="bullet"/>
+      <w:lvlText w:val="o"/>
+      <w:lvlJc w:val="left"/>
+      <w:pPr>
+        <w:ind w:left="1789" w:hanging="360"/>
+      </w:pPr>
+      <w:rPr>
+        <w:rFonts w:ascii="Courier New" w:hAnsi="Courier New" w:cs="Courier New" w:hint="default"/>
+      </w:rPr>
+    </w:lvl>
+    <w:lvl w:ilvl="2" w:tplc="04190005" w:tentative="1">
+      <w:start w:val="1"/>
+      <w:numFmt w:val="bullet"/>
+      <w:lvlText w:val=""/>
+      <w:lvlJc w:val="left"/>
+      <w:pPr>
+        <w:ind w:left="2509" w:hanging="360"/>
+      </w:pPr>
+      <w:rPr>
+        <w:rFonts w:ascii="Wingdings" w:hAnsi="Wingdings" w:hint="default"/>
+      </w:rPr>
+    </w:lvl>
+    <w:lvl w:ilvl="3" w:tplc="04190001" w:tentative="1">
+      <w:start w:val="1"/>
+      <w:numFmt w:val="bullet"/>
+      <w:lvlText w:val=""/>
+      <w:lvlJc w:val="left"/>
+      <w:pPr>
+        <w:ind w:left="3229" w:hanging="360"/>
+      </w:pPr>
+      <w:rPr>
+        <w:rFonts w:ascii="Symbol" w:hAnsi="Symbol" w:hint="default"/>
+      </w:rPr>
+    </w:lvl>
+    <w:lvl w:ilvl="4" w:tplc="04190003" w:tentative="1">
+      <w:start w:val="1"/>
+      <w:numFmt w:val="bullet"/>
+      <w:lvlText w:val="o"/>
+      <w:lvlJc w:val="left"/>
+      <w:pPr>
+        <w:ind w:left="3949" w:hanging="360"/>
+      </w:pPr>
+      <w:rPr>
+        <w:rFonts w:ascii="Courier New" w:hAnsi="Courier New" w:cs="Courier New" w:hint="default"/>
+      </w:rPr>
+    </w:lvl>
+    <w:lvl w:ilvl="5" w:tplc="04190005" w:tentative="1">
+      <w:start w:val="1"/>
+      <w:numFmt w:val="bullet"/>
+      <w:lvlText w:val=""/>
+      <w:lvlJc w:val="left"/>
+      <w:pPr>
+        <w:ind w:left="4669" w:hanging="360"/>
+      </w:pPr>
+      <w:rPr>
+        <w:rFonts w:ascii="Wingdings" w:hAnsi="Wingdings" w:hint="default"/>
+      </w:rPr>
+    </w:lvl>
+    <w:lvl w:ilvl="6" w:tplc="04190001" w:tentative="1">
+      <w:start w:val="1"/>
+      <w:numFmt w:val="bullet"/>
+      <w:lvlText w:val=""/>
+      <w:lvlJc w:val="left"/>
+      <w:pPr>
+        <w:ind w:left="5389" w:hanging="360"/>
+      </w:pPr>
+      <w:rPr>
+        <w:rFonts w:ascii="Symbol" w:hAnsi="Symbol" w:hint="default"/>
+      </w:rPr>
+    </w:lvl>
+    <w:lvl w:ilvl="7" w:tplc="04190003" w:tentative="1">
+      <w:start w:val="1"/>
+      <w:numFmt w:val="bullet"/>
+      <w:lvlText w:val="o"/>
+      <w:lvlJc w:val="left"/>
+      <w:pPr>
+        <w:ind w:left="6109" w:hanging="360"/>
+      </w:pPr>
+      <w:rPr>
+        <w:rFonts w:ascii="Courier New" w:hAnsi="Courier New" w:cs="Courier New" w:hint="default"/>
+      </w:rPr>
+    </w:lvl>
+    <w:lvl w:ilvl="8" w:tplc="04190005" w:tentative="1">
+      <w:start w:val="1"/>
+      <w:numFmt w:val="bullet"/>
+      <w:lvlText w:val=""/>
+      <w:lvlJc w:val="left"/>
+      <w:pPr>
+        <w:ind w:left="6829" w:hanging="360"/>
+      </w:pPr>
+      <w:rPr>
+        <w:rFonts w:ascii="Wingdings" w:hAnsi="Wingdings" w:hint="default"/>
+      </w:rPr>
+    </w:lvl>
+  </w:abstractNum>
+  <w:abstractNum w:abstractNumId="28" w15:restartNumberingAfterBreak="0">
     <w:nsid w:val="625234EC"/>
     <w:multiLevelType w:val="hybridMultilevel"/>
     <w:tmpl w:val="80EEB2AC"/>
@@ -6554,7 +7938,7 @@
       </w:pPr>
     </w:lvl>
   </w:abstractNum>
-  <w:abstractNum w:abstractNumId="24" w15:restartNumberingAfterBreak="0">
+  <w:abstractNum w:abstractNumId="29" w15:restartNumberingAfterBreak="0">
     <w:nsid w:val="65193ECC"/>
     <w:multiLevelType w:val="hybridMultilevel"/>
     <w:tmpl w:val="C270F154"/>
@@ -6667,7 +8051,7 @@
       </w:rPr>
     </w:lvl>
   </w:abstractNum>
-  <w:abstractNum w:abstractNumId="25" w15:restartNumberingAfterBreak="0">
+  <w:abstractNum w:abstractNumId="30" w15:restartNumberingAfterBreak="0">
     <w:nsid w:val="65B76703"/>
     <w:multiLevelType w:val="hybridMultilevel"/>
     <w:tmpl w:val="643A6DC8"/>
@@ -6756,7 +8140,7 @@
       </w:pPr>
     </w:lvl>
   </w:abstractNum>
-  <w:abstractNum w:abstractNumId="26" w15:restartNumberingAfterBreak="0">
+  <w:abstractNum w:abstractNumId="31" w15:restartNumberingAfterBreak="0">
     <w:nsid w:val="6B894029"/>
     <w:multiLevelType w:val="hybridMultilevel"/>
     <w:tmpl w:val="8B00FB28"/>
@@ -6845,7 +8229,7 @@
       </w:pPr>
     </w:lvl>
   </w:abstractNum>
-  <w:abstractNum w:abstractNumId="27" w15:restartNumberingAfterBreak="0">
+  <w:abstractNum w:abstractNumId="32" w15:restartNumberingAfterBreak="0">
     <w:nsid w:val="6F8D35F3"/>
     <w:multiLevelType w:val="hybridMultilevel"/>
     <w:tmpl w:val="0C462254"/>
@@ -6958,7 +8342,7 @@
       </w:rPr>
     </w:lvl>
   </w:abstractNum>
-  <w:abstractNum w:abstractNumId="28" w15:restartNumberingAfterBreak="0">
+  <w:abstractNum w:abstractNumId="33" w15:restartNumberingAfterBreak="0">
     <w:nsid w:val="721F58C9"/>
     <w:multiLevelType w:val="hybridMultilevel"/>
     <w:tmpl w:val="F21CD154"/>
@@ -7047,7 +8431,7 @@
       </w:pPr>
     </w:lvl>
   </w:abstractNum>
-  <w:abstractNum w:abstractNumId="29" w15:restartNumberingAfterBreak="0">
+  <w:abstractNum w:abstractNumId="34" w15:restartNumberingAfterBreak="0">
     <w:nsid w:val="7391430F"/>
     <w:multiLevelType w:val="hybridMultilevel"/>
     <w:tmpl w:val="798A23CA"/>
@@ -7136,7 +8520,7 @@
       </w:pPr>
     </w:lvl>
   </w:abstractNum>
-  <w:abstractNum w:abstractNumId="30" w15:restartNumberingAfterBreak="0">
+  <w:abstractNum w:abstractNumId="35" w15:restartNumberingAfterBreak="0">
     <w:nsid w:val="764D2CC3"/>
     <w:multiLevelType w:val="hybridMultilevel"/>
     <w:tmpl w:val="01209B3A"/>
@@ -7249,7 +8633,233 @@
       </w:rPr>
     </w:lvl>
   </w:abstractNum>
-  <w:abstractNum w:abstractNumId="31" w15:restartNumberingAfterBreak="0">
+  <w:abstractNum w:abstractNumId="36" w15:restartNumberingAfterBreak="0">
+    <w:nsid w:val="784408FB"/>
+    <w:multiLevelType w:val="hybridMultilevel"/>
+    <w:tmpl w:val="69D0CF5C"/>
+    <w:lvl w:ilvl="0" w:tplc="04190001">
+      <w:start w:val="1"/>
+      <w:numFmt w:val="bullet"/>
+      <w:lvlText w:val=""/>
+      <w:lvlJc w:val="left"/>
+      <w:pPr>
+        <w:ind w:left="1428" w:hanging="360"/>
+      </w:pPr>
+      <w:rPr>
+        <w:rFonts w:ascii="Symbol" w:hAnsi="Symbol" w:hint="default"/>
+      </w:rPr>
+    </w:lvl>
+    <w:lvl w:ilvl="1" w:tplc="04190003" w:tentative="1">
+      <w:start w:val="1"/>
+      <w:numFmt w:val="bullet"/>
+      <w:lvlText w:val="o"/>
+      <w:lvlJc w:val="left"/>
+      <w:pPr>
+        <w:ind w:left="2148" w:hanging="360"/>
+      </w:pPr>
+      <w:rPr>
+        <w:rFonts w:ascii="Courier New" w:hAnsi="Courier New" w:cs="Courier New" w:hint="default"/>
+      </w:rPr>
+    </w:lvl>
+    <w:lvl w:ilvl="2" w:tplc="04190005" w:tentative="1">
+      <w:start w:val="1"/>
+      <w:numFmt w:val="bullet"/>
+      <w:lvlText w:val=""/>
+      <w:lvlJc w:val="left"/>
+      <w:pPr>
+        <w:ind w:left="2868" w:hanging="360"/>
+      </w:pPr>
+      <w:rPr>
+        <w:rFonts w:ascii="Wingdings" w:hAnsi="Wingdings" w:hint="default"/>
+      </w:rPr>
+    </w:lvl>
+    <w:lvl w:ilvl="3" w:tplc="04190001" w:tentative="1">
+      <w:start w:val="1"/>
+      <w:numFmt w:val="bullet"/>
+      <w:lvlText w:val=""/>
+      <w:lvlJc w:val="left"/>
+      <w:pPr>
+        <w:ind w:left="3588" w:hanging="360"/>
+      </w:pPr>
+      <w:rPr>
+        <w:rFonts w:ascii="Symbol" w:hAnsi="Symbol" w:hint="default"/>
+      </w:rPr>
+    </w:lvl>
+    <w:lvl w:ilvl="4" w:tplc="04190003" w:tentative="1">
+      <w:start w:val="1"/>
+      <w:numFmt w:val="bullet"/>
+      <w:lvlText w:val="o"/>
+      <w:lvlJc w:val="left"/>
+      <w:pPr>
+        <w:ind w:left="4308" w:hanging="360"/>
+      </w:pPr>
+      <w:rPr>
+        <w:rFonts w:ascii="Courier New" w:hAnsi="Courier New" w:cs="Courier New" w:hint="default"/>
+      </w:rPr>
+    </w:lvl>
+    <w:lvl w:ilvl="5" w:tplc="04190005" w:tentative="1">
+      <w:start w:val="1"/>
+      <w:numFmt w:val="bullet"/>
+      <w:lvlText w:val=""/>
+      <w:lvlJc w:val="left"/>
+      <w:pPr>
+        <w:ind w:left="5028" w:hanging="360"/>
+      </w:pPr>
+      <w:rPr>
+        <w:rFonts w:ascii="Wingdings" w:hAnsi="Wingdings" w:hint="default"/>
+      </w:rPr>
+    </w:lvl>
+    <w:lvl w:ilvl="6" w:tplc="04190001" w:tentative="1">
+      <w:start w:val="1"/>
+      <w:numFmt w:val="bullet"/>
+      <w:lvlText w:val=""/>
+      <w:lvlJc w:val="left"/>
+      <w:pPr>
+        <w:ind w:left="5748" w:hanging="360"/>
+      </w:pPr>
+      <w:rPr>
+        <w:rFonts w:ascii="Symbol" w:hAnsi="Symbol" w:hint="default"/>
+      </w:rPr>
+    </w:lvl>
+    <w:lvl w:ilvl="7" w:tplc="04190003" w:tentative="1">
+      <w:start w:val="1"/>
+      <w:numFmt w:val="bullet"/>
+      <w:lvlText w:val="o"/>
+      <w:lvlJc w:val="left"/>
+      <w:pPr>
+        <w:ind w:left="6468" w:hanging="360"/>
+      </w:pPr>
+      <w:rPr>
+        <w:rFonts w:ascii="Courier New" w:hAnsi="Courier New" w:cs="Courier New" w:hint="default"/>
+      </w:rPr>
+    </w:lvl>
+    <w:lvl w:ilvl="8" w:tplc="04190005" w:tentative="1">
+      <w:start w:val="1"/>
+      <w:numFmt w:val="bullet"/>
+      <w:lvlText w:val=""/>
+      <w:lvlJc w:val="left"/>
+      <w:pPr>
+        <w:ind w:left="7188" w:hanging="360"/>
+      </w:pPr>
+      <w:rPr>
+        <w:rFonts w:ascii="Wingdings" w:hAnsi="Wingdings" w:hint="default"/>
+      </w:rPr>
+    </w:lvl>
+  </w:abstractNum>
+  <w:abstractNum w:abstractNumId="37" w15:restartNumberingAfterBreak="0">
+    <w:nsid w:val="7BE55679"/>
+    <w:multiLevelType w:val="hybridMultilevel"/>
+    <w:tmpl w:val="5A18A4D6"/>
+    <w:lvl w:ilvl="0" w:tplc="04190001">
+      <w:start w:val="1"/>
+      <w:numFmt w:val="bullet"/>
+      <w:lvlText w:val=""/>
+      <w:lvlJc w:val="left"/>
+      <w:pPr>
+        <w:ind w:left="1069" w:hanging="360"/>
+      </w:pPr>
+      <w:rPr>
+        <w:rFonts w:ascii="Symbol" w:hAnsi="Symbol" w:hint="default"/>
+      </w:rPr>
+    </w:lvl>
+    <w:lvl w:ilvl="1" w:tplc="04190003" w:tentative="1">
+      <w:start w:val="1"/>
+      <w:numFmt w:val="bullet"/>
+      <w:lvlText w:val="o"/>
+      <w:lvlJc w:val="left"/>
+      <w:pPr>
+        <w:ind w:left="1789" w:hanging="360"/>
+      </w:pPr>
+      <w:rPr>
+        <w:rFonts w:ascii="Courier New" w:hAnsi="Courier New" w:cs="Courier New" w:hint="default"/>
+      </w:rPr>
+    </w:lvl>
+    <w:lvl w:ilvl="2" w:tplc="04190005" w:tentative="1">
+      <w:start w:val="1"/>
+      <w:numFmt w:val="bullet"/>
+      <w:lvlText w:val=""/>
+      <w:lvlJc w:val="left"/>
+      <w:pPr>
+        <w:ind w:left="2509" w:hanging="360"/>
+      </w:pPr>
+      <w:rPr>
+        <w:rFonts w:ascii="Wingdings" w:hAnsi="Wingdings" w:hint="default"/>
+      </w:rPr>
+    </w:lvl>
+    <w:lvl w:ilvl="3" w:tplc="04190001" w:tentative="1">
+      <w:start w:val="1"/>
+      <w:numFmt w:val="bullet"/>
+      <w:lvlText w:val=""/>
+      <w:lvlJc w:val="left"/>
+      <w:pPr>
+        <w:ind w:left="3229" w:hanging="360"/>
+      </w:pPr>
+      <w:rPr>
+        <w:rFonts w:ascii="Symbol" w:hAnsi="Symbol" w:hint="default"/>
+      </w:rPr>
+    </w:lvl>
+    <w:lvl w:ilvl="4" w:tplc="04190003" w:tentative="1">
+      <w:start w:val="1"/>
+      <w:numFmt w:val="bullet"/>
+      <w:lvlText w:val="o"/>
+      <w:lvlJc w:val="left"/>
+      <w:pPr>
+        <w:ind w:left="3949" w:hanging="360"/>
+      </w:pPr>
+      <w:rPr>
+        <w:rFonts w:ascii="Courier New" w:hAnsi="Courier New" w:cs="Courier New" w:hint="default"/>
+      </w:rPr>
+    </w:lvl>
+    <w:lvl w:ilvl="5" w:tplc="04190005" w:tentative="1">
+      <w:start w:val="1"/>
+      <w:numFmt w:val="bullet"/>
+      <w:lvlText w:val=""/>
+      <w:lvlJc w:val="left"/>
+      <w:pPr>
+        <w:ind w:left="4669" w:hanging="360"/>
+      </w:pPr>
+      <w:rPr>
+        <w:rFonts w:ascii="Wingdings" w:hAnsi="Wingdings" w:hint="default"/>
+      </w:rPr>
+    </w:lvl>
+    <w:lvl w:ilvl="6" w:tplc="04190001" w:tentative="1">
+      <w:start w:val="1"/>
+      <w:numFmt w:val="bullet"/>
+      <w:lvlText w:val=""/>
+      <w:lvlJc w:val="left"/>
+      <w:pPr>
+        <w:ind w:left="5389" w:hanging="360"/>
+      </w:pPr>
+      <w:rPr>
+        <w:rFonts w:ascii="Symbol" w:hAnsi="Symbol" w:hint="default"/>
+      </w:rPr>
+    </w:lvl>
+    <w:lvl w:ilvl="7" w:tplc="04190003" w:tentative="1">
+      <w:start w:val="1"/>
+      <w:numFmt w:val="bullet"/>
+      <w:lvlText w:val="o"/>
+      <w:lvlJc w:val="left"/>
+      <w:pPr>
+        <w:ind w:left="6109" w:hanging="360"/>
+      </w:pPr>
+      <w:rPr>
+        <w:rFonts w:ascii="Courier New" w:hAnsi="Courier New" w:cs="Courier New" w:hint="default"/>
+      </w:rPr>
+    </w:lvl>
+    <w:lvl w:ilvl="8" w:tplc="04190005" w:tentative="1">
+      <w:start w:val="1"/>
+      <w:numFmt w:val="bullet"/>
+      <w:lvlText w:val=""/>
+      <w:lvlJc w:val="left"/>
+      <w:pPr>
+        <w:ind w:left="6829" w:hanging="360"/>
+      </w:pPr>
+      <w:rPr>
+        <w:rFonts w:ascii="Wingdings" w:hAnsi="Wingdings" w:hint="default"/>
+      </w:rPr>
+    </w:lvl>
+  </w:abstractNum>
+  <w:abstractNum w:abstractNumId="38" w15:restartNumberingAfterBreak="0">
     <w:nsid w:val="7C4F296D"/>
     <w:multiLevelType w:val="hybridMultilevel"/>
     <w:tmpl w:val="DDD82A10"/>
@@ -7363,67 +8973,67 @@
     </w:lvl>
   </w:abstractNum>
   <w:num w:numId="1" w16cid:durableId="761533485">
+    <w:abstractNumId w:val="30"/>
+  </w:num>
+  <w:num w:numId="2" w16cid:durableId="1195726810">
+    <w:abstractNumId w:val="8"/>
+  </w:num>
+  <w:num w:numId="3" w16cid:durableId="316690402">
+    <w:abstractNumId w:val="23"/>
+  </w:num>
+  <w:num w:numId="4" w16cid:durableId="1166245574">
     <w:abstractNumId w:val="25"/>
   </w:num>
-  <w:num w:numId="2" w16cid:durableId="1195726810">
-    <w:abstractNumId w:val="7"/>
-  </w:num>
-  <w:num w:numId="3" w16cid:durableId="316690402">
-    <w:abstractNumId w:val="19"/>
-  </w:num>
-  <w:num w:numId="4" w16cid:durableId="1166245574">
-    <w:abstractNumId w:val="21"/>
-  </w:num>
   <w:num w:numId="5" w16cid:durableId="1885101131">
-    <w:abstractNumId w:val="30"/>
+    <w:abstractNumId w:val="35"/>
   </w:num>
   <w:num w:numId="6" w16cid:durableId="684745811">
     <w:abstractNumId w:val="5"/>
   </w:num>
   <w:num w:numId="7" w16cid:durableId="512913680">
-    <w:abstractNumId w:val="18"/>
+    <w:abstractNumId w:val="22"/>
   </w:num>
   <w:num w:numId="8" w16cid:durableId="835343591">
-    <w:abstractNumId w:val="22"/>
+    <w:abstractNumId w:val="26"/>
   </w:num>
   <w:num w:numId="9" w16cid:durableId="638413727">
-    <w:abstractNumId w:val="9"/>
+    <w:abstractNumId w:val="11"/>
   </w:num>
   <w:num w:numId="10" w16cid:durableId="1750426180">
     <w:abstractNumId w:val="6"/>
   </w:num>
   <w:num w:numId="11" w16cid:durableId="1125078409">
+    <w:abstractNumId w:val="12"/>
+  </w:num>
+  <w:num w:numId="12" w16cid:durableId="958991804">
     <w:abstractNumId w:val="10"/>
   </w:num>
-  <w:num w:numId="12" w16cid:durableId="958991804">
-    <w:abstractNumId w:val="8"/>
-  </w:num>
   <w:num w:numId="13" w16cid:durableId="1111163018">
-    <w:abstractNumId w:val="24"/>
+    <w:abstractNumId w:val="29"/>
   </w:num>
   <w:num w:numId="14" w16cid:durableId="2113626690">
-    <w:abstractNumId w:val="13"/>
+    <w:abstractNumId w:val="16"/>
   </w:num>
   <w:num w:numId="15" w16cid:durableId="2002417424">
-    <w:abstractNumId w:val="28"/>
+    <w:abstractNumId w:val="33"/>
   </w:num>
   <w:num w:numId="16" w16cid:durableId="1844661351">
-    <w:abstractNumId w:val="12"/>
+    <w:abstractNumId w:val="15"/>
   </w:num>
   <w:num w:numId="17" w16cid:durableId="1597515747">
-    <w:abstractNumId w:val="29"/>
+    <w:abstractNumId w:val="34"/>
   </w:num>
   <w:num w:numId="18" w16cid:durableId="2121142307">
-    <w:abstractNumId w:val="26"/>
+    <w:abstractNumId w:val="31"/>
   </w:num>
   <w:num w:numId="19" w16cid:durableId="111752039">
     <w:abstractNumId w:val="2"/>
   </w:num>
   <w:num w:numId="20" w16cid:durableId="1861041526">
-    <w:abstractNumId w:val="17"/>
+    <w:abstractNumId w:val="20"/>
   </w:num>
   <w:num w:numId="21" w16cid:durableId="921183857">
-    <w:abstractNumId w:val="15"/>
+    <w:abstractNumId w:val="18"/>
   </w:num>
   <w:num w:numId="22" w16cid:durableId="1435589043">
     <w:abstractNumId w:val="1"/>
@@ -7432,31 +9042,52 @@
     <w:abstractNumId w:val="3"/>
   </w:num>
   <w:num w:numId="24" w16cid:durableId="695424877">
-    <w:abstractNumId w:val="14"/>
+    <w:abstractNumId w:val="17"/>
   </w:num>
   <w:num w:numId="25" w16cid:durableId="414278931">
-    <w:abstractNumId w:val="20"/>
+    <w:abstractNumId w:val="24"/>
   </w:num>
   <w:num w:numId="26" w16cid:durableId="327288729">
-    <w:abstractNumId w:val="11"/>
+    <w:abstractNumId w:val="13"/>
   </w:num>
   <w:num w:numId="27" w16cid:durableId="444037110">
-    <w:abstractNumId w:val="27"/>
+    <w:abstractNumId w:val="32"/>
   </w:num>
   <w:num w:numId="28" w16cid:durableId="1643653837">
-    <w:abstractNumId w:val="16"/>
+    <w:abstractNumId w:val="19"/>
   </w:num>
   <w:num w:numId="29" w16cid:durableId="1039209085">
     <w:abstractNumId w:val="4"/>
   </w:num>
   <w:num w:numId="30" w16cid:durableId="36514761">
-    <w:abstractNumId w:val="31"/>
+    <w:abstractNumId w:val="38"/>
   </w:num>
   <w:num w:numId="31" w16cid:durableId="2098162900">
-    <w:abstractNumId w:val="23"/>
+    <w:abstractNumId w:val="28"/>
   </w:num>
   <w:num w:numId="32" w16cid:durableId="2091998901">
     <w:abstractNumId w:val="0"/>
+  </w:num>
+  <w:num w:numId="33" w16cid:durableId="950867114">
+    <w:abstractNumId w:val="14"/>
+  </w:num>
+  <w:num w:numId="34" w16cid:durableId="898593967">
+    <w:abstractNumId w:val="9"/>
+  </w:num>
+  <w:num w:numId="35" w16cid:durableId="1478493960">
+    <w:abstractNumId w:val="27"/>
+  </w:num>
+  <w:num w:numId="36" w16cid:durableId="919632927">
+    <w:abstractNumId w:val="36"/>
+  </w:num>
+  <w:num w:numId="37" w16cid:durableId="263156060">
+    <w:abstractNumId w:val="7"/>
+  </w:num>
+  <w:num w:numId="38" w16cid:durableId="200868598">
+    <w:abstractNumId w:val="21"/>
+  </w:num>
+  <w:num w:numId="39" w16cid:durableId="2072535953">
+    <w:abstractNumId w:val="37"/>
   </w:num>
 </w:numbering>
 </file>

</xml_diff>